<commit_message>
Updated exercises for methods advanced
</commit_message>
<xml_diff>
--- a/Courses/Software-Sciences/Module-1-OOP/05.2-Methods-Advanced/05.2-Methods-Advanced-Exercises.docx
+++ b/Courses/Software-Sciences/Module-1-OOP/05.2-Methods-Advanced/05.2-Methods-Advanced-Exercises.docx
@@ -983,969 +983,79 @@
     <w:p>
       <w:pPr>
         <w:pStyle w:val="Heading2"/>
-        <w:rPr>
-          <w:noProof/>
-          <w:lang w:val="bg-BG"/>
-        </w:rPr>
-      </w:pPr>
-      <w:r>
-        <w:rPr>
-          <w:noProof/>
-          <w:lang w:val="bg-BG"/>
-        </w:rPr>
-        <w:t>Бонус заплащане</w:t>
+        <w:spacing w:line="240" w:lineRule="auto"/>
+        <w:rPr>
+          <w:noProof/>
+          <w:lang w:val="bg-BG"/>
+        </w:rPr>
+      </w:pPr>
+      <w:r>
+        <w:rPr>
+          <w:noProof/>
+          <w:lang w:val="bg-BG"/>
+        </w:rPr>
+        <w:t>Повторение на стринг</w:t>
       </w:r>
     </w:p>
     <w:p>
-      <w:r>
-        <w:rPr>
-          <w:lang w:val="bg-BG"/>
-        </w:rPr>
-        <w:t xml:space="preserve">Напишете метод, </w:t>
-      </w:r>
-      <w:r>
-        <w:rPr>
-          <w:lang w:val="bg-BG"/>
-        </w:rPr>
-        <w:t xml:space="preserve">който </w:t>
-      </w:r>
-      <w:r>
-        <w:rPr>
-          <w:b/>
-          <w:bCs/>
-          <w:lang w:val="bg-BG"/>
-        </w:rPr>
-        <w:t>получава</w:t>
-      </w:r>
-      <w:r>
-        <w:rPr>
-          <w:lang w:val="bg-BG"/>
-        </w:rPr>
-        <w:t xml:space="preserve"> следната </w:t>
-      </w:r>
-      <w:r>
-        <w:rPr>
-          <w:b/>
-          <w:bCs/>
-          <w:lang w:val="bg-BG"/>
-        </w:rPr>
-        <w:t>информация</w:t>
-      </w:r>
-      <w:r>
-        <w:rPr>
-          <w:lang w:val="bg-BG"/>
-        </w:rPr>
-        <w:t xml:space="preserve"> за служител на компания:</w:t>
-      </w:r>
-      <w:r>
-        <w:rPr>
-          <w:b/>
-          <w:bCs/>
-          <w:lang w:val="bg-BG"/>
-        </w:rPr>
-        <w:t xml:space="preserve"> име (</w:t>
-      </w:r>
-      <w:r>
-        <w:rPr>
-          <w:rFonts w:ascii="Consolas" w:hAnsi="Consolas" w:cs="Consolas"/>
-          <w:b/>
-          <w:bCs/>
-        </w:rPr>
-        <w:t>string</w:t>
-      </w:r>
-      <w:r>
-        <w:rPr>
-          <w:b/>
-          <w:bCs/>
-        </w:rPr>
-        <w:t>)</w:t>
-      </w:r>
-      <w:r>
-        <w:rPr>
-          <w:lang w:val="bg-BG"/>
-        </w:rPr>
+      <w:pPr>
+        <w:rPr>
+          <w:lang w:val="bg-BG"/>
+        </w:rPr>
+      </w:pPr>
+      <w:r>
+        <w:rPr>
+          <w:lang w:val="bg-BG"/>
+        </w:rPr>
+        <w:t xml:space="preserve">Напишете метод, който </w:t>
+      </w:r>
+      <w:r>
+        <w:rPr>
+          <w:b/>
+          <w:bCs/>
+          <w:lang w:val="bg-BG"/>
+        </w:rPr>
+        <w:t xml:space="preserve">получава стринг </w:t>
+      </w:r>
+      <w:r>
+        <w:rPr>
+          <w:lang w:val="bg-BG"/>
+        </w:rPr>
+        <w:t>и цяло число</w:t>
+      </w:r>
+      <w:r>
+        <w:rPr>
+          <w:lang w:val="bg-BG"/>
+        </w:rPr>
+        <w:t xml:space="preserve"> </w:t>
+      </w:r>
+      <w:r>
+        <w:rPr>
+          <w:b/>
+          <w:bCs/>
+        </w:rPr>
+        <w:t>n</w:t>
+      </w:r>
+      <w:r>
         <w:t xml:space="preserve">, </w:t>
       </w:r>
       <w:r>
         <w:rPr>
-          <w:b/>
-          <w:bCs/>
-          <w:lang w:val="bg-BG"/>
-        </w:rPr>
-        <w:t>базова заплата</w:t>
+          <w:lang w:val="bg-BG"/>
+        </w:rPr>
+        <w:t>което</w:t>
+      </w:r>
+      <w:r>
+        <w:rPr>
+          <w:lang w:val="bg-BG"/>
+        </w:rPr>
+        <w:t xml:space="preserve"> показва</w:t>
       </w:r>
       <w:r>
         <w:rPr>
           <w:lang w:val="bg-BG"/>
         </w:rPr>
         <w:t xml:space="preserve"> </w:t>
-      </w:r>
-      <w:r>
-        <w:rPr>
-          <w:rFonts w:ascii="Consolas" w:hAnsi="Consolas" w:cs="Consolas"/>
-          <w:b/>
-          <w:bCs/>
-        </w:rPr>
-        <w:t>(</w:t>
-      </w:r>
-      <w:r>
-        <w:rPr>
-          <w:rFonts w:ascii="Consolas" w:hAnsi="Consolas" w:cs="Consolas"/>
-          <w:b/>
-          <w:bCs/>
-        </w:rPr>
-        <w:t>int</w:t>
-      </w:r>
-      <w:r>
-        <w:rPr>
-          <w:rFonts w:ascii="Consolas" w:hAnsi="Consolas" w:cs="Consolas"/>
-          <w:b/>
-          <w:bCs/>
-        </w:rPr>
-        <w:t>)</w:t>
-      </w:r>
-      <w:r>
-        <w:rPr>
-          <w:b/>
-          <w:bCs/>
-          <w:lang w:val="bg-BG"/>
-        </w:rPr>
-        <w:t xml:space="preserve"> </w:t>
-      </w:r>
-      <w:r>
-        <w:rPr>
-          <w:lang w:val="bg-BG"/>
-        </w:rPr>
-        <w:t>и</w:t>
-      </w:r>
-      <w:r>
-        <w:rPr>
-          <w:lang w:val="bg-BG"/>
-        </w:rPr>
-        <w:t xml:space="preserve"> </w:t>
-      </w:r>
-      <w:r>
-        <w:rPr>
-          <w:b/>
-          <w:bCs/>
-          <w:lang w:val="bg-BG"/>
-        </w:rPr>
-        <w:t xml:space="preserve">бонус </w:t>
-      </w:r>
-      <w:r>
-        <w:rPr>
-          <w:rFonts w:ascii="Consolas" w:hAnsi="Consolas" w:cs="Consolas"/>
-          <w:b/>
-          <w:bCs/>
-        </w:rPr>
-        <w:t>(</w:t>
-      </w:r>
-      <w:r>
-        <w:rPr>
-          <w:rFonts w:ascii="Consolas" w:hAnsi="Consolas" w:cs="Consolas"/>
-          <w:b/>
-          <w:bCs/>
-        </w:rPr>
-        <w:t>int</w:t>
-      </w:r>
-      <w:r>
-        <w:rPr>
-          <w:rFonts w:ascii="Consolas" w:hAnsi="Consolas" w:cs="Consolas"/>
-          <w:b/>
-          <w:bCs/>
-        </w:rPr>
-        <w:t>)</w:t>
-      </w:r>
-      <w:r>
-        <w:rPr>
-          <w:lang w:val="bg-BG"/>
-        </w:rPr>
-        <w:t>.</w:t>
-      </w:r>
-      <w:r>
-        <w:rPr>
-          <w:lang w:val="bg-BG"/>
-        </w:rPr>
-        <w:t xml:space="preserve"> </w:t>
-      </w:r>
-      <w:r>
-        <w:rPr>
-          <w:b/>
-          <w:bCs/>
-          <w:lang w:val="bg-BG"/>
-        </w:rPr>
-        <w:t>Бонусът</w:t>
-      </w:r>
-      <w:r>
-        <w:rPr>
-          <w:lang w:val="bg-BG"/>
-        </w:rPr>
-        <w:t xml:space="preserve"> </w:t>
-      </w:r>
-      <w:r>
-        <w:rPr>
-          <w:lang w:val="bg-BG"/>
-        </w:rPr>
-        <w:t xml:space="preserve">е </w:t>
-      </w:r>
-      <w:r>
-        <w:rPr>
-          <w:b/>
-          <w:bCs/>
-          <w:lang w:val="bg-BG"/>
-        </w:rPr>
-        <w:t xml:space="preserve">опционален </w:t>
-      </w:r>
-      <w:r>
-        <w:rPr>
-          <w:lang w:val="bg-BG"/>
-        </w:rPr>
-        <w:t>параметър</w:t>
-      </w:r>
-      <w:r>
-        <w:rPr>
-          <w:b/>
-          <w:bCs/>
-          <w:lang w:val="bg-BG"/>
-        </w:rPr>
-        <w:t xml:space="preserve"> </w:t>
-      </w:r>
-      <w:r>
-        <w:rPr>
-          <w:lang w:val="bg-BG"/>
-        </w:rPr>
-        <w:t xml:space="preserve">със стойност </w:t>
-      </w:r>
-      <w:r>
-        <w:rPr>
-          <w:b/>
-          <w:bCs/>
-          <w:lang w:val="bg-BG"/>
-        </w:rPr>
-        <w:t>по</w:t>
-      </w:r>
-      <w:r>
-        <w:rPr>
-          <w:lang w:val="bg-BG"/>
-        </w:rPr>
-        <w:t xml:space="preserve"> </w:t>
-      </w:r>
-      <w:r>
-        <w:rPr>
-          <w:b/>
-          <w:bCs/>
-          <w:lang w:val="bg-BG"/>
-        </w:rPr>
-        <w:t xml:space="preserve">подразбиране </w:t>
-      </w:r>
-      <w:r>
-        <w:rPr>
-          <w:b/>
-          <w:bCs/>
-        </w:rPr>
-        <w:t>0</w:t>
-      </w:r>
-      <w:r>
-        <w:rPr>
-          <w:lang w:val="bg-BG"/>
-        </w:rPr>
-        <w:t>.</w:t>
-      </w:r>
-      <w:r>
-        <w:t xml:space="preserve"> </w:t>
-      </w:r>
-      <w:r>
-        <w:rPr>
-          <w:b/>
-          <w:bCs/>
-          <w:lang w:val="bg-BG"/>
-        </w:rPr>
-        <w:t xml:space="preserve">Финалната </w:t>
-      </w:r>
-      <w:r>
-        <w:rPr>
-          <w:b/>
-          <w:bCs/>
-          <w:lang w:val="bg-BG"/>
-        </w:rPr>
-        <w:t>заплата</w:t>
-      </w:r>
-      <w:r>
-        <w:rPr>
-          <w:b/>
-          <w:bCs/>
-          <w:lang w:val="bg-BG"/>
-        </w:rPr>
-        <w:t xml:space="preserve"> </w:t>
-      </w:r>
-      <w:r>
-        <w:rPr>
-          <w:lang w:val="bg-BG"/>
-        </w:rPr>
-        <w:t xml:space="preserve">е </w:t>
-      </w:r>
-      <w:r>
-        <w:rPr>
-          <w:lang w:val="bg-BG"/>
-        </w:rPr>
-        <w:t>равна</w:t>
-      </w:r>
-      <w:r>
-        <w:rPr>
-          <w:lang w:val="bg-BG"/>
-        </w:rPr>
-        <w:t xml:space="preserve"> </w:t>
-      </w:r>
-      <w:r>
-        <w:rPr>
-          <w:lang w:val="bg-BG"/>
-        </w:rPr>
-        <w:t>на</w:t>
-      </w:r>
-      <w:r>
-        <w:rPr>
-          <w:b/>
-          <w:bCs/>
-          <w:lang w:val="bg-BG"/>
-        </w:rPr>
-        <w:t xml:space="preserve"> базова</w:t>
-      </w:r>
-      <w:r>
-        <w:rPr>
-          <w:b/>
-          <w:bCs/>
-          <w:lang w:val="bg-BG"/>
-        </w:rPr>
-        <w:t>та</w:t>
-      </w:r>
-      <w:r>
-        <w:rPr>
-          <w:b/>
-          <w:bCs/>
-          <w:lang w:val="bg-BG"/>
-        </w:rPr>
-        <w:t xml:space="preserve"> заплата + бонус</w:t>
-      </w:r>
-      <w:r>
-        <w:rPr>
-          <w:lang w:val="bg-BG"/>
-        </w:rPr>
-        <w:t xml:space="preserve"> (ако има такъв)</w:t>
-      </w:r>
-      <w:r>
-        <w:rPr>
-          <w:lang w:val="bg-BG"/>
-        </w:rPr>
-        <w:t xml:space="preserve">. </w:t>
-      </w:r>
-      <w:r>
-        <w:rPr>
-          <w:b/>
-          <w:bCs/>
-          <w:lang w:val="bg-BG"/>
-        </w:rPr>
-        <w:t xml:space="preserve">Отпечатайте </w:t>
-      </w:r>
-      <w:r>
-        <w:rPr>
-          <w:b/>
-          <w:bCs/>
-          <w:lang w:val="bg-BG"/>
-        </w:rPr>
-        <w:t>финалната заплата</w:t>
-      </w:r>
-      <w:r>
-        <w:rPr>
-          <w:lang w:val="bg-BG"/>
-        </w:rPr>
-        <w:t xml:space="preserve"> </w:t>
-      </w:r>
-      <w:r>
-        <w:rPr>
-          <w:lang w:val="bg-BG"/>
-        </w:rPr>
-        <w:t>в следния формат:</w:t>
-      </w:r>
-      <w:r>
-        <w:t xml:space="preserve"> </w:t>
-      </w:r>
-    </w:p>
-    <w:p>
-      <w:pPr>
-        <w:pStyle w:val="ListParagraph"/>
-        <w:numPr>
-          <w:ilvl w:val="0"/>
-          <w:numId w:val="18"/>
-        </w:numPr>
-      </w:pPr>
-      <w:r>
-        <w:rPr>
-          <w:b/>
-          <w:bCs/>
-        </w:rPr>
-        <w:t>{</w:t>
-      </w:r>
-      <w:r>
-        <w:rPr>
-          <w:b/>
-          <w:bCs/>
-          <w:lang w:val="bg-BG"/>
-        </w:rPr>
-        <w:t>Им</w:t>
-      </w:r>
-      <w:r>
-        <w:rPr>
-          <w:b/>
-          <w:bCs/>
-          <w:lang w:val="bg-BG"/>
-        </w:rPr>
-        <w:t>е</w:t>
-      </w:r>
-      <w:r>
-        <w:rPr>
-          <w:b/>
-          <w:bCs/>
-          <w:lang w:val="bg-BG"/>
-        </w:rPr>
-        <w:t xml:space="preserve"> на служителя</w:t>
-      </w:r>
-      <w:r>
-        <w:rPr>
-          <w:b/>
-          <w:bCs/>
-        </w:rPr>
-        <w:t>}</w:t>
-      </w:r>
-      <w:r>
-        <w:t xml:space="preserve">’s total salary is </w:t>
-      </w:r>
-      <w:r>
-        <w:rPr>
-          <w:b/>
-          <w:bCs/>
-        </w:rPr>
-        <w:t>{</w:t>
-      </w:r>
-      <w:r>
-        <w:rPr>
-          <w:b/>
-          <w:bCs/>
-          <w:lang w:val="bg-BG"/>
-        </w:rPr>
-        <w:t>обща заплата</w:t>
-      </w:r>
-      <w:r>
-        <w:rPr>
-          <w:b/>
-          <w:bCs/>
-        </w:rPr>
-        <w:t>}</w:t>
-      </w:r>
-      <w:r>
-        <w:t xml:space="preserve"> lv.”</w:t>
-      </w:r>
-    </w:p>
-    <w:p>
-      <w:pPr>
-        <w:pStyle w:val="Heading3"/>
-        <w:rPr>
-          <w:lang w:val="en-US"/>
-        </w:rPr>
-      </w:pPr>
-      <w:r>
-        <w:t>Примери</w:t>
-      </w:r>
-    </w:p>
-    <w:tbl>
-      <w:tblPr>
-        <w:tblStyle w:val="TableGrid"/>
-        <w:tblW w:w="7627" w:type="dxa"/>
-        <w:tblInd w:w="23" w:type="dxa"/>
-        <w:tblCellMar>
-          <w:top w:w="85" w:type="dxa"/>
-          <w:left w:w="142" w:type="dxa"/>
-          <w:bottom w:w="85" w:type="dxa"/>
-          <w:right w:w="142" w:type="dxa"/>
-        </w:tblCellMar>
-        <w:tblLook w:val="04A0" w:firstRow="1" w:lastRow="0" w:firstColumn="1" w:lastColumn="0" w:noHBand="0" w:noVBand="1"/>
-      </w:tblPr>
-      <w:tblGrid>
-        <w:gridCol w:w="2240"/>
-        <w:gridCol w:w="5387"/>
-      </w:tblGrid>
-      <w:tr>
-        <w:trPr>
-          <w:trHeight w:val="18"/>
-        </w:trPr>
-        <w:tc>
-          <w:tcPr>
-            <w:tcW w:w="2240" w:type="dxa"/>
-            <w:shd w:val="clear" w:color="auto" w:fill="D9D9D9" w:themeFill="background1" w:themeFillShade="D9"/>
-          </w:tcPr>
-          <w:p>
-            <w:pPr>
-              <w:spacing w:before="40" w:after="40"/>
-              <w:jc w:val="center"/>
-              <w:rPr>
-                <w:b/>
-                <w:noProof/>
-                <w:lang w:val="bg-BG"/>
-              </w:rPr>
-            </w:pPr>
-            <w:r>
-              <w:rPr>
-                <w:b/>
-                <w:noProof/>
-                <w:lang w:val="bg-BG"/>
-              </w:rPr>
-              <w:t>Вход</w:t>
-            </w:r>
-          </w:p>
-        </w:tc>
-        <w:tc>
-          <w:tcPr>
-            <w:tcW w:w="5387" w:type="dxa"/>
-            <w:shd w:val="clear" w:color="auto" w:fill="D9D9D9" w:themeFill="background1" w:themeFillShade="D9"/>
-          </w:tcPr>
-          <w:p>
-            <w:pPr>
-              <w:spacing w:before="40" w:after="40"/>
-              <w:jc w:val="center"/>
-              <w:rPr>
-                <w:b/>
-                <w:noProof/>
-                <w:lang w:val="bg-BG"/>
-              </w:rPr>
-            </w:pPr>
-            <w:r>
-              <w:rPr>
-                <w:b/>
-                <w:noProof/>
-                <w:lang w:val="bg-BG"/>
-              </w:rPr>
-              <w:t>Изход</w:t>
-            </w:r>
-          </w:p>
-        </w:tc>
-      </w:tr>
-      <w:tr>
-        <w:tc>
-          <w:tcPr>
-            <w:tcW w:w="2240" w:type="dxa"/>
-          </w:tcPr>
-          <w:p>
-            <w:pPr>
-              <w:spacing w:before="40" w:after="40"/>
-              <w:rPr>
-                <w:rFonts w:ascii="Consolas" w:hAnsi="Consolas"/>
-                <w:bCs/>
-                <w:noProof/>
-              </w:rPr>
-            </w:pPr>
-            <w:r>
-              <w:rPr>
-                <w:rFonts w:ascii="Consolas" w:hAnsi="Consolas"/>
-                <w:bCs/>
-                <w:noProof/>
-              </w:rPr>
-              <w:lastRenderedPageBreak/>
-              <w:t>Peter Johnson</w:t>
-            </w:r>
-          </w:p>
-          <w:p>
-            <w:pPr>
-              <w:spacing w:before="40" w:after="40"/>
-              <w:rPr>
-                <w:rFonts w:ascii="Consolas" w:hAnsi="Consolas"/>
-                <w:bCs/>
-                <w:noProof/>
-              </w:rPr>
-            </w:pPr>
-            <w:r>
-              <w:rPr>
-                <w:rFonts w:ascii="Consolas" w:hAnsi="Consolas"/>
-                <w:bCs/>
-                <w:noProof/>
-                <w:lang w:val="bg-BG"/>
-              </w:rPr>
-              <w:t>1</w:t>
-            </w:r>
-            <w:r>
-              <w:rPr>
-                <w:rFonts w:ascii="Consolas" w:hAnsi="Consolas"/>
-                <w:bCs/>
-                <w:noProof/>
-              </w:rPr>
-              <w:t>800</w:t>
-            </w:r>
-          </w:p>
-          <w:p>
-            <w:pPr>
-              <w:spacing w:before="40" w:after="40"/>
-              <w:rPr>
-                <w:rFonts w:ascii="Consolas" w:hAnsi="Consolas"/>
-                <w:bCs/>
-                <w:noProof/>
-                <w:lang w:val="bg-BG"/>
-              </w:rPr>
-            </w:pPr>
-            <w:r>
-              <w:rPr>
-                <w:rFonts w:ascii="Consolas" w:hAnsi="Consolas"/>
-                <w:bCs/>
-                <w:noProof/>
-                <w:lang w:val="bg-BG"/>
-              </w:rPr>
-              <w:t>100</w:t>
-            </w:r>
-          </w:p>
-        </w:tc>
-        <w:tc>
-          <w:tcPr>
-            <w:tcW w:w="5387" w:type="dxa"/>
-          </w:tcPr>
-          <w:p>
-            <w:pPr>
-              <w:spacing w:before="40" w:after="40"/>
-              <w:rPr>
-                <w:rFonts w:ascii="Consolas" w:hAnsi="Consolas"/>
-                <w:bCs/>
-                <w:noProof/>
-              </w:rPr>
-            </w:pPr>
-            <w:r>
-              <w:rPr>
-                <w:rFonts w:ascii="Consolas" w:hAnsi="Consolas"/>
-                <w:bCs/>
-                <w:noProof/>
-              </w:rPr>
-              <w:t>Peter Johnson</w:t>
-            </w:r>
-            <w:r>
-              <w:rPr>
-                <w:rFonts w:ascii="Consolas" w:hAnsi="Consolas"/>
-                <w:bCs/>
-                <w:noProof/>
-              </w:rPr>
-              <w:t>'</w:t>
-            </w:r>
-            <w:r>
-              <w:rPr>
-                <w:rFonts w:ascii="Consolas" w:hAnsi="Consolas"/>
-                <w:bCs/>
-                <w:noProof/>
-              </w:rPr>
-              <w:t>s total salary is 1900 lv.</w:t>
-            </w:r>
-          </w:p>
-        </w:tc>
-      </w:tr>
-      <w:tr>
-        <w:tc>
-          <w:tcPr>
-            <w:tcW w:w="2240" w:type="dxa"/>
-          </w:tcPr>
-          <w:p>
-            <w:pPr>
-              <w:spacing w:before="40" w:after="40"/>
-              <w:rPr>
-                <w:rFonts w:ascii="Consolas" w:hAnsi="Consolas"/>
-                <w:bCs/>
-                <w:noProof/>
-              </w:rPr>
-            </w:pPr>
-            <w:r>
-              <w:rPr>
-                <w:rFonts w:ascii="Consolas" w:hAnsi="Consolas"/>
-                <w:bCs/>
-                <w:noProof/>
-              </w:rPr>
-              <w:t xml:space="preserve">Jayden </w:t>
-            </w:r>
-            <w:r>
-              <w:rPr>
-                <w:rFonts w:ascii="Consolas" w:hAnsi="Consolas"/>
-                <w:bCs/>
-                <w:noProof/>
-              </w:rPr>
-              <w:t>Edwards</w:t>
-            </w:r>
-          </w:p>
-          <w:p>
-            <w:pPr>
-              <w:spacing w:before="40" w:after="40"/>
-              <w:rPr>
-                <w:rFonts w:ascii="Consolas" w:hAnsi="Consolas"/>
-                <w:bCs/>
-                <w:noProof/>
-              </w:rPr>
-            </w:pPr>
-            <w:r>
-              <w:rPr>
-                <w:rFonts w:ascii="Consolas" w:hAnsi="Consolas"/>
-                <w:bCs/>
-                <w:noProof/>
-              </w:rPr>
-              <w:t>5</w:t>
-            </w:r>
-            <w:r>
-              <w:rPr>
-                <w:rFonts w:ascii="Consolas" w:hAnsi="Consolas"/>
-                <w:bCs/>
-                <w:noProof/>
-              </w:rPr>
-              <w:t>000</w:t>
-            </w:r>
-          </w:p>
-        </w:tc>
-        <w:tc>
-          <w:tcPr>
-            <w:tcW w:w="5387" w:type="dxa"/>
-          </w:tcPr>
-          <w:p>
-            <w:pPr>
-              <w:spacing w:before="40" w:after="40"/>
-              <w:rPr>
-                <w:rFonts w:ascii="Consolas" w:hAnsi="Consolas"/>
-                <w:bCs/>
-                <w:noProof/>
-              </w:rPr>
-            </w:pPr>
-            <w:r>
-              <w:rPr>
-                <w:rFonts w:ascii="Consolas" w:hAnsi="Consolas"/>
-                <w:bCs/>
-                <w:noProof/>
-              </w:rPr>
-              <w:t xml:space="preserve">Jayden </w:t>
-            </w:r>
-            <w:r>
-              <w:rPr>
-                <w:rFonts w:ascii="Consolas" w:hAnsi="Consolas"/>
-                <w:bCs/>
-                <w:noProof/>
-              </w:rPr>
-              <w:t>Edwards</w:t>
-            </w:r>
-            <w:r>
-              <w:rPr>
-                <w:rFonts w:ascii="Consolas" w:hAnsi="Consolas"/>
-                <w:bCs/>
-                <w:noProof/>
-              </w:rPr>
-              <w:t>'</w:t>
-            </w:r>
-            <w:r>
-              <w:rPr>
-                <w:rFonts w:ascii="Consolas" w:hAnsi="Consolas"/>
-                <w:bCs/>
-                <w:noProof/>
-              </w:rPr>
-              <w:t xml:space="preserve">s </w:t>
-            </w:r>
-            <w:r>
-              <w:rPr>
-                <w:rFonts w:ascii="Consolas" w:hAnsi="Consolas"/>
-                <w:bCs/>
-                <w:noProof/>
-              </w:rPr>
-              <w:t>total salary is 5000 lv.</w:t>
-            </w:r>
-          </w:p>
-        </w:tc>
-      </w:tr>
-    </w:tbl>
-    <w:p>
-      <w:pPr>
-        <w:rPr>
-          <w:lang w:val="bg-BG"/>
-        </w:rPr>
-      </w:pPr>
-    </w:p>
-    <w:p>
-      <w:pPr>
-        <w:rPr>
-          <w:sz w:val="36"/>
-          <w:szCs w:val="36"/>
-        </w:rPr>
-      </w:pPr>
-      <w:r>
-        <w:rPr>
-          <w:sz w:val="36"/>
-          <w:szCs w:val="36"/>
-          <w:highlight w:val="yellow"/>
-        </w:rPr>
-        <w:t>TODO: Finish the solution</w:t>
-      </w:r>
-    </w:p>
-    <w:p>
-      <w:pPr>
-        <w:pStyle w:val="Heading3"/>
-      </w:pPr>
-      <w:r>
-        <w:t>Насоки</w:t>
-      </w:r>
-    </w:p>
-    <w:p>
-      <w:pPr>
-        <w:pStyle w:val="ListParagraph"/>
-        <w:numPr>
-          <w:ilvl w:val="0"/>
-          <w:numId w:val="19"/>
-        </w:numPr>
-        <w:rPr>
-          <w:lang w:val="bg-BG"/>
-        </w:rPr>
-      </w:pPr>
-      <w:r>
-        <w:rPr>
-          <w:lang w:val="bg-BG"/>
-        </w:rPr>
-        <w:t xml:space="preserve">В главния метод </w:t>
-      </w:r>
-      <w:r>
-        <w:rPr>
-          <w:b/>
-          <w:bCs/>
-        </w:rPr>
-        <w:t xml:space="preserve">Main() </w:t>
-      </w:r>
-      <w:r>
-        <w:rPr>
-          <w:lang w:val="bg-BG"/>
-        </w:rPr>
-        <w:t>п</w:t>
-      </w:r>
-      <w:r>
-        <w:rPr>
-          <w:lang w:val="bg-BG"/>
-        </w:rPr>
-        <w:t xml:space="preserve">рочетете входните данни – </w:t>
-      </w:r>
-      <w:r>
-        <w:rPr>
-          <w:b/>
-          <w:bCs/>
-          <w:lang w:val="bg-BG"/>
-        </w:rPr>
-        <w:t>име</w:t>
-      </w:r>
-      <w:r>
-        <w:rPr>
-          <w:lang w:val="bg-BG"/>
-        </w:rPr>
-        <w:t>,</w:t>
-      </w:r>
-      <w:r>
-        <w:rPr>
-          <w:lang w:val="bg-BG"/>
-        </w:rPr>
-        <w:t xml:space="preserve"> </w:t>
-      </w:r>
-      <w:r>
-        <w:rPr>
-          <w:b/>
-          <w:bCs/>
-          <w:lang w:val="bg-BG"/>
-        </w:rPr>
-        <w:t xml:space="preserve">базова заплата </w:t>
-      </w:r>
-      <w:r>
-        <w:rPr>
-          <w:lang w:val="bg-BG"/>
-        </w:rPr>
-        <w:t xml:space="preserve">и </w:t>
-      </w:r>
-      <w:r>
-        <w:rPr>
-          <w:b/>
-          <w:bCs/>
-          <w:lang w:val="bg-BG"/>
-        </w:rPr>
-        <w:t xml:space="preserve">бонус </w:t>
-      </w:r>
-      <w:r>
-        <w:rPr>
-          <w:lang w:val="bg-BG"/>
-        </w:rPr>
-        <w:t>(опционален)</w:t>
-      </w:r>
-      <w:r>
-        <w:t xml:space="preserve"> – </w:t>
-      </w:r>
-      <w:r>
-        <w:rPr>
-          <w:lang w:val="bg-BG"/>
-        </w:rPr>
-        <w:t xml:space="preserve">и повикайте метода </w:t>
-      </w:r>
-      <w:r>
-        <w:rPr>
-          <w:rFonts w:ascii="Consolas" w:hAnsi="Consolas" w:cs="Consolas"/>
-          <w:b/>
-          <w:bCs/>
-        </w:rPr>
-        <w:t>CalculateTotalSalary</w:t>
-      </w:r>
-    </w:p>
-    <w:p>
-      <w:pPr>
-        <w:pStyle w:val="Heading2"/>
-        <w:spacing w:line="240" w:lineRule="auto"/>
-        <w:rPr>
-          <w:noProof/>
-          <w:lang w:val="bg-BG"/>
-        </w:rPr>
-      </w:pPr>
-      <w:r>
-        <w:rPr>
-          <w:noProof/>
-          <w:lang w:val="bg-BG"/>
-        </w:rPr>
-        <w:t>Повторение на стринг</w:t>
-      </w:r>
-    </w:p>
-    <w:p>
-      <w:pPr>
-        <w:rPr>
-          <w:lang w:val="bg-BG"/>
-        </w:rPr>
-      </w:pPr>
-      <w:r>
-        <w:rPr>
-          <w:lang w:val="bg-BG"/>
-        </w:rPr>
-        <w:t xml:space="preserve">Напишете метод, който </w:t>
-      </w:r>
-      <w:r>
-        <w:rPr>
-          <w:b/>
-          <w:bCs/>
-          <w:lang w:val="bg-BG"/>
-        </w:rPr>
-        <w:t xml:space="preserve">получава стринг </w:t>
-      </w:r>
-      <w:r>
-        <w:rPr>
-          <w:lang w:val="bg-BG"/>
-        </w:rPr>
-        <w:t xml:space="preserve">и цяло число </w:t>
-      </w:r>
-      <w:r>
-        <w:rPr>
-          <w:b/>
-          <w:bCs/>
-        </w:rPr>
-        <w:t>n</w:t>
-      </w:r>
-      <w:r>
-        <w:t xml:space="preserve">, </w:t>
-      </w:r>
-      <w:r>
-        <w:rPr>
-          <w:lang w:val="bg-BG"/>
-        </w:rPr>
-        <w:t xml:space="preserve">което означава </w:t>
       </w:r>
       <w:r>
         <w:rPr>
@@ -2226,6 +1336,7 @@
         <w:pStyle w:val="Heading3"/>
       </w:pPr>
       <w:r>
+        <w:lastRenderedPageBreak/>
         <w:t>Насоки</w:t>
       </w:r>
     </w:p>
@@ -2253,6 +1364,41 @@
           <w:lang w:val="bg-BG"/>
         </w:rPr>
         <w:t>входните данни</w:t>
+      </w:r>
+      <w:r>
+        <w:rPr>
+          <w:b/>
+          <w:bCs/>
+          <w:lang w:val="bg-BG"/>
+        </w:rPr>
+        <w:t xml:space="preserve"> </w:t>
+      </w:r>
+      <w:r>
+        <w:rPr>
+          <w:lang w:val="bg-BG"/>
+        </w:rPr>
+        <w:t xml:space="preserve">в </w:t>
+      </w:r>
+      <w:r>
+        <w:rPr>
+          <w:rFonts w:ascii="Consolas" w:hAnsi="Consolas" w:cs="Consolas"/>
+          <w:b/>
+          <w:bCs/>
+        </w:rPr>
+        <w:t>Main</w:t>
+      </w:r>
+      <w:r>
+        <w:rPr>
+          <w:b/>
+          <w:bCs/>
+        </w:rPr>
+        <w:t xml:space="preserve"> </w:t>
+      </w:r>
+      <w:r>
+        <w:rPr>
+          <w:lang w:val="bg-BG"/>
+        </w:rPr>
+        <w:t>метода</w:t>
       </w:r>
     </w:p>
     <w:p>
@@ -2351,10 +1497,10 @@
           <w:lang w:val="bg-BG"/>
         </w:rPr>
         <w:drawing>
-          <wp:inline distT="0" distB="0" distL="0" distR="0" wp14:anchorId="6261CF4A" wp14:editId="0F890624">
-            <wp:extent cx="4147200" cy="1731600"/>
-            <wp:effectExtent l="12700" t="12700" r="5715" b="8890"/>
-            <wp:docPr id="18" name="Picture 18" descr="Graphical user interface, text, application&#10;&#10;Description automatically generated"/>
+          <wp:inline distT="0" distB="0" distL="0" distR="0" wp14:anchorId="3F95CF6B" wp14:editId="7316AFF2">
+            <wp:extent cx="4363200" cy="1724400"/>
+            <wp:effectExtent l="12700" t="12700" r="5715" b="15875"/>
+            <wp:docPr id="1339577904" name="Picture 1" descr="A picture containing text, font, line, screenshot&#10;&#10;Description automatically generated"/>
             <wp:cNvGraphicFramePr>
               <a:graphicFrameLocks xmlns:a="http://schemas.openxmlformats.org/drawingml/2006/main" noChangeAspect="1"/>
             </wp:cNvGraphicFramePr>
@@ -2362,7 +1508,7 @@
               <a:graphicData uri="http://schemas.openxmlformats.org/drawingml/2006/picture">
                 <pic:pic xmlns:pic="http://schemas.openxmlformats.org/drawingml/2006/picture">
                   <pic:nvPicPr>
-                    <pic:cNvPr id="18" name="Picture 18" descr="Graphical user interface, text, application&#10;&#10;Description automatically generated"/>
+                    <pic:cNvPr id="1339577904" name="Picture 1" descr="A picture containing text, font, line, screenshot&#10;&#10;Description automatically generated"/>
                     <pic:cNvPicPr/>
                   </pic:nvPicPr>
                   <pic:blipFill>
@@ -2374,7 +1520,7 @@
                   <pic:spPr>
                     <a:xfrm>
                       <a:off x="0" y="0"/>
-                      <a:ext cx="4147200" cy="1731600"/>
+                      <a:ext cx="4363200" cy="1724400"/>
                     </a:xfrm>
                     <a:prstGeom prst="rect">
                       <a:avLst/>
@@ -2527,7 +1673,6 @@
         <w:pStyle w:val="Heading3"/>
       </w:pPr>
       <w:r>
-        <w:lastRenderedPageBreak/>
         <w:t>Пример</w:t>
       </w:r>
       <w:r>
@@ -2779,10 +1924,50 @@
       </w:r>
       <w:r>
         <w:rPr>
+          <w:b/>
+          <w:bCs/>
           <w:noProof/>
           <w:lang w:val="bg-BG"/>
         </w:rPr>
         <w:t>входните данни</w:t>
+      </w:r>
+      <w:r>
+        <w:rPr>
+          <w:noProof/>
+          <w:lang w:val="bg-BG"/>
+        </w:rPr>
+        <w:t xml:space="preserve"> </w:t>
+      </w:r>
+      <w:r>
+        <w:rPr>
+          <w:noProof/>
+          <w:lang w:val="bg-BG"/>
+        </w:rPr>
+        <w:t xml:space="preserve">в </w:t>
+      </w:r>
+      <w:r>
+        <w:rPr>
+          <w:rFonts w:ascii="Consolas" w:hAnsi="Consolas" w:cs="Consolas"/>
+          <w:b/>
+          <w:bCs/>
+          <w:noProof/>
+        </w:rPr>
+        <w:t>Main</w:t>
+      </w:r>
+      <w:r>
+        <w:rPr>
+          <w:b/>
+          <w:bCs/>
+          <w:noProof/>
+        </w:rPr>
+        <w:t xml:space="preserve"> </w:t>
+      </w:r>
+      <w:r>
+        <w:rPr>
+          <w:noProof/>
+          <w:lang w:val="bg-BG"/>
+        </w:rPr>
+        <w:t>метода</w:t>
       </w:r>
     </w:p>
     <w:p>
@@ -2792,8 +1977,9 @@
           <w:ilvl w:val="0"/>
           <w:numId w:val="10"/>
         </w:numPr>
-        <w:spacing w:after="0" w:line="240" w:lineRule="auto"/>
+        <w:spacing w:after="100" w:line="240" w:lineRule="auto"/>
         <w:ind w:left="714" w:hanging="357"/>
+        <w:contextualSpacing w:val="0"/>
         <w:rPr>
           <w:noProof/>
           <w:lang w:val="bg-BG"/>
@@ -2901,6 +2087,14 @@
           <w:noProof/>
         </w:rPr>
         <w:t>double</w:t>
+      </w:r>
+      <w:r>
+        <w:rPr>
+          <w:b/>
+          <w:bCs/>
+          <w:noProof/>
+        </w:rPr>
+        <w:t>:</w:t>
       </w:r>
     </w:p>
     <w:p>
@@ -2919,10 +2113,10 @@
           <w:lang w:val="bg-BG"/>
         </w:rPr>
         <w:drawing>
-          <wp:inline distT="0" distB="0" distL="0" distR="0" wp14:anchorId="0BF23B84" wp14:editId="652A98E2">
-            <wp:extent cx="4802400" cy="1285200"/>
-            <wp:effectExtent l="12700" t="12700" r="11430" b="10795"/>
-            <wp:docPr id="25" name="Picture 25" descr="Graphical user interface, text, application&#10;&#10;Description automatically generated"/>
+          <wp:inline distT="0" distB="0" distL="0" distR="0" wp14:anchorId="006A86A2" wp14:editId="6D9001C8">
+            <wp:extent cx="3855600" cy="810000"/>
+            <wp:effectExtent l="12700" t="12700" r="5715" b="15875"/>
+            <wp:docPr id="787080369" name="Picture 1" descr="A picture containing text, screenshot, font, line&#10;&#10;Description automatically generated"/>
             <wp:cNvGraphicFramePr>
               <a:graphicFrameLocks xmlns:a="http://schemas.openxmlformats.org/drawingml/2006/main" noChangeAspect="1"/>
             </wp:cNvGraphicFramePr>
@@ -2930,7 +2124,7 @@
               <a:graphicData uri="http://schemas.openxmlformats.org/drawingml/2006/picture">
                 <pic:pic xmlns:pic="http://schemas.openxmlformats.org/drawingml/2006/picture">
                   <pic:nvPicPr>
-                    <pic:cNvPr id="25" name="Picture 25" descr="Graphical user interface, text, application&#10;&#10;Description automatically generated"/>
+                    <pic:cNvPr id="787080369" name="Picture 1" descr="A picture containing text, screenshot, font, line&#10;&#10;Description automatically generated"/>
                     <pic:cNvPicPr/>
                   </pic:nvPicPr>
                   <pic:blipFill>
@@ -2942,7 +2136,7 @@
                   <pic:spPr>
                     <a:xfrm>
                       <a:off x="0" y="0"/>
-                      <a:ext cx="4802400" cy="1285200"/>
+                      <a:ext cx="3855600" cy="810000"/>
                     </a:xfrm>
                     <a:prstGeom prst="rect">
                       <a:avLst/>
@@ -2991,6 +2185,37 @@
         </w:rPr>
         <w:t>резултата</w:t>
       </w:r>
+      <w:r>
+        <w:rPr>
+          <w:noProof/>
+          <w:lang w:val="bg-BG"/>
+        </w:rPr>
+        <w:t xml:space="preserve"> в </w:t>
+      </w:r>
+      <w:r>
+        <w:rPr>
+          <w:rFonts w:ascii="Consolas" w:hAnsi="Consolas" w:cs="Consolas"/>
+          <w:b/>
+          <w:bCs/>
+          <w:noProof/>
+        </w:rPr>
+        <w:t>Main</w:t>
+      </w:r>
+      <w:r>
+        <w:rPr>
+          <w:b/>
+          <w:bCs/>
+          <w:noProof/>
+        </w:rPr>
+        <w:t xml:space="preserve"> </w:t>
+      </w:r>
+      <w:r>
+        <w:rPr>
+          <w:noProof/>
+          <w:lang w:val="bg-BG"/>
+        </w:rPr>
+        <w:t>метода</w:t>
+      </w:r>
     </w:p>
     <w:p>
       <w:pPr>
@@ -3007,9 +2232,11 @@
         </w:rPr>
         <w:t xml:space="preserve">Отпечатване на </w:t>
       </w:r>
+      <w:proofErr w:type="spellStart"/>
       <w:r>
         <w:t>триъгълник</w:t>
       </w:r>
+      <w:proofErr w:type="spellEnd"/>
     </w:p>
     <w:p>
       <w:r>
@@ -3144,6 +2371,7 @@
                 <w:bCs/>
                 <w:noProof/>
               </w:rPr>
+              <w:lastRenderedPageBreak/>
               <w:t>3</w:t>
             </w:r>
           </w:p>
@@ -3573,7 +2801,6 @@
           <w:noProof/>
           <w:lang w:val="bg-BG"/>
         </w:rPr>
-        <w:lastRenderedPageBreak/>
         <w:drawing>
           <wp:inline distT="0" distB="0" distL="0" distR="0" wp14:anchorId="746D2587" wp14:editId="1A45A548">
             <wp:extent cx="3812400" cy="1270800"/>
@@ -3889,9 +3116,11 @@
         </w:rPr>
         <w:t xml:space="preserve">Произведение от </w:t>
       </w:r>
+      <w:proofErr w:type="spellStart"/>
       <w:r>
         <w:t>четни</w:t>
       </w:r>
+      <w:proofErr w:type="spellEnd"/>
       <w:r>
         <w:rPr>
           <w:noProof/>
@@ -4400,6 +3629,7 @@
         <w:pStyle w:val="Heading3"/>
       </w:pPr>
       <w:r>
+        <w:lastRenderedPageBreak/>
         <w:t>Насоки</w:t>
       </w:r>
     </w:p>
@@ -4575,9 +3805,11 @@
         </w:rPr>
         <w:t xml:space="preserve">Символи в определен </w:t>
       </w:r>
+      <w:proofErr w:type="spellStart"/>
       <w:r>
         <w:t>диапазон</w:t>
       </w:r>
+      <w:proofErr w:type="spellEnd"/>
     </w:p>
     <w:p>
       <w:pPr>
@@ -4603,7 +3835,19 @@
         <w:rPr>
           <w:lang w:val="bg-BG"/>
         </w:rPr>
-        <w:t xml:space="preserve">и отпечатва </w:t>
+        <w:t xml:space="preserve">и </w:t>
+      </w:r>
+      <w:r>
+        <w:rPr>
+          <w:lang w:val="bg-BG"/>
+        </w:rPr>
+        <w:t>връща изброени</w:t>
+      </w:r>
+      <w:r>
+        <w:rPr>
+          <w:lang w:val="bg-BG"/>
+        </w:rPr>
+        <w:t xml:space="preserve"> </w:t>
       </w:r>
       <w:r>
         <w:rPr>
@@ -4841,7 +4085,6 @@
                 <w:rFonts w:ascii="Consolas" w:hAnsi="Consolas"/>
                 <w:noProof/>
               </w:rPr>
-              <w:lastRenderedPageBreak/>
               <w:t>#</w:t>
             </w:r>
           </w:p>
@@ -4957,9 +4200,11 @@
           <w:lang w:val="bg-BG"/>
         </w:rPr>
       </w:pPr>
+      <w:proofErr w:type="spellStart"/>
       <w:r>
         <w:t>Валидатор</w:t>
       </w:r>
+      <w:proofErr w:type="spellEnd"/>
       <w:r>
         <w:rPr>
           <w:noProof/>
@@ -5603,6 +4848,7 @@
                 <w:rFonts w:ascii="Consolas" w:hAnsi="Consolas"/>
                 <w:noProof/>
               </w:rPr>
+              <w:lastRenderedPageBreak/>
               <w:t>Pa$s$s</w:t>
             </w:r>
           </w:p>
@@ -5665,7 +4911,14 @@
           <w:noProof/>
           <w:lang w:val="bg-BG"/>
         </w:rPr>
-        <w:t>Централен</w:t>
+        <w:t>Централ</w:t>
+      </w:r>
+      <w:r>
+        <w:rPr>
+          <w:noProof/>
+          <w:lang w:val="bg-BG"/>
+        </w:rPr>
+        <w:t>ни</w:t>
       </w:r>
       <w:r>
         <w:rPr>
@@ -5675,7 +4928,10 @@
         <w:t xml:space="preserve"> </w:t>
       </w:r>
       <w:r>
-        <w:t>символ</w:t>
+        <w:rPr>
+          <w:lang w:val="bg-BG"/>
+        </w:rPr>
+        <w:t>символи</w:t>
       </w:r>
     </w:p>
     <w:p>
@@ -5704,7 +4960,19 @@
         <w:rPr>
           <w:lang w:val="bg-BG"/>
         </w:rPr>
-        <w:t xml:space="preserve">Напишете метод, който отпечатва символът </w:t>
+        <w:t xml:space="preserve">Напишете метод, който </w:t>
+      </w:r>
+      <w:r>
+        <w:rPr>
+          <w:lang w:val="bg-BG"/>
+        </w:rPr>
+        <w:t>връща</w:t>
+      </w:r>
+      <w:r>
+        <w:rPr>
+          <w:lang w:val="bg-BG"/>
+        </w:rPr>
+        <w:t xml:space="preserve"> символът </w:t>
       </w:r>
       <w:r>
         <w:rPr>
@@ -6020,7 +5288,6 @@
           <w:noProof/>
           <w:lang w:val="bg-BG"/>
         </w:rPr>
-        <w:lastRenderedPageBreak/>
         <w:t xml:space="preserve">Деление на </w:t>
       </w:r>
       <w:r>
@@ -6061,6 +5328,7 @@
         <w:t xml:space="preserve"> </w:t>
       </w:r>
       <w:hyperlink r:id="rId15" w:history="1">
+        <w:proofErr w:type="spellStart"/>
         <w:r>
           <w:rPr>
             <w:rStyle w:val="Hyperlink"/>
@@ -6069,6 +5337,7 @@
           </w:rPr>
           <w:t>факториела</w:t>
         </w:r>
+        <w:proofErr w:type="spellEnd"/>
       </w:hyperlink>
       <w:r>
         <w:rPr>
@@ -6476,9 +5745,11 @@
         </w:rPr>
         <w:t xml:space="preserve">Числа </w:t>
       </w:r>
+      <w:proofErr w:type="spellStart"/>
       <w:r>
         <w:t>палиндроми</w:t>
       </w:r>
+      <w:proofErr w:type="spellEnd"/>
     </w:p>
     <w:p>
       <w:pPr>
@@ -6676,8 +5947,18 @@
           <w:bCs/>
           <w:lang w:val="bg-BG"/>
         </w:rPr>
-        <w:t>дали числото е палиндром</w:t>
-      </w:r>
+        <w:t xml:space="preserve">дали числото е </w:t>
+      </w:r>
+      <w:proofErr w:type="spellStart"/>
+      <w:r>
+        <w:rPr>
+          <w:b/>
+          <w:bCs/>
+          <w:lang w:val="bg-BG"/>
+        </w:rPr>
+        <w:t>палиндром</w:t>
+      </w:r>
+      <w:proofErr w:type="spellEnd"/>
       <w:r>
         <w:rPr>
           <w:lang w:val="bg-BG"/>
@@ -7253,6 +6534,7 @@
           <w:noProof/>
           <w:lang w:val="bg-BG"/>
         </w:rPr>
+        <w:lastRenderedPageBreak/>
         <w:t>Топ число</w:t>
       </w:r>
     </w:p>
@@ -7855,2649 +7137,6 @@
                 <w:noProof/>
               </w:rPr>
               <w:t>97</w:t>
-            </w:r>
-          </w:p>
-        </w:tc>
-      </w:tr>
-    </w:tbl>
-    <w:p>
-      <w:pPr>
-        <w:pStyle w:val="Heading2"/>
-        <w:rPr>
-          <w:noProof/>
-          <w:lang w:val="bg-BG"/>
-        </w:rPr>
-      </w:pPr>
-      <w:r>
-        <w:rPr>
-          <w:noProof/>
-          <w:lang w:val="bg-BG"/>
-        </w:rPr>
-        <w:lastRenderedPageBreak/>
-        <w:t xml:space="preserve">Манипулатор на </w:t>
-      </w:r>
-      <w:r>
-        <w:t>масиви</w:t>
-      </w:r>
-    </w:p>
-    <w:p>
-      <w:pPr>
-        <w:rPr>
-          <w:lang w:val="bg-BG"/>
-        </w:rPr>
-      </w:pPr>
-      <w:r>
-        <w:rPr>
-          <w:lang w:val="bg-BG"/>
-        </w:rPr>
-        <w:t xml:space="preserve">Трифон най-сетне </w:t>
-      </w:r>
-      <w:r>
-        <w:rPr>
-          <w:lang w:val="bg-BG"/>
-        </w:rPr>
-        <w:t xml:space="preserve">е успял да стане </w:t>
-      </w:r>
-      <w:r>
-        <w:t xml:space="preserve">junior </w:t>
-      </w:r>
-      <w:r>
-        <w:rPr>
-          <w:lang w:val="bg-BG"/>
-        </w:rPr>
-        <w:t xml:space="preserve">софтуерен инженер и е получил своята първа задача. Тя е свързана с </w:t>
-      </w:r>
-      <w:r>
-        <w:rPr>
-          <w:b/>
-          <w:bCs/>
-          <w:lang w:val="bg-BG"/>
-        </w:rPr>
-        <w:t xml:space="preserve">манипулиране </w:t>
-      </w:r>
-      <w:r>
-        <w:rPr>
-          <w:lang w:val="bg-BG"/>
-        </w:rPr>
-        <w:t xml:space="preserve">на </w:t>
-      </w:r>
-      <w:r>
-        <w:rPr>
-          <w:b/>
-          <w:bCs/>
-          <w:lang w:val="bg-BG"/>
-        </w:rPr>
-        <w:t xml:space="preserve">масив </w:t>
-      </w:r>
-      <w:r>
-        <w:rPr>
-          <w:b/>
-          <w:bCs/>
-          <w:lang w:val="bg-BG"/>
-        </w:rPr>
-        <w:t>от цели</w:t>
-      </w:r>
-      <w:r>
-        <w:rPr>
-          <w:b/>
-          <w:bCs/>
-          <w:lang w:val="bg-BG"/>
-        </w:rPr>
-        <w:t xml:space="preserve"> числа. </w:t>
-      </w:r>
-      <w:r>
-        <w:rPr>
-          <w:lang w:val="bg-BG"/>
-        </w:rPr>
-        <w:t xml:space="preserve">Той не е много доволен от нея, защото не обича работата с масиви. </w:t>
-      </w:r>
-    </w:p>
-    <w:p>
-      <w:pPr>
-        <w:rPr>
-          <w:lang w:val="bg-BG"/>
-        </w:rPr>
-      </w:pPr>
-      <w:r>
-        <w:rPr>
-          <w:lang w:val="bg-BG"/>
-        </w:rPr>
-        <w:t xml:space="preserve">Но той знае, че заплащането за задачата е щедро, така че е готов да даде на някого да му помогне и да изпълни половината от задачата. От друга страна, вие обичате масивите (и парите), така че решавате да </w:t>
-      </w:r>
-      <w:r>
-        <w:rPr>
-          <w:lang w:val="bg-BG"/>
-        </w:rPr>
-        <w:t>му помогнете със</w:t>
-      </w:r>
-      <w:r>
-        <w:rPr>
-          <w:lang w:val="bg-BG"/>
-        </w:rPr>
-        <w:t xml:space="preserve"> задачата.</w:t>
-      </w:r>
-    </w:p>
-    <w:p>
-      <w:pPr>
-        <w:rPr>
-          <w:lang w:val="bg-BG"/>
-        </w:rPr>
-      </w:pPr>
-      <w:r>
-        <w:rPr>
-          <w:lang w:val="bg-BG"/>
-        </w:rPr>
-        <w:t>Масивът може да бъде манипулиран с една от следните команди:</w:t>
-      </w:r>
-    </w:p>
-    <w:p>
-      <w:pPr>
-        <w:pStyle w:val="ListParagraph"/>
-        <w:numPr>
-          <w:ilvl w:val="0"/>
-          <w:numId w:val="8"/>
-        </w:numPr>
-        <w:spacing w:line="240" w:lineRule="auto"/>
-        <w:jc w:val="both"/>
-        <w:rPr>
-          <w:noProof/>
-          <w:lang w:val="bg-BG"/>
-        </w:rPr>
-      </w:pPr>
-      <w:r>
-        <w:rPr>
-          <w:b/>
-          <w:noProof/>
-        </w:rPr>
-        <w:t>exchange {index}</w:t>
-      </w:r>
-      <w:r>
-        <w:rPr>
-          <w:b/>
-          <w:noProof/>
-        </w:rPr>
-        <w:t xml:space="preserve"> – </w:t>
-      </w:r>
-      <w:r>
-        <w:rPr>
-          <w:b/>
-          <w:noProof/>
-          <w:lang w:val="bg-BG"/>
-        </w:rPr>
-        <w:t>разделя</w:t>
-      </w:r>
-      <w:r>
-        <w:rPr>
-          <w:b/>
-          <w:noProof/>
-          <w:lang w:val="bg-BG"/>
-        </w:rPr>
-        <w:t xml:space="preserve"> </w:t>
-      </w:r>
-      <w:r>
-        <w:rPr>
-          <w:bCs/>
-          <w:noProof/>
-          <w:lang w:val="bg-BG"/>
-        </w:rPr>
-        <w:t xml:space="preserve">масива </w:t>
-      </w:r>
-      <w:r>
-        <w:rPr>
-          <w:b/>
-          <w:noProof/>
-          <w:lang w:val="bg-BG"/>
-        </w:rPr>
-        <w:t xml:space="preserve">след </w:t>
-      </w:r>
-      <w:r>
-        <w:rPr>
-          <w:bCs/>
-          <w:noProof/>
-          <w:lang w:val="bg-BG"/>
-        </w:rPr>
-        <w:t xml:space="preserve">дадения индекс и </w:t>
-      </w:r>
-      <w:r>
-        <w:rPr>
-          <w:b/>
-          <w:noProof/>
-          <w:lang w:val="bg-BG"/>
-        </w:rPr>
-        <w:t xml:space="preserve">разменя местата </w:t>
-      </w:r>
-      <w:r>
-        <w:rPr>
-          <w:bCs/>
-          <w:noProof/>
-          <w:lang w:val="bg-BG"/>
-        </w:rPr>
-        <w:t xml:space="preserve">на двата по-малки масива, които са се образували. Пример: </w:t>
-      </w:r>
-      <w:r>
-        <w:rPr>
-          <w:noProof/>
-        </w:rPr>
-        <w:t xml:space="preserve">[1, 2, 3, 4, 5] -&gt; exchange 2 -&gt; </w:t>
-      </w:r>
-      <w:r>
-        <w:rPr>
-          <w:noProof/>
-          <w:lang w:val="bg-BG"/>
-        </w:rPr>
-        <w:t>резултат</w:t>
-      </w:r>
-      <w:r>
-        <w:rPr>
-          <w:noProof/>
-        </w:rPr>
-        <w:t>: [4, 5, 1, 2, 3]</w:t>
-      </w:r>
-    </w:p>
-    <w:p>
-      <w:pPr>
-        <w:pStyle w:val="ListParagraph"/>
-        <w:numPr>
-          <w:ilvl w:val="1"/>
-          <w:numId w:val="8"/>
-        </w:numPr>
-        <w:spacing w:line="240" w:lineRule="auto"/>
-        <w:jc w:val="both"/>
-        <w:rPr>
-          <w:noProof/>
-          <w:lang w:val="bg-BG"/>
-        </w:rPr>
-      </w:pPr>
-      <w:r>
-        <w:rPr>
-          <w:noProof/>
-          <w:lang w:val="bg-BG"/>
-        </w:rPr>
-        <w:t xml:space="preserve">Ако индексът е </w:t>
-      </w:r>
-      <w:r>
-        <w:rPr>
-          <w:b/>
-          <w:bCs/>
-          <w:noProof/>
-          <w:lang w:val="bg-BG"/>
-        </w:rPr>
-        <w:t xml:space="preserve">извън границите </w:t>
-      </w:r>
-      <w:r>
-        <w:rPr>
-          <w:noProof/>
-          <w:lang w:val="bg-BG"/>
-        </w:rPr>
-        <w:t xml:space="preserve">на масива, отпечатайте </w:t>
-      </w:r>
-      <w:r>
-        <w:rPr>
-          <w:noProof/>
-        </w:rPr>
-        <w:t>“</w:t>
-      </w:r>
-      <w:r>
-        <w:rPr>
-          <w:b/>
-          <w:noProof/>
-        </w:rPr>
-        <w:t>Invalid index</w:t>
-      </w:r>
-      <w:r>
-        <w:rPr>
-          <w:noProof/>
-        </w:rPr>
-        <w:t>”</w:t>
-      </w:r>
-    </w:p>
-    <w:p>
-      <w:pPr>
-        <w:pStyle w:val="ListParagraph"/>
-        <w:numPr>
-          <w:ilvl w:val="0"/>
-          <w:numId w:val="8"/>
-        </w:numPr>
-        <w:spacing w:line="240" w:lineRule="auto"/>
-        <w:jc w:val="both"/>
-        <w:rPr>
-          <w:noProof/>
-          <w:lang w:val="bg-BG"/>
-        </w:rPr>
-      </w:pPr>
-      <w:r>
-        <w:rPr>
-          <w:b/>
-          <w:noProof/>
-        </w:rPr>
-        <w:t>max</w:t>
-      </w:r>
-      <w:r>
-        <w:rPr>
-          <w:noProof/>
-        </w:rPr>
-        <w:t xml:space="preserve"> </w:t>
-      </w:r>
-      <w:r>
-        <w:rPr>
-          <w:b/>
-          <w:noProof/>
-        </w:rPr>
-        <w:t>even/odd</w:t>
-      </w:r>
-      <w:r>
-        <w:rPr>
-          <w:b/>
-          <w:noProof/>
-          <w:lang w:val="bg-BG"/>
-        </w:rPr>
-        <w:t xml:space="preserve"> </w:t>
-      </w:r>
-      <w:r>
-        <w:rPr>
-          <w:bCs/>
-          <w:noProof/>
-          <w:lang w:val="bg-BG"/>
-        </w:rPr>
-        <w:t xml:space="preserve">– връща </w:t>
-      </w:r>
-      <w:r>
-        <w:rPr>
-          <w:b/>
-          <w:noProof/>
-          <w:lang w:val="bg-BG"/>
-        </w:rPr>
-        <w:t xml:space="preserve">индекса </w:t>
-      </w:r>
-      <w:r>
-        <w:rPr>
-          <w:bCs/>
-          <w:noProof/>
-          <w:lang w:val="bg-BG"/>
-        </w:rPr>
-        <w:t xml:space="preserve">на </w:t>
-      </w:r>
-      <w:r>
-        <w:rPr>
-          <w:b/>
-          <w:noProof/>
-          <w:lang w:val="bg-BG"/>
-        </w:rPr>
-        <w:t>максималния</w:t>
-      </w:r>
-      <w:r>
-        <w:rPr>
-          <w:bCs/>
-          <w:noProof/>
-          <w:lang w:val="bg-BG"/>
-        </w:rPr>
-        <w:t xml:space="preserve"> четен/нечетен елемент. Пример: </w:t>
-      </w:r>
-      <w:r>
-        <w:rPr>
-          <w:noProof/>
-        </w:rPr>
-        <w:t xml:space="preserve">[1, 4, 8, 2, 3] </w:t>
-      </w:r>
-      <w:r>
-        <w:rPr>
-          <w:noProof/>
-        </w:rPr>
-        <w:t xml:space="preserve">-&gt; max odd -&gt; </w:t>
-      </w:r>
-      <w:r>
-        <w:rPr>
-          <w:noProof/>
-          <w:lang w:val="bg-BG"/>
-        </w:rPr>
-        <w:t>резултат</w:t>
-      </w:r>
-      <w:r>
-        <w:rPr>
-          <w:noProof/>
-        </w:rPr>
-        <w:t xml:space="preserve">: </w:t>
-      </w:r>
-      <w:r>
-        <w:rPr>
-          <w:noProof/>
-        </w:rPr>
-        <w:t>4</w:t>
-      </w:r>
-    </w:p>
-    <w:p>
-      <w:pPr>
-        <w:pStyle w:val="ListParagraph"/>
-        <w:numPr>
-          <w:ilvl w:val="0"/>
-          <w:numId w:val="8"/>
-        </w:numPr>
-        <w:spacing w:line="240" w:lineRule="auto"/>
-        <w:jc w:val="both"/>
-        <w:rPr>
-          <w:noProof/>
-          <w:lang w:val="bg-BG"/>
-        </w:rPr>
-      </w:pPr>
-      <w:r>
-        <w:rPr>
-          <w:b/>
-          <w:noProof/>
-        </w:rPr>
-        <w:t>min</w:t>
-      </w:r>
-      <w:r>
-        <w:rPr>
-          <w:noProof/>
-        </w:rPr>
-        <w:t xml:space="preserve"> </w:t>
-      </w:r>
-      <w:r>
-        <w:rPr>
-          <w:b/>
-          <w:noProof/>
-        </w:rPr>
-        <w:t>even/odd</w:t>
-      </w:r>
-      <w:r>
-        <w:rPr>
-          <w:b/>
-          <w:noProof/>
-        </w:rPr>
-        <w:t xml:space="preserve"> </w:t>
-      </w:r>
-      <w:r>
-        <w:rPr>
-          <w:bCs/>
-          <w:noProof/>
-          <w:lang w:val="bg-BG"/>
-        </w:rPr>
-        <w:t>–</w:t>
-      </w:r>
-      <w:r>
-        <w:rPr>
-          <w:bCs/>
-          <w:noProof/>
-        </w:rPr>
-        <w:t xml:space="preserve"> </w:t>
-      </w:r>
-      <w:r>
-        <w:rPr>
-          <w:bCs/>
-          <w:noProof/>
-          <w:lang w:val="bg-BG"/>
-        </w:rPr>
-        <w:t xml:space="preserve">връща </w:t>
-      </w:r>
-      <w:r>
-        <w:rPr>
-          <w:b/>
-          <w:noProof/>
-          <w:lang w:val="bg-BG"/>
-        </w:rPr>
-        <w:t xml:space="preserve">индекса </w:t>
-      </w:r>
-      <w:r>
-        <w:rPr>
-          <w:bCs/>
-          <w:noProof/>
-          <w:lang w:val="bg-BG"/>
-        </w:rPr>
-        <w:t xml:space="preserve">на </w:t>
-      </w:r>
-      <w:r>
-        <w:rPr>
-          <w:b/>
-          <w:noProof/>
-          <w:lang w:val="bg-BG"/>
-        </w:rPr>
-        <w:t>минималния</w:t>
-      </w:r>
-      <w:r>
-        <w:rPr>
-          <w:bCs/>
-          <w:noProof/>
-          <w:lang w:val="bg-BG"/>
-        </w:rPr>
-        <w:t xml:space="preserve"> четен/нечетен елемент. Пример: </w:t>
-      </w:r>
-      <w:r>
-        <w:rPr>
-          <w:noProof/>
-        </w:rPr>
-        <w:t xml:space="preserve">[1, 4, 8, 2, 3] </w:t>
-      </w:r>
-      <w:r>
-        <w:rPr>
-          <w:noProof/>
-        </w:rPr>
-        <w:t xml:space="preserve">-&gt; </w:t>
-      </w:r>
-      <w:r>
-        <w:rPr>
-          <w:noProof/>
-        </w:rPr>
-        <w:t>min</w:t>
-      </w:r>
-      <w:r>
-        <w:rPr>
-          <w:noProof/>
-        </w:rPr>
-        <w:t xml:space="preserve"> </w:t>
-      </w:r>
-      <w:r>
-        <w:rPr>
-          <w:noProof/>
-        </w:rPr>
-        <w:t>even</w:t>
-      </w:r>
-      <w:r>
-        <w:rPr>
-          <w:noProof/>
-        </w:rPr>
-        <w:t xml:space="preserve"> -&gt; </w:t>
-      </w:r>
-      <w:r>
-        <w:rPr>
-          <w:noProof/>
-          <w:lang w:val="bg-BG"/>
-        </w:rPr>
-        <w:t>резултат</w:t>
-      </w:r>
-      <w:r>
-        <w:rPr>
-          <w:noProof/>
-        </w:rPr>
-        <w:t xml:space="preserve">: </w:t>
-      </w:r>
-      <w:r>
-        <w:rPr>
-          <w:noProof/>
-        </w:rPr>
-        <w:t>3</w:t>
-      </w:r>
-    </w:p>
-    <w:p>
-      <w:pPr>
-        <w:pStyle w:val="ListParagraph"/>
-        <w:numPr>
-          <w:ilvl w:val="1"/>
-          <w:numId w:val="8"/>
-        </w:numPr>
-        <w:spacing w:line="240" w:lineRule="auto"/>
-        <w:jc w:val="both"/>
-        <w:rPr>
-          <w:noProof/>
-          <w:lang w:val="bg-BG"/>
-        </w:rPr>
-      </w:pPr>
-      <w:r>
-        <w:rPr>
-          <w:noProof/>
-          <w:lang w:val="bg-BG"/>
-        </w:rPr>
-        <w:t xml:space="preserve">Ако има </w:t>
-      </w:r>
-      <w:r>
-        <w:rPr>
-          <w:b/>
-          <w:bCs/>
-          <w:noProof/>
-          <w:lang w:val="bg-BG"/>
-        </w:rPr>
-        <w:t xml:space="preserve">два или повече </w:t>
-      </w:r>
-      <w:r>
-        <w:rPr>
-          <w:noProof/>
-          <w:lang w:val="bg-BG"/>
-        </w:rPr>
-        <w:t xml:space="preserve">минимални/максимални елемента, </w:t>
-      </w:r>
-      <w:r>
-        <w:rPr>
-          <w:b/>
-          <w:bCs/>
-          <w:noProof/>
-          <w:lang w:val="bg-BG"/>
-        </w:rPr>
-        <w:t xml:space="preserve">върнете индекса </w:t>
-      </w:r>
-      <w:r>
-        <w:rPr>
-          <w:noProof/>
-          <w:lang w:val="bg-BG"/>
-        </w:rPr>
-        <w:t xml:space="preserve">на този, който е </w:t>
-      </w:r>
-      <w:r>
-        <w:rPr>
-          <w:b/>
-          <w:bCs/>
-          <w:noProof/>
-          <w:lang w:val="bg-BG"/>
-        </w:rPr>
-        <w:t>най-вдясно</w:t>
-      </w:r>
-    </w:p>
-    <w:p>
-      <w:pPr>
-        <w:pStyle w:val="ListParagraph"/>
-        <w:numPr>
-          <w:ilvl w:val="1"/>
-          <w:numId w:val="8"/>
-        </w:numPr>
-        <w:spacing w:line="240" w:lineRule="auto"/>
-        <w:jc w:val="both"/>
-        <w:rPr>
-          <w:noProof/>
-          <w:lang w:val="bg-BG"/>
-        </w:rPr>
-      </w:pPr>
-      <w:r>
-        <w:rPr>
-          <w:noProof/>
-          <w:lang w:val="bg-BG"/>
-        </w:rPr>
-        <w:t xml:space="preserve">Ако </w:t>
-      </w:r>
-      <w:r>
-        <w:rPr>
-          <w:b/>
-          <w:bCs/>
-          <w:noProof/>
-          <w:lang w:val="bg-BG"/>
-        </w:rPr>
-        <w:t xml:space="preserve">няма </w:t>
-      </w:r>
-      <w:r>
-        <w:rPr>
-          <w:noProof/>
-          <w:lang w:val="bg-BG"/>
-        </w:rPr>
-        <w:t xml:space="preserve">минимален/максимален елемент, </w:t>
-      </w:r>
-      <w:r>
-        <w:rPr>
-          <w:b/>
-          <w:bCs/>
-          <w:noProof/>
-          <w:lang w:val="bg-BG"/>
-        </w:rPr>
-        <w:t xml:space="preserve">отпечатайте </w:t>
-      </w:r>
-      <w:r>
-        <w:rPr>
-          <w:b/>
-          <w:bCs/>
-          <w:noProof/>
-        </w:rPr>
-        <w:t>“No matches”</w:t>
-      </w:r>
-    </w:p>
-    <w:p>
-      <w:pPr>
-        <w:pStyle w:val="ListParagraph"/>
-        <w:numPr>
-          <w:ilvl w:val="0"/>
-          <w:numId w:val="8"/>
-        </w:numPr>
-        <w:spacing w:line="240" w:lineRule="auto"/>
-        <w:jc w:val="both"/>
-        <w:rPr>
-          <w:noProof/>
-          <w:lang w:val="bg-BG"/>
-        </w:rPr>
-      </w:pPr>
-      <w:r>
-        <w:rPr>
-          <w:b/>
-          <w:noProof/>
-        </w:rPr>
-        <w:t>first {count}</w:t>
-      </w:r>
-      <w:r>
-        <w:rPr>
-          <w:noProof/>
-        </w:rPr>
-        <w:t xml:space="preserve"> </w:t>
-      </w:r>
-      <w:r>
-        <w:rPr>
-          <w:b/>
-          <w:noProof/>
-        </w:rPr>
-        <w:t>even/odd</w:t>
-      </w:r>
-      <w:r>
-        <w:rPr>
-          <w:b/>
-          <w:noProof/>
-          <w:lang w:val="bg-BG"/>
-        </w:rPr>
-        <w:t xml:space="preserve"> </w:t>
-      </w:r>
-      <w:r>
-        <w:rPr>
-          <w:bCs/>
-          <w:noProof/>
-          <w:lang w:val="bg-BG"/>
-        </w:rPr>
-        <w:t xml:space="preserve">– връща първите </w:t>
-      </w:r>
-      <w:r>
-        <w:rPr>
-          <w:bCs/>
-          <w:noProof/>
-        </w:rPr>
-        <w:t xml:space="preserve">{count} </w:t>
-      </w:r>
-      <w:r>
-        <w:rPr>
-          <w:bCs/>
-          <w:noProof/>
-          <w:lang w:val="bg-BG"/>
-        </w:rPr>
-        <w:t xml:space="preserve">елемента </w:t>
-      </w:r>
-      <w:r>
-        <w:rPr>
-          <w:noProof/>
-        </w:rPr>
-        <w:t xml:space="preserve">-&gt; [1, 8, 2, 3] -&gt; </w:t>
-      </w:r>
-      <w:r>
-        <w:rPr>
-          <w:b/>
-          <w:noProof/>
-        </w:rPr>
-        <w:t>first 2 even</w:t>
-      </w:r>
-      <w:r>
-        <w:rPr>
-          <w:noProof/>
-        </w:rPr>
-        <w:t xml:space="preserve"> -&gt; </w:t>
-      </w:r>
-      <w:r>
-        <w:rPr>
-          <w:noProof/>
-          <w:lang w:val="bg-BG"/>
-        </w:rPr>
-        <w:t>резултат</w:t>
-      </w:r>
-      <w:r>
-        <w:rPr>
-          <w:noProof/>
-        </w:rPr>
-        <w:t xml:space="preserve"> </w:t>
-      </w:r>
-      <w:r>
-        <w:rPr>
-          <w:b/>
-          <w:bCs/>
-          <w:noProof/>
-        </w:rPr>
-        <w:t>[8, 2]</w:t>
-      </w:r>
-    </w:p>
-    <w:p>
-      <w:pPr>
-        <w:pStyle w:val="ListParagraph"/>
-        <w:numPr>
-          <w:ilvl w:val="0"/>
-          <w:numId w:val="8"/>
-        </w:numPr>
-        <w:spacing w:line="240" w:lineRule="auto"/>
-        <w:jc w:val="both"/>
-        <w:rPr>
-          <w:noProof/>
-          <w:lang w:val="bg-BG"/>
-        </w:rPr>
-      </w:pPr>
-      <w:r>
-        <w:rPr>
-          <w:b/>
-          <w:noProof/>
-        </w:rPr>
-        <w:t>last {count}</w:t>
-      </w:r>
-      <w:r>
-        <w:rPr>
-          <w:noProof/>
-        </w:rPr>
-        <w:t xml:space="preserve"> </w:t>
-      </w:r>
-      <w:r>
-        <w:rPr>
-          <w:b/>
-          <w:noProof/>
-        </w:rPr>
-        <w:t>even/odd</w:t>
-      </w:r>
-      <w:r>
-        <w:rPr>
-          <w:b/>
-          <w:noProof/>
-        </w:rPr>
-        <w:t xml:space="preserve"> </w:t>
-      </w:r>
-      <w:r>
-        <w:rPr>
-          <w:bCs/>
-          <w:noProof/>
-        </w:rPr>
-        <w:t xml:space="preserve">– </w:t>
-      </w:r>
-      <w:r>
-        <w:rPr>
-          <w:bCs/>
-          <w:noProof/>
-          <w:lang w:val="bg-BG"/>
-        </w:rPr>
-        <w:t xml:space="preserve">връща последните </w:t>
-      </w:r>
-      <w:r>
-        <w:rPr>
-          <w:bCs/>
-          <w:noProof/>
-        </w:rPr>
-        <w:t xml:space="preserve">{count} </w:t>
-      </w:r>
-      <w:r>
-        <w:rPr>
-          <w:bCs/>
-          <w:noProof/>
-          <w:lang w:val="bg-BG"/>
-        </w:rPr>
-        <w:t>елемента</w:t>
-      </w:r>
-      <w:r>
-        <w:rPr>
-          <w:noProof/>
-        </w:rPr>
-        <w:t xml:space="preserve"> </w:t>
-      </w:r>
-      <w:r>
-        <w:rPr>
-          <w:noProof/>
-        </w:rPr>
-        <w:t xml:space="preserve">-&gt; [1, 8, 2, 3] -&gt; </w:t>
-      </w:r>
-      <w:r>
-        <w:rPr>
-          <w:b/>
-          <w:noProof/>
-        </w:rPr>
-        <w:t>last 2 odd</w:t>
-      </w:r>
-      <w:r>
-        <w:rPr>
-          <w:noProof/>
-        </w:rPr>
-        <w:t xml:space="preserve"> -&gt; </w:t>
-      </w:r>
-      <w:r>
-        <w:rPr>
-          <w:noProof/>
-          <w:lang w:val="bg-BG"/>
-        </w:rPr>
-        <w:t>резултат</w:t>
-      </w:r>
-      <w:r>
-        <w:rPr>
-          <w:noProof/>
-        </w:rPr>
-        <w:t xml:space="preserve"> </w:t>
-      </w:r>
-      <w:r>
-        <w:rPr>
-          <w:b/>
-          <w:bCs/>
-          <w:noProof/>
-        </w:rPr>
-        <w:t>[1, 3]</w:t>
-      </w:r>
-    </w:p>
-    <w:p>
-      <w:pPr>
-        <w:pStyle w:val="ListParagraph"/>
-        <w:numPr>
-          <w:ilvl w:val="1"/>
-          <w:numId w:val="8"/>
-        </w:numPr>
-        <w:spacing w:line="240" w:lineRule="auto"/>
-        <w:jc w:val="both"/>
-        <w:rPr>
-          <w:noProof/>
-          <w:lang w:val="bg-BG"/>
-        </w:rPr>
-      </w:pPr>
-      <w:r>
-        <w:rPr>
-          <w:noProof/>
-          <w:lang w:val="bg-BG"/>
-        </w:rPr>
-        <w:t xml:space="preserve">Ако </w:t>
-      </w:r>
-      <w:r>
-        <w:rPr>
-          <w:b/>
-          <w:bCs/>
-          <w:noProof/>
-        </w:rPr>
-        <w:t xml:space="preserve">count </w:t>
-      </w:r>
-      <w:r>
-        <w:rPr>
-          <w:noProof/>
-          <w:lang w:val="bg-BG"/>
-        </w:rPr>
-        <w:t xml:space="preserve">е </w:t>
-      </w:r>
-      <w:r>
-        <w:rPr>
-          <w:b/>
-          <w:bCs/>
-          <w:noProof/>
-          <w:lang w:val="bg-BG"/>
-        </w:rPr>
-        <w:t xml:space="preserve">по-голям </w:t>
-      </w:r>
-      <w:r>
-        <w:rPr>
-          <w:noProof/>
-          <w:lang w:val="bg-BG"/>
-        </w:rPr>
-        <w:t xml:space="preserve">от дължината </w:t>
-      </w:r>
-      <w:r>
-        <w:rPr>
-          <w:noProof/>
-          <w:lang w:val="bg-BG"/>
-        </w:rPr>
-        <w:t>на</w:t>
-      </w:r>
-      <w:r>
-        <w:rPr>
-          <w:noProof/>
-          <w:lang w:val="bg-BG"/>
-        </w:rPr>
-        <w:t xml:space="preserve"> масива, </w:t>
-      </w:r>
-      <w:r>
-        <w:rPr>
-          <w:b/>
-          <w:bCs/>
-          <w:noProof/>
-          <w:lang w:val="bg-BG"/>
-        </w:rPr>
-        <w:t>отпечатайте</w:t>
-      </w:r>
-      <w:r>
-        <w:rPr>
-          <w:noProof/>
-          <w:lang w:val="bg-BG"/>
-        </w:rPr>
-        <w:t xml:space="preserve"> </w:t>
-      </w:r>
-      <w:r>
-        <w:rPr>
-          <w:noProof/>
-        </w:rPr>
-        <w:t>“</w:t>
-      </w:r>
-      <w:r>
-        <w:rPr>
-          <w:rFonts w:ascii="Consolas" w:hAnsi="Consolas" w:cs="Consolas"/>
-          <w:b/>
-          <w:noProof/>
-        </w:rPr>
-        <w:t>Invalid count</w:t>
-      </w:r>
-      <w:r>
-        <w:rPr>
-          <w:noProof/>
-        </w:rPr>
-        <w:t>”</w:t>
-      </w:r>
-    </w:p>
-    <w:p>
-      <w:pPr>
-        <w:pStyle w:val="ListParagraph"/>
-        <w:numPr>
-          <w:ilvl w:val="1"/>
-          <w:numId w:val="8"/>
-        </w:numPr>
-        <w:spacing w:line="240" w:lineRule="auto"/>
-        <w:jc w:val="both"/>
-        <w:rPr>
-          <w:noProof/>
-          <w:lang w:val="bg-BG"/>
-        </w:rPr>
-      </w:pPr>
-      <w:r>
-        <w:rPr>
-          <w:noProof/>
-          <w:lang w:val="bg-BG"/>
-        </w:rPr>
-        <w:t xml:space="preserve">Ако </w:t>
-      </w:r>
-      <w:r>
-        <w:rPr>
-          <w:b/>
-          <w:bCs/>
-          <w:noProof/>
-          <w:lang w:val="bg-BG"/>
-        </w:rPr>
-        <w:t>няма достатъчно елементи</w:t>
-      </w:r>
-      <w:r>
-        <w:rPr>
-          <w:noProof/>
-          <w:lang w:val="bg-BG"/>
-        </w:rPr>
-        <w:t xml:space="preserve">, които да запълнят </w:t>
-      </w:r>
-      <w:r>
-        <w:rPr>
-          <w:b/>
-          <w:bCs/>
-          <w:noProof/>
-        </w:rPr>
-        <w:t>count</w:t>
-      </w:r>
-      <w:r>
-        <w:rPr>
-          <w:noProof/>
-        </w:rPr>
-        <w:t xml:space="preserve">, </w:t>
-      </w:r>
-      <w:r>
-        <w:rPr>
-          <w:noProof/>
-          <w:lang w:val="bg-BG"/>
-        </w:rPr>
-        <w:t xml:space="preserve">отпечатайте </w:t>
-      </w:r>
-      <w:r>
-        <w:rPr>
-          <w:b/>
-          <w:bCs/>
-          <w:noProof/>
-          <w:lang w:val="bg-BG"/>
-        </w:rPr>
-        <w:t xml:space="preserve">възможно най-много </w:t>
-      </w:r>
-      <w:r>
-        <w:rPr>
-          <w:noProof/>
-          <w:lang w:val="bg-BG"/>
-        </w:rPr>
-        <w:t xml:space="preserve">елементи. Ако </w:t>
-      </w:r>
-      <w:r>
-        <w:rPr>
-          <w:b/>
-          <w:bCs/>
-          <w:noProof/>
-          <w:lang w:val="bg-BG"/>
-        </w:rPr>
-        <w:t xml:space="preserve">няма нито един четен/нечетен </w:t>
-      </w:r>
-      <w:r>
-        <w:rPr>
-          <w:noProof/>
-          <w:lang w:val="bg-BG"/>
-        </w:rPr>
-        <w:t xml:space="preserve">елемент, отпечатайте </w:t>
-      </w:r>
-      <w:r>
-        <w:rPr>
-          <w:b/>
-          <w:bCs/>
-          <w:noProof/>
-          <w:lang w:val="bg-BG"/>
-        </w:rPr>
-        <w:t xml:space="preserve">празен масив </w:t>
-      </w:r>
-      <w:r>
-        <w:rPr>
-          <w:noProof/>
-        </w:rPr>
-        <w:t>“[]”</w:t>
-      </w:r>
-    </w:p>
-    <w:p>
-      <w:pPr>
-        <w:pStyle w:val="ListParagraph"/>
-        <w:numPr>
-          <w:ilvl w:val="0"/>
-          <w:numId w:val="8"/>
-        </w:numPr>
-        <w:spacing w:line="240" w:lineRule="auto"/>
-        <w:jc w:val="both"/>
-        <w:rPr>
-          <w:noProof/>
-          <w:lang w:val="bg-BG"/>
-        </w:rPr>
-      </w:pPr>
-      <w:r>
-        <w:rPr>
-          <w:b/>
-          <w:bCs/>
-          <w:noProof/>
-        </w:rPr>
-        <w:t xml:space="preserve">end – </w:t>
-      </w:r>
-      <w:r>
-        <w:rPr>
-          <w:b/>
-          <w:bCs/>
-          <w:noProof/>
-          <w:lang w:val="bg-BG"/>
-        </w:rPr>
-        <w:t>спрете</w:t>
-      </w:r>
-      <w:r>
-        <w:rPr>
-          <w:noProof/>
-          <w:lang w:val="bg-BG"/>
-        </w:rPr>
-        <w:t xml:space="preserve"> да приемате входни данни и </w:t>
-      </w:r>
-      <w:r>
-        <w:rPr>
-          <w:b/>
-          <w:bCs/>
-          <w:noProof/>
-          <w:lang w:val="bg-BG"/>
-        </w:rPr>
-        <w:t>отпечатайте финалния масив</w:t>
-      </w:r>
-    </w:p>
-    <w:p>
-      <w:pPr>
-        <w:pStyle w:val="Heading3"/>
-      </w:pPr>
-      <w:r>
-        <w:t>Вход</w:t>
-      </w:r>
-    </w:p>
-    <w:p>
-      <w:pPr>
-        <w:pStyle w:val="ListParagraph"/>
-        <w:numPr>
-          <w:ilvl w:val="0"/>
-          <w:numId w:val="6"/>
-        </w:numPr>
-        <w:rPr>
-          <w:lang w:val="bg-BG"/>
-        </w:rPr>
-      </w:pPr>
-      <w:r>
-        <w:rPr>
-          <w:lang w:val="bg-BG"/>
-        </w:rPr>
-        <w:t>Входните данни трябва да се прочетат от конзолата</w:t>
-      </w:r>
-    </w:p>
-    <w:p>
-      <w:pPr>
-        <w:pStyle w:val="ListParagraph"/>
-        <w:numPr>
-          <w:ilvl w:val="0"/>
-          <w:numId w:val="6"/>
-        </w:numPr>
-        <w:rPr>
-          <w:lang w:val="bg-BG"/>
-        </w:rPr>
-      </w:pPr>
-      <w:r>
-        <w:rPr>
-          <w:lang w:val="bg-BG"/>
-        </w:rPr>
-        <w:t xml:space="preserve">На първия ред ще получите </w:t>
-      </w:r>
-      <w:r>
-        <w:rPr>
-          <w:b/>
-          <w:bCs/>
-          <w:lang w:val="bg-BG"/>
-        </w:rPr>
-        <w:t xml:space="preserve">началния масив </w:t>
-      </w:r>
-      <w:r>
-        <w:rPr>
-          <w:lang w:val="bg-BG"/>
-        </w:rPr>
-        <w:t xml:space="preserve">като поредица от цели числа, </w:t>
-      </w:r>
-      <w:r>
-        <w:rPr>
-          <w:b/>
-          <w:bCs/>
-          <w:lang w:val="bg-BG"/>
-        </w:rPr>
-        <w:t xml:space="preserve">разделени </w:t>
-      </w:r>
-      <w:r>
-        <w:rPr>
-          <w:lang w:val="bg-BG"/>
-        </w:rPr>
-        <w:t xml:space="preserve">с </w:t>
-      </w:r>
-      <w:r>
-        <w:rPr>
-          <w:b/>
-          <w:bCs/>
-          <w:lang w:val="bg-BG"/>
-        </w:rPr>
-        <w:t>интервал</w:t>
-      </w:r>
-      <w:r>
-        <w:rPr>
-          <w:b/>
-          <w:bCs/>
-          <w:lang w:val="bg-BG"/>
-        </w:rPr>
-        <w:t>.</w:t>
-      </w:r>
-    </w:p>
-    <w:p>
-      <w:pPr>
-        <w:pStyle w:val="ListParagraph"/>
-        <w:numPr>
-          <w:ilvl w:val="0"/>
-          <w:numId w:val="6"/>
-        </w:numPr>
-        <w:rPr>
-          <w:lang w:val="bg-BG"/>
-        </w:rPr>
-      </w:pPr>
-      <w:r>
-        <w:rPr>
-          <w:lang w:val="bg-BG"/>
-        </w:rPr>
-        <w:t xml:space="preserve">На следващите редове, до прочитане на команда </w:t>
-      </w:r>
-      <w:r>
-        <w:rPr>
-          <w:b/>
-          <w:bCs/>
-        </w:rPr>
-        <w:t xml:space="preserve">“end”, </w:t>
-      </w:r>
-      <w:r>
-        <w:rPr>
-          <w:lang w:val="bg-BG"/>
-        </w:rPr>
-        <w:t xml:space="preserve">ще получавате </w:t>
-      </w:r>
-      <w:r>
-        <w:rPr>
-          <w:b/>
-          <w:bCs/>
-          <w:lang w:val="bg-BG"/>
-        </w:rPr>
-        <w:t>команди</w:t>
-      </w:r>
-      <w:r>
-        <w:rPr>
-          <w:lang w:val="bg-BG"/>
-        </w:rPr>
-        <w:t xml:space="preserve"> </w:t>
-      </w:r>
-      <w:r>
-        <w:rPr>
-          <w:b/>
-          <w:bCs/>
-          <w:lang w:val="bg-BG"/>
-        </w:rPr>
-        <w:t>за манипулация</w:t>
-      </w:r>
-      <w:r>
-        <w:rPr>
-          <w:lang w:val="bg-BG"/>
-        </w:rPr>
-        <w:t xml:space="preserve"> на масива.</w:t>
-      </w:r>
-    </w:p>
-    <w:p>
-      <w:pPr>
-        <w:pStyle w:val="ListParagraph"/>
-        <w:numPr>
-          <w:ilvl w:val="0"/>
-          <w:numId w:val="6"/>
-        </w:numPr>
-        <w:rPr>
-          <w:lang w:val="bg-BG"/>
-        </w:rPr>
-      </w:pPr>
-      <w:r>
-        <w:rPr>
-          <w:lang w:val="bg-BG"/>
-        </w:rPr>
-        <w:t xml:space="preserve">Входните данни винаги </w:t>
-      </w:r>
-      <w:r>
-        <w:rPr>
-          <w:b/>
-          <w:bCs/>
-          <w:lang w:val="bg-BG"/>
-        </w:rPr>
-        <w:t>ще бъдат</w:t>
-      </w:r>
-      <w:r>
-        <w:rPr>
-          <w:lang w:val="bg-BG"/>
-        </w:rPr>
-        <w:t xml:space="preserve"> </w:t>
-      </w:r>
-      <w:r>
-        <w:rPr>
-          <w:b/>
-          <w:bCs/>
-          <w:lang w:val="bg-BG"/>
-        </w:rPr>
-        <w:t>валидни</w:t>
-      </w:r>
-      <w:r>
-        <w:rPr>
-          <w:lang w:val="bg-BG"/>
-        </w:rPr>
-        <w:t xml:space="preserve"> и в описания формат. Няма необходимост да ги проверявате експлицитно.</w:t>
-      </w:r>
-    </w:p>
-    <w:p>
-      <w:pPr>
-        <w:pStyle w:val="Heading3"/>
-        <w:rPr>
-          <w:lang w:eastAsia="ja-JP"/>
-        </w:rPr>
-      </w:pPr>
-      <w:r>
-        <w:rPr>
-          <w:lang w:eastAsia="ja-JP"/>
-        </w:rPr>
-        <w:t>Изход</w:t>
-      </w:r>
-    </w:p>
-    <w:p>
-      <w:pPr>
-        <w:pStyle w:val="ListParagraph"/>
-        <w:numPr>
-          <w:ilvl w:val="0"/>
-          <w:numId w:val="7"/>
-        </w:numPr>
-        <w:rPr>
-          <w:lang w:val="bg-BG" w:eastAsia="ja-JP"/>
-        </w:rPr>
-      </w:pPr>
-      <w:r>
-        <w:rPr>
-          <w:lang w:val="bg-BG" w:eastAsia="ja-JP"/>
-        </w:rPr>
-        <w:t>Изходът трябва да бъде отпечатан на конзолата:</w:t>
-      </w:r>
-    </w:p>
-    <w:p>
-      <w:pPr>
-        <w:pStyle w:val="ListParagraph"/>
-        <w:numPr>
-          <w:ilvl w:val="1"/>
-          <w:numId w:val="7"/>
-        </w:numPr>
-        <w:rPr>
-          <w:lang w:val="bg-BG" w:eastAsia="ja-JP"/>
-        </w:rPr>
-      </w:pPr>
-      <w:r>
-        <w:rPr>
-          <w:lang w:val="bg-BG" w:eastAsia="ja-JP"/>
-        </w:rPr>
-        <w:t xml:space="preserve">Отпечатвайте резултата от </w:t>
-      </w:r>
-      <w:r>
-        <w:rPr>
-          <w:b/>
-          <w:bCs/>
-          <w:lang w:val="bg-BG" w:eastAsia="ja-JP"/>
-        </w:rPr>
-        <w:t xml:space="preserve">отделните команди </w:t>
-      </w:r>
-      <w:r>
-        <w:rPr>
-          <w:lang w:val="bg-BG" w:eastAsia="ja-JP"/>
-        </w:rPr>
-        <w:t xml:space="preserve">на </w:t>
-      </w:r>
-      <w:r>
-        <w:rPr>
-          <w:b/>
-          <w:bCs/>
-          <w:lang w:val="bg-BG" w:eastAsia="ja-JP"/>
-        </w:rPr>
-        <w:t>отделни редове</w:t>
-      </w:r>
-    </w:p>
-    <w:p>
-      <w:pPr>
-        <w:pStyle w:val="ListParagraph"/>
-        <w:numPr>
-          <w:ilvl w:val="1"/>
-          <w:numId w:val="7"/>
-        </w:numPr>
-        <w:rPr>
-          <w:lang w:val="bg-BG" w:eastAsia="ja-JP"/>
-        </w:rPr>
-      </w:pPr>
-      <w:r>
-        <w:rPr>
-          <w:lang w:val="bg-BG" w:eastAsia="ja-JP"/>
-        </w:rPr>
-        <w:t xml:space="preserve">На последния ред отпечатайте </w:t>
-      </w:r>
-      <w:r>
-        <w:rPr>
-          <w:b/>
-          <w:bCs/>
-          <w:lang w:val="bg-BG" w:eastAsia="ja-JP"/>
-        </w:rPr>
-        <w:t xml:space="preserve">финалния масив </w:t>
-      </w:r>
-      <w:r>
-        <w:rPr>
-          <w:lang w:val="bg-BG" w:eastAsia="ja-JP"/>
-        </w:rPr>
-        <w:t xml:space="preserve">в </w:t>
-      </w:r>
-      <w:r>
-        <w:rPr>
-          <w:b/>
-          <w:bCs/>
-          <w:lang w:val="bg-BG" w:eastAsia="ja-JP"/>
-        </w:rPr>
-        <w:t>квадратни скоби</w:t>
-      </w:r>
-      <w:r>
-        <w:rPr>
-          <w:lang w:val="bg-BG" w:eastAsia="ja-JP"/>
-        </w:rPr>
-        <w:t xml:space="preserve">, като елементите му трябва да са </w:t>
-      </w:r>
-      <w:r>
-        <w:rPr>
-          <w:b/>
-          <w:bCs/>
-          <w:lang w:val="bg-BG" w:eastAsia="ja-JP"/>
-        </w:rPr>
-        <w:t xml:space="preserve">разделени </w:t>
-      </w:r>
-      <w:r>
-        <w:rPr>
-          <w:lang w:val="bg-BG" w:eastAsia="ja-JP"/>
-        </w:rPr>
-        <w:t xml:space="preserve">със </w:t>
-      </w:r>
-      <w:r>
-        <w:rPr>
-          <w:b/>
-          <w:bCs/>
-          <w:lang w:val="bg-BG" w:eastAsia="ja-JP"/>
-        </w:rPr>
-        <w:t xml:space="preserve">запетая и интервал </w:t>
-      </w:r>
-      <w:r>
-        <w:rPr>
-          <w:lang w:val="bg-BG" w:eastAsia="ja-JP"/>
-        </w:rPr>
-        <w:t>(</w:t>
-      </w:r>
-      <w:r>
-        <w:rPr>
-          <w:lang w:eastAsia="ja-JP"/>
-        </w:rPr>
-        <w:t>“, “).</w:t>
-      </w:r>
-    </w:p>
-    <w:p>
-      <w:pPr>
-        <w:pStyle w:val="Heading3"/>
-      </w:pPr>
-      <w:r>
-        <w:t>Забележки</w:t>
-      </w:r>
-    </w:p>
-    <w:p>
-      <w:pPr>
-        <w:pStyle w:val="ListParagraph"/>
-        <w:numPr>
-          <w:ilvl w:val="0"/>
-          <w:numId w:val="5"/>
-        </w:numPr>
-        <w:rPr>
-          <w:lang w:val="bg-BG"/>
-        </w:rPr>
-      </w:pPr>
-      <w:r>
-        <w:rPr>
-          <w:lang w:val="bg-BG"/>
-        </w:rPr>
-        <w:t xml:space="preserve">Броят на входните аргументи ще бъде в диапазона </w:t>
-      </w:r>
-      <w:r>
-        <w:t>[2 … 50]</w:t>
-      </w:r>
-    </w:p>
-    <w:p>
-      <w:pPr>
-        <w:pStyle w:val="ListParagraph"/>
-        <w:numPr>
-          <w:ilvl w:val="0"/>
-          <w:numId w:val="5"/>
-        </w:numPr>
-        <w:rPr>
-          <w:lang w:val="bg-BG"/>
-        </w:rPr>
-      </w:pPr>
-      <w:r>
-        <w:rPr>
-          <w:lang w:val="bg-BG"/>
-        </w:rPr>
-        <w:t xml:space="preserve">Елементите на масива ще бъдат цели числа в диапазона </w:t>
-      </w:r>
-      <w:r>
-        <w:t>[0 … 1000]</w:t>
-      </w:r>
-    </w:p>
-    <w:p>
-      <w:pPr>
-        <w:pStyle w:val="ListParagraph"/>
-        <w:numPr>
-          <w:ilvl w:val="0"/>
-          <w:numId w:val="5"/>
-        </w:numPr>
-        <w:rPr>
-          <w:lang w:val="bg-BG"/>
-        </w:rPr>
-      </w:pPr>
-      <w:r>
-        <w:rPr>
-          <w:lang w:val="bg-BG"/>
-        </w:rPr>
-        <w:t xml:space="preserve">Броят на елементите ще бъде в диапазона </w:t>
-      </w:r>
-      <w:r>
-        <w:t>[1 … 50]</w:t>
-      </w:r>
-    </w:p>
-    <w:p>
-      <w:pPr>
-        <w:pStyle w:val="ListParagraph"/>
-        <w:numPr>
-          <w:ilvl w:val="0"/>
-          <w:numId w:val="5"/>
-        </w:numPr>
-        <w:rPr>
-          <w:lang w:val="bg-BG"/>
-        </w:rPr>
-      </w:pPr>
-      <w:r>
-        <w:rPr>
-          <w:lang w:val="bg-BG"/>
-        </w:rPr>
-        <w:t xml:space="preserve">Индексите ще бъдат в диапазона </w:t>
-      </w:r>
-      <w:r>
-        <w:rPr>
-          <w:noProof/>
-        </w:rPr>
-        <w:t>[-2</w:t>
-      </w:r>
-      <w:r>
-        <w:rPr>
-          <w:noProof/>
-          <w:vertAlign w:val="superscript"/>
-        </w:rPr>
-        <w:t xml:space="preserve">31 </w:t>
-      </w:r>
-      <w:r>
-        <w:rPr>
-          <w:noProof/>
-        </w:rPr>
-        <w:t>… 2</w:t>
-      </w:r>
-      <w:r>
-        <w:rPr>
-          <w:noProof/>
-          <w:vertAlign w:val="superscript"/>
-        </w:rPr>
-        <w:t>31</w:t>
-      </w:r>
-      <w:r>
-        <w:rPr>
-          <w:noProof/>
-        </w:rPr>
-        <w:t xml:space="preserve"> – 1]</w:t>
-      </w:r>
-    </w:p>
-    <w:p>
-      <w:pPr>
-        <w:pStyle w:val="ListParagraph"/>
-        <w:numPr>
-          <w:ilvl w:val="0"/>
-          <w:numId w:val="5"/>
-        </w:numPr>
-        <w:rPr>
-          <w:lang w:val="bg-BG"/>
-        </w:rPr>
-      </w:pPr>
-      <w:r>
-        <w:rPr>
-          <w:noProof/>
-          <w:lang w:val="bg-BG"/>
-        </w:rPr>
-        <w:t xml:space="preserve">Броят на първите/последните елементи ще бъде в диапазона </w:t>
-      </w:r>
-      <w:r>
-        <w:rPr>
-          <w:noProof/>
-        </w:rPr>
-        <w:t>[1</w:t>
-      </w:r>
-      <w:r>
-        <w:rPr>
-          <w:noProof/>
-          <w:vertAlign w:val="superscript"/>
-        </w:rPr>
-        <w:t xml:space="preserve"> </w:t>
-      </w:r>
-      <w:r>
-        <w:rPr>
-          <w:noProof/>
-        </w:rPr>
-        <w:t>… 2</w:t>
-      </w:r>
-      <w:r>
-        <w:rPr>
-          <w:noProof/>
-          <w:vertAlign w:val="superscript"/>
-        </w:rPr>
-        <w:t>31</w:t>
-      </w:r>
-      <w:r>
-        <w:rPr>
-          <w:noProof/>
-        </w:rPr>
-        <w:t xml:space="preserve"> – 1]</w:t>
-      </w:r>
-    </w:p>
-    <w:p>
-      <w:pPr>
-        <w:pStyle w:val="ListParagraph"/>
-        <w:numPr>
-          <w:ilvl w:val="0"/>
-          <w:numId w:val="5"/>
-        </w:numPr>
-        <w:rPr>
-          <w:lang w:val="bg-BG"/>
-        </w:rPr>
-      </w:pPr>
-      <w:r>
-        <w:rPr>
-          <w:noProof/>
-          <w:lang w:val="bg-BG"/>
-        </w:rPr>
-        <w:t>Няма да има излиш</w:t>
-      </w:r>
-      <w:r>
-        <w:rPr>
-          <w:noProof/>
-          <w:lang w:val="bg-BG"/>
-        </w:rPr>
-        <w:t>ни</w:t>
-      </w:r>
-      <w:r>
-        <w:rPr>
-          <w:noProof/>
-          <w:lang w:val="bg-BG"/>
-        </w:rPr>
-        <w:t xml:space="preserve"> интервал</w:t>
-      </w:r>
-      <w:r>
-        <w:rPr>
-          <w:noProof/>
-          <w:lang w:val="bg-BG"/>
-        </w:rPr>
-        <w:t>и</w:t>
-      </w:r>
-      <w:r>
-        <w:rPr>
-          <w:noProof/>
-          <w:lang w:val="bg-BG"/>
-        </w:rPr>
-        <w:t xml:space="preserve"> във входа.</w:t>
-      </w:r>
-    </w:p>
-    <w:p>
-      <w:pPr>
-        <w:pStyle w:val="Heading3"/>
-        <w:rPr>
-          <w:lang w:eastAsia="ja-JP"/>
-        </w:rPr>
-      </w:pPr>
-      <w:r>
-        <w:rPr>
-          <w:lang w:eastAsia="ja-JP"/>
-        </w:rPr>
-        <w:lastRenderedPageBreak/>
-        <w:t>Примери</w:t>
-      </w:r>
-    </w:p>
-    <w:tbl>
-      <w:tblPr>
-        <w:tblW w:w="4440" w:type="dxa"/>
-        <w:tblInd w:w="99" w:type="dxa"/>
-        <w:tblBorders>
-          <w:top w:val="single" w:sz="4" w:space="0" w:color="auto"/>
-          <w:left w:val="single" w:sz="4" w:space="0" w:color="auto"/>
-          <w:bottom w:val="single" w:sz="4" w:space="0" w:color="auto"/>
-          <w:right w:val="single" w:sz="4" w:space="0" w:color="auto"/>
-          <w:insideH w:val="single" w:sz="4" w:space="0" w:color="auto"/>
-          <w:insideV w:val="single" w:sz="4" w:space="0" w:color="auto"/>
-        </w:tblBorders>
-        <w:tblLayout w:type="fixed"/>
-        <w:tblCellMar>
-          <w:top w:w="85" w:type="dxa"/>
-          <w:left w:w="142" w:type="dxa"/>
-          <w:bottom w:w="85" w:type="dxa"/>
-          <w:right w:w="142" w:type="dxa"/>
-        </w:tblCellMar>
-        <w:tblLook w:val="04A0" w:firstRow="1" w:lastRow="0" w:firstColumn="1" w:lastColumn="0" w:noHBand="0" w:noVBand="1"/>
-      </w:tblPr>
-      <w:tblGrid>
-        <w:gridCol w:w="1910"/>
-        <w:gridCol w:w="2530"/>
-      </w:tblGrid>
-      <w:tr>
-        <w:trPr>
-          <w:trHeight w:val="21"/>
-        </w:trPr>
-        <w:tc>
-          <w:tcPr>
-            <w:tcW w:w="1910" w:type="dxa"/>
-            <w:shd w:val="clear" w:color="auto" w:fill="D9D9D9" w:themeFill="background1" w:themeFillShade="D9"/>
-          </w:tcPr>
-          <w:p>
-            <w:pPr>
-              <w:spacing w:before="40" w:after="40" w:line="240" w:lineRule="auto"/>
-              <w:jc w:val="both"/>
-              <w:rPr>
-                <w:rStyle w:val="Strong"/>
-                <w:noProof/>
-                <w:lang w:val="bg-BG"/>
-              </w:rPr>
-            </w:pPr>
-            <w:r>
-              <w:rPr>
-                <w:rStyle w:val="Strong"/>
-                <w:noProof/>
-                <w:lang w:val="bg-BG"/>
-              </w:rPr>
-              <w:t>Вход</w:t>
-            </w:r>
-          </w:p>
-        </w:tc>
-        <w:tc>
-          <w:tcPr>
-            <w:tcW w:w="2530" w:type="dxa"/>
-            <w:shd w:val="clear" w:color="auto" w:fill="D9D9D9" w:themeFill="background1" w:themeFillShade="D9"/>
-          </w:tcPr>
-          <w:p>
-            <w:pPr>
-              <w:spacing w:before="40" w:after="40" w:line="240" w:lineRule="auto"/>
-              <w:jc w:val="both"/>
-              <w:rPr>
-                <w:rStyle w:val="Strong"/>
-                <w:noProof/>
-                <w:lang w:val="bg-BG"/>
-              </w:rPr>
-            </w:pPr>
-            <w:r>
-              <w:rPr>
-                <w:rStyle w:val="Strong"/>
-                <w:noProof/>
-                <w:lang w:val="bg-BG"/>
-              </w:rPr>
-              <w:t>Изход</w:t>
-            </w:r>
-          </w:p>
-        </w:tc>
-      </w:tr>
-      <w:tr>
-        <w:trPr>
-          <w:trHeight w:val="21"/>
-        </w:trPr>
-        <w:tc>
-          <w:tcPr>
-            <w:tcW w:w="1910" w:type="dxa"/>
-          </w:tcPr>
-          <w:p>
-            <w:pPr>
-              <w:spacing w:before="40" w:after="40" w:line="240" w:lineRule="auto"/>
-              <w:jc w:val="both"/>
-              <w:rPr>
-                <w:rFonts w:ascii="Consolas" w:hAnsi="Consolas" w:cs="Consolas"/>
-                <w:noProof/>
-                <w:lang w:val="bg-BG"/>
-              </w:rPr>
-            </w:pPr>
-            <w:r>
-              <w:rPr>
-                <w:rFonts w:ascii="Consolas" w:hAnsi="Consolas" w:cs="Consolas"/>
-                <w:noProof/>
-              </w:rPr>
-              <w:t>1 3 5 7 9</w:t>
-            </w:r>
-          </w:p>
-          <w:p>
-            <w:pPr>
-              <w:spacing w:before="40" w:after="40" w:line="240" w:lineRule="auto"/>
-              <w:jc w:val="both"/>
-              <w:rPr>
-                <w:rFonts w:ascii="Consolas" w:hAnsi="Consolas" w:cs="Consolas"/>
-                <w:noProof/>
-                <w:lang w:val="bg-BG"/>
-              </w:rPr>
-            </w:pPr>
-            <w:r>
-              <w:rPr>
-                <w:rFonts w:ascii="Consolas" w:hAnsi="Consolas" w:cs="Consolas"/>
-                <w:noProof/>
-              </w:rPr>
-              <w:t>exchange 1</w:t>
-            </w:r>
-          </w:p>
-          <w:p>
-            <w:pPr>
-              <w:spacing w:before="40" w:after="40" w:line="240" w:lineRule="auto"/>
-              <w:jc w:val="both"/>
-              <w:rPr>
-                <w:rFonts w:ascii="Consolas" w:hAnsi="Consolas" w:cs="Consolas"/>
-                <w:noProof/>
-                <w:lang w:val="bg-BG"/>
-              </w:rPr>
-            </w:pPr>
-            <w:r>
-              <w:rPr>
-                <w:rFonts w:ascii="Consolas" w:hAnsi="Consolas" w:cs="Consolas"/>
-                <w:noProof/>
-              </w:rPr>
-              <w:t>max odd</w:t>
-            </w:r>
-          </w:p>
-          <w:p>
-            <w:pPr>
-              <w:spacing w:before="40" w:after="40" w:line="240" w:lineRule="auto"/>
-              <w:jc w:val="both"/>
-              <w:rPr>
-                <w:rFonts w:ascii="Consolas" w:hAnsi="Consolas" w:cs="Consolas"/>
-                <w:noProof/>
-                <w:lang w:val="bg-BG"/>
-              </w:rPr>
-            </w:pPr>
-            <w:r>
-              <w:rPr>
-                <w:rFonts w:ascii="Consolas" w:hAnsi="Consolas" w:cs="Consolas"/>
-                <w:noProof/>
-              </w:rPr>
-              <w:t>min even</w:t>
-            </w:r>
-          </w:p>
-          <w:p>
-            <w:pPr>
-              <w:spacing w:before="40" w:after="40" w:line="240" w:lineRule="auto"/>
-              <w:jc w:val="both"/>
-              <w:rPr>
-                <w:rFonts w:ascii="Consolas" w:hAnsi="Consolas" w:cs="Consolas"/>
-                <w:noProof/>
-                <w:lang w:val="bg-BG"/>
-              </w:rPr>
-            </w:pPr>
-            <w:r>
-              <w:rPr>
-                <w:rFonts w:ascii="Consolas" w:hAnsi="Consolas" w:cs="Consolas"/>
-                <w:noProof/>
-              </w:rPr>
-              <w:t>first 2 odd</w:t>
-            </w:r>
-          </w:p>
-          <w:p>
-            <w:pPr>
-              <w:spacing w:before="40" w:after="40" w:line="240" w:lineRule="auto"/>
-              <w:jc w:val="both"/>
-              <w:rPr>
-                <w:rFonts w:ascii="Consolas" w:hAnsi="Consolas" w:cs="Consolas"/>
-                <w:noProof/>
-                <w:lang w:val="bg-BG"/>
-              </w:rPr>
-            </w:pPr>
-            <w:r>
-              <w:rPr>
-                <w:rFonts w:ascii="Consolas" w:hAnsi="Consolas" w:cs="Consolas"/>
-                <w:noProof/>
-              </w:rPr>
-              <w:t>last 2 even</w:t>
-            </w:r>
-          </w:p>
-          <w:p>
-            <w:pPr>
-              <w:spacing w:before="40" w:after="40" w:line="240" w:lineRule="auto"/>
-              <w:jc w:val="both"/>
-              <w:rPr>
-                <w:rFonts w:ascii="Consolas" w:hAnsi="Consolas" w:cs="Consolas"/>
-                <w:noProof/>
-                <w:lang w:val="bg-BG"/>
-              </w:rPr>
-            </w:pPr>
-            <w:r>
-              <w:rPr>
-                <w:rFonts w:ascii="Consolas" w:hAnsi="Consolas" w:cs="Consolas"/>
-                <w:noProof/>
-              </w:rPr>
-              <w:t>exchange 3</w:t>
-            </w:r>
-          </w:p>
-          <w:p>
-            <w:pPr>
-              <w:spacing w:before="40" w:after="40" w:line="240" w:lineRule="auto"/>
-              <w:jc w:val="both"/>
-              <w:rPr>
-                <w:rFonts w:ascii="Consolas" w:hAnsi="Consolas" w:cs="Consolas"/>
-                <w:noProof/>
-              </w:rPr>
-            </w:pPr>
-            <w:r>
-              <w:rPr>
-                <w:rFonts w:ascii="Consolas" w:hAnsi="Consolas" w:cs="Consolas"/>
-                <w:noProof/>
-              </w:rPr>
-              <w:t>end</w:t>
-            </w:r>
-          </w:p>
-        </w:tc>
-        <w:tc>
-          <w:tcPr>
-            <w:tcW w:w="2530" w:type="dxa"/>
-          </w:tcPr>
-          <w:p>
-            <w:pPr>
-              <w:spacing w:before="40" w:after="40" w:line="240" w:lineRule="auto"/>
-              <w:jc w:val="both"/>
-              <w:rPr>
-                <w:rFonts w:ascii="Consolas" w:hAnsi="Consolas" w:cs="Consolas"/>
-                <w:noProof/>
-                <w:lang w:val="bg-BG"/>
-              </w:rPr>
-            </w:pPr>
-            <w:r>
-              <w:rPr>
-                <w:rFonts w:ascii="Consolas" w:hAnsi="Consolas" w:cs="Consolas"/>
-                <w:noProof/>
-              </w:rPr>
-              <w:t>2</w:t>
-            </w:r>
-          </w:p>
-          <w:p>
-            <w:pPr>
-              <w:spacing w:before="40" w:after="40" w:line="240" w:lineRule="auto"/>
-              <w:jc w:val="both"/>
-              <w:rPr>
-                <w:rFonts w:ascii="Consolas" w:hAnsi="Consolas" w:cs="Consolas"/>
-                <w:noProof/>
-                <w:lang w:val="bg-BG"/>
-              </w:rPr>
-            </w:pPr>
-            <w:r>
-              <w:rPr>
-                <w:rFonts w:ascii="Consolas" w:hAnsi="Consolas" w:cs="Consolas"/>
-                <w:noProof/>
-              </w:rPr>
-              <w:t>No matches</w:t>
-            </w:r>
-          </w:p>
-          <w:p>
-            <w:pPr>
-              <w:spacing w:before="40" w:after="40" w:line="240" w:lineRule="auto"/>
-              <w:jc w:val="both"/>
-              <w:rPr>
-                <w:rFonts w:ascii="Consolas" w:hAnsi="Consolas" w:cs="Consolas"/>
-                <w:noProof/>
-                <w:lang w:val="bg-BG"/>
-              </w:rPr>
-            </w:pPr>
-            <w:r>
-              <w:rPr>
-                <w:rFonts w:ascii="Consolas" w:hAnsi="Consolas" w:cs="Consolas"/>
-                <w:noProof/>
-              </w:rPr>
-              <w:t>[5, 7]</w:t>
-            </w:r>
-          </w:p>
-          <w:p>
-            <w:pPr>
-              <w:spacing w:before="40" w:after="40" w:line="240" w:lineRule="auto"/>
-              <w:jc w:val="both"/>
-              <w:rPr>
-                <w:rFonts w:ascii="Consolas" w:hAnsi="Consolas" w:cs="Consolas"/>
-                <w:noProof/>
-                <w:lang w:val="bg-BG"/>
-              </w:rPr>
-            </w:pPr>
-            <w:r>
-              <w:rPr>
-                <w:rFonts w:ascii="Consolas" w:hAnsi="Consolas" w:cs="Consolas"/>
-                <w:noProof/>
-              </w:rPr>
-              <w:t>[]</w:t>
-            </w:r>
-          </w:p>
-          <w:p>
-            <w:pPr>
-              <w:spacing w:before="40" w:after="40" w:line="240" w:lineRule="auto"/>
-              <w:jc w:val="both"/>
-              <w:rPr>
-                <w:rFonts w:ascii="Consolas" w:hAnsi="Consolas" w:cs="Consolas"/>
-                <w:noProof/>
-              </w:rPr>
-            </w:pPr>
-            <w:r>
-              <w:rPr>
-                <w:rFonts w:ascii="Consolas" w:hAnsi="Consolas" w:cs="Consolas"/>
-                <w:noProof/>
-              </w:rPr>
-              <w:t>[3, 5, 7, 9, 1]</w:t>
-            </w:r>
-          </w:p>
-        </w:tc>
-      </w:tr>
-      <w:tr>
-        <w:trPr>
-          <w:trHeight w:val="431"/>
-        </w:trPr>
-        <w:tc>
-          <w:tcPr>
-            <w:tcW w:w="1910" w:type="dxa"/>
-            <w:shd w:val="clear" w:color="auto" w:fill="D9D9D9" w:themeFill="background1" w:themeFillShade="D9"/>
-          </w:tcPr>
-          <w:p>
-            <w:pPr>
-              <w:spacing w:before="40" w:after="40" w:line="240" w:lineRule="auto"/>
-              <w:jc w:val="both"/>
-              <w:rPr>
-                <w:rStyle w:val="Strong"/>
-                <w:noProof/>
-                <w:lang w:val="bg-BG"/>
-              </w:rPr>
-            </w:pPr>
-            <w:r>
-              <w:rPr>
-                <w:rStyle w:val="Strong"/>
-                <w:noProof/>
-                <w:lang w:val="bg-BG"/>
-              </w:rPr>
-              <w:t>Вход</w:t>
-            </w:r>
-          </w:p>
-        </w:tc>
-        <w:tc>
-          <w:tcPr>
-            <w:tcW w:w="2530" w:type="dxa"/>
-            <w:tcBorders>
-              <w:right w:val="single" w:sz="4" w:space="0" w:color="auto"/>
-            </w:tcBorders>
-            <w:shd w:val="clear" w:color="auto" w:fill="D9D9D9" w:themeFill="background1" w:themeFillShade="D9"/>
-          </w:tcPr>
-          <w:p>
-            <w:pPr>
-              <w:spacing w:before="40" w:after="40" w:line="240" w:lineRule="auto"/>
-              <w:jc w:val="both"/>
-              <w:rPr>
-                <w:rStyle w:val="Strong"/>
-                <w:noProof/>
-                <w:lang w:val="bg-BG"/>
-              </w:rPr>
-            </w:pPr>
-            <w:r>
-              <w:rPr>
-                <w:rStyle w:val="Strong"/>
-                <w:noProof/>
-                <w:lang w:val="bg-BG"/>
-              </w:rPr>
-              <w:t>Изход</w:t>
-            </w:r>
-          </w:p>
-        </w:tc>
-      </w:tr>
-      <w:tr>
-        <w:trPr>
-          <w:trHeight w:val="20"/>
-        </w:trPr>
-        <w:tc>
-          <w:tcPr>
-            <w:tcW w:w="1910" w:type="dxa"/>
-          </w:tcPr>
-          <w:p>
-            <w:pPr>
-              <w:spacing w:before="40" w:after="40" w:line="240" w:lineRule="auto"/>
-              <w:jc w:val="both"/>
-              <w:rPr>
-                <w:rFonts w:ascii="Consolas" w:hAnsi="Consolas" w:cs="Consolas"/>
-                <w:noProof/>
-                <w:lang w:val="bg-BG"/>
-              </w:rPr>
-            </w:pPr>
-            <w:r>
-              <w:rPr>
-                <w:rFonts w:ascii="Consolas" w:hAnsi="Consolas" w:cs="Consolas"/>
-                <w:noProof/>
-              </w:rPr>
-              <w:t>1 10 100 1000</w:t>
-            </w:r>
-          </w:p>
-          <w:p>
-            <w:pPr>
-              <w:spacing w:before="40" w:after="40" w:line="240" w:lineRule="auto"/>
-              <w:jc w:val="both"/>
-              <w:rPr>
-                <w:rFonts w:ascii="Consolas" w:hAnsi="Consolas" w:cs="Consolas"/>
-                <w:noProof/>
-                <w:lang w:val="bg-BG"/>
-              </w:rPr>
-            </w:pPr>
-            <w:r>
-              <w:rPr>
-                <w:rFonts w:ascii="Consolas" w:hAnsi="Consolas" w:cs="Consolas"/>
-                <w:noProof/>
-              </w:rPr>
-              <w:t>max even</w:t>
-            </w:r>
-          </w:p>
-          <w:p>
-            <w:pPr>
-              <w:spacing w:before="40" w:after="40" w:line="240" w:lineRule="auto"/>
-              <w:jc w:val="both"/>
-              <w:rPr>
-                <w:rFonts w:ascii="Consolas" w:hAnsi="Consolas" w:cs="Consolas"/>
-                <w:noProof/>
-                <w:lang w:val="bg-BG"/>
-              </w:rPr>
-            </w:pPr>
-            <w:r>
-              <w:rPr>
-                <w:rFonts w:ascii="Consolas" w:hAnsi="Consolas" w:cs="Consolas"/>
-                <w:noProof/>
-              </w:rPr>
-              <w:t>first 5 even</w:t>
-            </w:r>
-          </w:p>
-          <w:p>
-            <w:pPr>
-              <w:spacing w:before="40" w:after="40" w:line="240" w:lineRule="auto"/>
-              <w:jc w:val="both"/>
-              <w:rPr>
-                <w:rFonts w:ascii="Consolas" w:hAnsi="Consolas" w:cs="Consolas"/>
-                <w:noProof/>
-                <w:lang w:val="bg-BG"/>
-              </w:rPr>
-            </w:pPr>
-            <w:r>
-              <w:rPr>
-                <w:rFonts w:ascii="Consolas" w:hAnsi="Consolas" w:cs="Consolas"/>
-                <w:noProof/>
-              </w:rPr>
-              <w:t>exchange 10</w:t>
-            </w:r>
-          </w:p>
-          <w:p>
-            <w:pPr>
-              <w:spacing w:before="40" w:after="40" w:line="240" w:lineRule="auto"/>
-              <w:jc w:val="both"/>
-              <w:rPr>
-                <w:rFonts w:ascii="Consolas" w:hAnsi="Consolas" w:cs="Consolas"/>
-                <w:noProof/>
-                <w:lang w:val="bg-BG"/>
-              </w:rPr>
-            </w:pPr>
-            <w:r>
-              <w:rPr>
-                <w:rFonts w:ascii="Consolas" w:hAnsi="Consolas" w:cs="Consolas"/>
-                <w:noProof/>
-              </w:rPr>
-              <w:t>min odd</w:t>
-            </w:r>
-          </w:p>
-          <w:p>
-            <w:pPr>
-              <w:spacing w:before="40" w:after="40" w:line="240" w:lineRule="auto"/>
-              <w:jc w:val="both"/>
-              <w:rPr>
-                <w:rFonts w:ascii="Consolas" w:hAnsi="Consolas" w:cs="Consolas"/>
-                <w:noProof/>
-                <w:lang w:val="bg-BG"/>
-              </w:rPr>
-            </w:pPr>
-            <w:r>
-              <w:rPr>
-                <w:rFonts w:ascii="Consolas" w:hAnsi="Consolas" w:cs="Consolas"/>
-                <w:noProof/>
-              </w:rPr>
-              <w:t>exchange 0</w:t>
-            </w:r>
-          </w:p>
-          <w:p>
-            <w:pPr>
-              <w:spacing w:before="40" w:after="40" w:line="240" w:lineRule="auto"/>
-              <w:jc w:val="both"/>
-              <w:rPr>
-                <w:rFonts w:ascii="Consolas" w:hAnsi="Consolas" w:cs="Consolas"/>
-                <w:noProof/>
-                <w:lang w:val="bg-BG"/>
-              </w:rPr>
-            </w:pPr>
-            <w:r>
-              <w:rPr>
-                <w:rFonts w:ascii="Consolas" w:hAnsi="Consolas" w:cs="Consolas"/>
-                <w:noProof/>
-              </w:rPr>
-              <w:t>max even</w:t>
-            </w:r>
-          </w:p>
-          <w:p>
-            <w:pPr>
-              <w:spacing w:before="40" w:after="40" w:line="240" w:lineRule="auto"/>
-              <w:jc w:val="both"/>
-              <w:rPr>
-                <w:rFonts w:ascii="Consolas" w:hAnsi="Consolas" w:cs="Consolas"/>
-                <w:noProof/>
-                <w:lang w:val="bg-BG"/>
-              </w:rPr>
-            </w:pPr>
-            <w:r>
-              <w:rPr>
-                <w:rFonts w:ascii="Consolas" w:hAnsi="Consolas" w:cs="Consolas"/>
-                <w:noProof/>
-              </w:rPr>
-              <w:t>min even</w:t>
-            </w:r>
-          </w:p>
-          <w:p>
-            <w:pPr>
-              <w:spacing w:before="40" w:after="40" w:line="240" w:lineRule="auto"/>
-              <w:jc w:val="both"/>
-              <w:rPr>
-                <w:rFonts w:ascii="Consolas" w:hAnsi="Consolas" w:cs="Consolas"/>
-                <w:noProof/>
-              </w:rPr>
-            </w:pPr>
-            <w:r>
-              <w:rPr>
-                <w:rFonts w:ascii="Consolas" w:hAnsi="Consolas" w:cs="Consolas"/>
-                <w:noProof/>
-              </w:rPr>
-              <w:t>end</w:t>
-            </w:r>
-          </w:p>
-        </w:tc>
-        <w:tc>
-          <w:tcPr>
-            <w:tcW w:w="2530" w:type="dxa"/>
-            <w:tcBorders>
-              <w:right w:val="single" w:sz="4" w:space="0" w:color="auto"/>
-            </w:tcBorders>
-          </w:tcPr>
-          <w:p>
-            <w:pPr>
-              <w:spacing w:before="40" w:after="40" w:line="240" w:lineRule="auto"/>
-              <w:jc w:val="both"/>
-              <w:rPr>
-                <w:rFonts w:ascii="Consolas" w:hAnsi="Consolas" w:cs="Consolas"/>
-                <w:noProof/>
-                <w:lang w:val="bg-BG"/>
-              </w:rPr>
-            </w:pPr>
-            <w:r>
-              <w:rPr>
-                <w:rFonts w:ascii="Consolas" w:hAnsi="Consolas" w:cs="Consolas"/>
-                <w:noProof/>
-              </w:rPr>
-              <w:t>3</w:t>
-            </w:r>
-          </w:p>
-          <w:p>
-            <w:pPr>
-              <w:spacing w:before="40" w:after="40" w:line="240" w:lineRule="auto"/>
-              <w:jc w:val="both"/>
-              <w:rPr>
-                <w:rFonts w:ascii="Consolas" w:hAnsi="Consolas" w:cs="Consolas"/>
-                <w:noProof/>
-                <w:lang w:val="bg-BG"/>
-              </w:rPr>
-            </w:pPr>
-            <w:r>
-              <w:rPr>
-                <w:rFonts w:ascii="Consolas" w:hAnsi="Consolas" w:cs="Consolas"/>
-                <w:noProof/>
-              </w:rPr>
-              <w:t>Invalid count</w:t>
-            </w:r>
-          </w:p>
-          <w:p>
-            <w:pPr>
-              <w:spacing w:before="40" w:after="40" w:line="240" w:lineRule="auto"/>
-              <w:jc w:val="both"/>
-              <w:rPr>
-                <w:rFonts w:ascii="Consolas" w:hAnsi="Consolas" w:cs="Consolas"/>
-                <w:noProof/>
-                <w:lang w:val="bg-BG"/>
-              </w:rPr>
-            </w:pPr>
-            <w:r>
-              <w:rPr>
-                <w:rFonts w:ascii="Consolas" w:hAnsi="Consolas" w:cs="Consolas"/>
-                <w:noProof/>
-              </w:rPr>
-              <w:t>Invalid index</w:t>
-            </w:r>
-          </w:p>
-          <w:p>
-            <w:pPr>
-              <w:spacing w:before="40" w:after="40" w:line="240" w:lineRule="auto"/>
-              <w:jc w:val="both"/>
-              <w:rPr>
-                <w:rFonts w:ascii="Consolas" w:hAnsi="Consolas" w:cs="Consolas"/>
-                <w:noProof/>
-                <w:lang w:val="bg-BG"/>
-              </w:rPr>
-            </w:pPr>
-            <w:r>
-              <w:rPr>
-                <w:rFonts w:ascii="Consolas" w:hAnsi="Consolas" w:cs="Consolas"/>
-                <w:noProof/>
-              </w:rPr>
-              <w:t>0</w:t>
-            </w:r>
-          </w:p>
-          <w:p>
-            <w:pPr>
-              <w:spacing w:before="40" w:after="40" w:line="240" w:lineRule="auto"/>
-              <w:jc w:val="both"/>
-              <w:rPr>
-                <w:rFonts w:ascii="Consolas" w:hAnsi="Consolas" w:cs="Consolas"/>
-                <w:noProof/>
-                <w:lang w:val="bg-BG"/>
-              </w:rPr>
-            </w:pPr>
-            <w:r>
-              <w:rPr>
-                <w:rFonts w:ascii="Consolas" w:hAnsi="Consolas" w:cs="Consolas"/>
-                <w:noProof/>
-              </w:rPr>
-              <w:t>2</w:t>
-            </w:r>
-          </w:p>
-          <w:p>
-            <w:pPr>
-              <w:spacing w:before="40" w:after="40" w:line="240" w:lineRule="auto"/>
-              <w:jc w:val="both"/>
-              <w:rPr>
-                <w:rFonts w:ascii="Consolas" w:hAnsi="Consolas" w:cs="Consolas"/>
-                <w:noProof/>
-                <w:lang w:val="bg-BG"/>
-              </w:rPr>
-            </w:pPr>
-            <w:r>
-              <w:rPr>
-                <w:rFonts w:ascii="Consolas" w:hAnsi="Consolas" w:cs="Consolas"/>
-                <w:noProof/>
-              </w:rPr>
-              <w:t>0</w:t>
-            </w:r>
-          </w:p>
-          <w:p>
-            <w:pPr>
-              <w:spacing w:before="40" w:after="40" w:line="240" w:lineRule="auto"/>
-              <w:jc w:val="both"/>
-              <w:rPr>
-                <w:rFonts w:ascii="Consolas" w:hAnsi="Consolas" w:cs="Consolas"/>
-                <w:noProof/>
-              </w:rPr>
-            </w:pPr>
-            <w:r>
-              <w:rPr>
-                <w:rFonts w:ascii="Consolas" w:hAnsi="Consolas" w:cs="Consolas"/>
-                <w:noProof/>
-              </w:rPr>
-              <w:t>[10, 100, 1000, 1]</w:t>
-            </w:r>
-          </w:p>
-        </w:tc>
-      </w:tr>
-      <w:tr>
-        <w:trPr>
-          <w:trHeight w:val="431"/>
-        </w:trPr>
-        <w:tc>
-          <w:tcPr>
-            <w:tcW w:w="1910" w:type="dxa"/>
-            <w:shd w:val="clear" w:color="auto" w:fill="D9D9D9" w:themeFill="background1" w:themeFillShade="D9"/>
-          </w:tcPr>
-          <w:p>
-            <w:pPr>
-              <w:spacing w:before="40" w:after="40" w:line="240" w:lineRule="auto"/>
-              <w:jc w:val="both"/>
-              <w:rPr>
-                <w:rStyle w:val="Strong"/>
-                <w:noProof/>
-                <w:lang w:val="bg-BG"/>
-              </w:rPr>
-            </w:pPr>
-            <w:r>
-              <w:rPr>
-                <w:rStyle w:val="Strong"/>
-                <w:noProof/>
-                <w:lang w:val="bg-BG"/>
-              </w:rPr>
-              <w:t>Вход</w:t>
-            </w:r>
-          </w:p>
-        </w:tc>
-        <w:tc>
-          <w:tcPr>
-            <w:tcW w:w="2530" w:type="dxa"/>
-            <w:tcBorders>
-              <w:right w:val="single" w:sz="4" w:space="0" w:color="auto"/>
-            </w:tcBorders>
-            <w:shd w:val="clear" w:color="auto" w:fill="D9D9D9" w:themeFill="background1" w:themeFillShade="D9"/>
-          </w:tcPr>
-          <w:p>
-            <w:pPr>
-              <w:spacing w:before="40" w:after="40" w:line="240" w:lineRule="auto"/>
-              <w:jc w:val="both"/>
-              <w:rPr>
-                <w:rStyle w:val="Strong"/>
-                <w:noProof/>
-                <w:lang w:val="bg-BG"/>
-              </w:rPr>
-            </w:pPr>
-            <w:r>
-              <w:rPr>
-                <w:rStyle w:val="Strong"/>
-                <w:noProof/>
-                <w:lang w:val="bg-BG"/>
-              </w:rPr>
-              <w:t>Изход</w:t>
-            </w:r>
-          </w:p>
-        </w:tc>
-      </w:tr>
-      <w:tr>
-        <w:trPr>
-          <w:trHeight w:val="20"/>
-        </w:trPr>
-        <w:tc>
-          <w:tcPr>
-            <w:tcW w:w="1910" w:type="dxa"/>
-          </w:tcPr>
-          <w:p>
-            <w:pPr>
-              <w:spacing w:before="40" w:after="40" w:line="240" w:lineRule="auto"/>
-              <w:jc w:val="both"/>
-              <w:rPr>
-                <w:rFonts w:ascii="Consolas" w:hAnsi="Consolas" w:cs="Consolas"/>
-                <w:noProof/>
-                <w:lang w:val="bg-BG"/>
-              </w:rPr>
-            </w:pPr>
-            <w:r>
-              <w:rPr>
-                <w:rFonts w:ascii="Consolas" w:hAnsi="Consolas" w:cs="Consolas"/>
-                <w:noProof/>
-              </w:rPr>
-              <w:t>1 10 100 1000</w:t>
-            </w:r>
-          </w:p>
-          <w:p>
-            <w:pPr>
-              <w:spacing w:before="40" w:after="40" w:line="240" w:lineRule="auto"/>
-              <w:jc w:val="both"/>
-              <w:rPr>
-                <w:rFonts w:ascii="Consolas" w:hAnsi="Consolas" w:cs="Consolas"/>
-                <w:noProof/>
-                <w:lang w:val="bg-BG"/>
-              </w:rPr>
-            </w:pPr>
-            <w:r>
-              <w:rPr>
-                <w:rFonts w:ascii="Consolas" w:hAnsi="Consolas" w:cs="Consolas"/>
-                <w:noProof/>
-              </w:rPr>
-              <w:t>exchange 3</w:t>
-            </w:r>
-          </w:p>
-          <w:p>
-            <w:pPr>
-              <w:spacing w:before="40" w:after="40" w:line="240" w:lineRule="auto"/>
-              <w:jc w:val="both"/>
-              <w:rPr>
-                <w:rFonts w:ascii="Consolas" w:hAnsi="Consolas" w:cs="Consolas"/>
-                <w:noProof/>
-                <w:lang w:val="bg-BG"/>
-              </w:rPr>
-            </w:pPr>
-            <w:r>
-              <w:rPr>
-                <w:rFonts w:ascii="Consolas" w:hAnsi="Consolas" w:cs="Consolas"/>
-                <w:noProof/>
-              </w:rPr>
-              <w:t>first 2 odd</w:t>
-            </w:r>
-          </w:p>
-          <w:p>
-            <w:pPr>
-              <w:spacing w:before="40" w:after="40" w:line="240" w:lineRule="auto"/>
-              <w:jc w:val="both"/>
-              <w:rPr>
-                <w:rFonts w:ascii="Consolas" w:hAnsi="Consolas" w:cs="Consolas"/>
-                <w:noProof/>
-                <w:lang w:val="bg-BG"/>
-              </w:rPr>
-            </w:pPr>
-            <w:r>
-              <w:rPr>
-                <w:rFonts w:ascii="Consolas" w:hAnsi="Consolas" w:cs="Consolas"/>
-                <w:noProof/>
-              </w:rPr>
-              <w:t>last 4 odd</w:t>
-            </w:r>
-          </w:p>
-          <w:p>
-            <w:pPr>
-              <w:spacing w:before="40" w:after="40" w:line="240" w:lineRule="auto"/>
-              <w:jc w:val="both"/>
-              <w:rPr>
-                <w:rFonts w:ascii="Consolas" w:hAnsi="Consolas" w:cs="Consolas"/>
-                <w:noProof/>
-              </w:rPr>
-            </w:pPr>
-            <w:r>
-              <w:rPr>
-                <w:rFonts w:ascii="Consolas" w:hAnsi="Consolas" w:cs="Consolas"/>
-                <w:noProof/>
-              </w:rPr>
-              <w:t>end</w:t>
-            </w:r>
-          </w:p>
-        </w:tc>
-        <w:tc>
-          <w:tcPr>
-            <w:tcW w:w="2530" w:type="dxa"/>
-            <w:tcBorders>
-              <w:right w:val="single" w:sz="4" w:space="0" w:color="auto"/>
-            </w:tcBorders>
-          </w:tcPr>
-          <w:p>
-            <w:pPr>
-              <w:spacing w:before="40" w:after="40" w:line="240" w:lineRule="auto"/>
-              <w:jc w:val="both"/>
-              <w:rPr>
-                <w:rFonts w:ascii="Consolas" w:hAnsi="Consolas" w:cs="Consolas"/>
-                <w:noProof/>
-                <w:lang w:val="bg-BG"/>
-              </w:rPr>
-            </w:pPr>
-            <w:r>
-              <w:rPr>
-                <w:rFonts w:ascii="Consolas" w:hAnsi="Consolas" w:cs="Consolas"/>
-                <w:noProof/>
-              </w:rPr>
-              <w:t>[1]</w:t>
-            </w:r>
-          </w:p>
-          <w:p>
-            <w:pPr>
-              <w:spacing w:before="40" w:after="40" w:line="240" w:lineRule="auto"/>
-              <w:jc w:val="both"/>
-              <w:rPr>
-                <w:rFonts w:ascii="Consolas" w:hAnsi="Consolas" w:cs="Consolas"/>
-                <w:noProof/>
-                <w:lang w:val="bg-BG"/>
-              </w:rPr>
-            </w:pPr>
-            <w:r>
-              <w:rPr>
-                <w:rFonts w:ascii="Consolas" w:hAnsi="Consolas" w:cs="Consolas"/>
-                <w:noProof/>
-              </w:rPr>
-              <w:t>[1]</w:t>
-            </w:r>
-          </w:p>
-          <w:p>
-            <w:pPr>
-              <w:spacing w:before="40" w:after="40" w:line="240" w:lineRule="auto"/>
-              <w:jc w:val="both"/>
-              <w:rPr>
-                <w:rFonts w:ascii="Consolas" w:hAnsi="Consolas" w:cs="Consolas"/>
-                <w:noProof/>
-              </w:rPr>
-            </w:pPr>
-            <w:r>
-              <w:rPr>
-                <w:rFonts w:ascii="Consolas" w:hAnsi="Consolas" w:cs="Consolas"/>
-                <w:noProof/>
-              </w:rPr>
-              <w:t>[1, 10, 100, 1000]</w:t>
             </w:r>
           </w:p>
         </w:tc>

</xml_diff>

<commit_message>
Fixed exercise order for methods advanced
</commit_message>
<xml_diff>
--- a/Courses/Software-Sciences/Module-1-OOP/05.2-Methods-Advanced/05.2-Methods-Advanced-Exercises.docx
+++ b/Courses/Software-Sciences/Module-1-OOP/05.2-Methods-Advanced/05.2-Methods-Advanced-Exercises.docx
@@ -1603,20 +1603,20 @@
     <w:p>
       <w:pPr>
         <w:pStyle w:val="Heading2"/>
-        <w:spacing w:line="240" w:lineRule="auto"/>
-        <w:rPr>
-          <w:bCs w:val="0"/>
-          <w:noProof/>
-          <w:lang w:val="bg-BG"/>
-        </w:rPr>
-      </w:pPr>
-      <w:r>
-        <w:rPr>
-          <w:bCs w:val="0"/>
-          <w:noProof/>
-          <w:lang w:val="bg-BG"/>
-        </w:rPr>
-        <w:t>Степени</w:t>
+        <w:rPr>
+          <w:noProof/>
+          <w:lang w:val="bg-BG"/>
+        </w:rPr>
+      </w:pPr>
+      <w:r>
+        <w:rPr>
+          <w:noProof/>
+          <w:lang w:val="bg-BG"/>
+        </w:rPr>
+        <w:t xml:space="preserve">Отпечатване на </w:t>
+      </w:r>
+      <w:r>
+        <w:t>триъгълник</w:t>
       </w:r>
     </w:p>
     <w:p>
@@ -1624,45 +1624,27 @@
         <w:rPr>
           <w:lang w:val="bg-BG"/>
         </w:rPr>
-        <w:t>Напишете метод, който изчислява и връща стойността на дадено число</w:t>
-      </w:r>
-      <w:r>
-        <w:rPr>
-          <w:lang w:val="bg-BG"/>
-        </w:rPr>
-        <w:t xml:space="preserve"> </w:t>
-      </w:r>
-      <w:r>
-        <w:rPr>
-          <w:noProof/>
-          <w:lang w:val="bg-BG"/>
-        </w:rPr>
-        <w:t>–</w:t>
-      </w:r>
-      <w:r>
-        <w:t xml:space="preserve"> </w:t>
-      </w:r>
-      <w:r>
-        <w:rPr>
-          <w:b/>
-          <w:bCs/>
-          <w:lang w:val="bg-BG"/>
-        </w:rPr>
-        <w:t>база</w:t>
-      </w:r>
-      <w:r>
-        <w:rPr>
-          <w:lang w:val="bg-BG"/>
-        </w:rPr>
-        <w:t xml:space="preserve">, повдигнато на определена </w:t>
-      </w:r>
-      <w:r>
-        <w:rPr>
-          <w:b/>
-          <w:bCs/>
-          <w:lang w:val="bg-BG"/>
-        </w:rPr>
-        <w:t>степен</w:t>
+        <w:t xml:space="preserve">Създайте метод, който </w:t>
+      </w:r>
+      <w:r>
+        <w:rPr>
+          <w:b/>
+          <w:bCs/>
+          <w:lang w:val="bg-BG"/>
+        </w:rPr>
+        <w:t>отпечатва триъгълник</w:t>
+      </w:r>
+      <w:r>
+        <w:rPr>
+          <w:lang w:val="bg-BG"/>
+        </w:rPr>
+        <w:t xml:space="preserve"> с различни размери, както е показано в примери</w:t>
+      </w:r>
+      <w:r>
+        <w:rPr>
+          <w:lang w:val="bg-BG"/>
+        </w:rPr>
+        <w:t>те по-долу</w:t>
       </w:r>
       <w:r>
         <w:t>.</w:t>
@@ -1673,10 +1655,901 @@
         <w:pStyle w:val="Heading3"/>
       </w:pPr>
       <w:r>
-        <w:t>Пример</w:t>
-      </w:r>
-      <w:r>
-        <w:t>и</w:t>
+        <w:t>Примери</w:t>
+      </w:r>
+    </w:p>
+    <w:tbl>
+      <w:tblPr>
+        <w:tblStyle w:val="TableGrid"/>
+        <w:tblW w:w="2518" w:type="dxa"/>
+        <w:tblInd w:w="23" w:type="dxa"/>
+        <w:tblCellMar>
+          <w:top w:w="85" w:type="dxa"/>
+          <w:left w:w="142" w:type="dxa"/>
+          <w:bottom w:w="85" w:type="dxa"/>
+          <w:right w:w="142" w:type="dxa"/>
+        </w:tblCellMar>
+        <w:tblLook w:val="04A0" w:firstRow="1" w:lastRow="0" w:firstColumn="1" w:lastColumn="0" w:noHBand="0" w:noVBand="1"/>
+      </w:tblPr>
+      <w:tblGrid>
+        <w:gridCol w:w="1015"/>
+        <w:gridCol w:w="1503"/>
+      </w:tblGrid>
+      <w:tr>
+        <w:trPr>
+          <w:trHeight w:val="18"/>
+        </w:trPr>
+        <w:tc>
+          <w:tcPr>
+            <w:tcW w:w="1015" w:type="dxa"/>
+            <w:shd w:val="clear" w:color="auto" w:fill="D9D9D9" w:themeFill="background1" w:themeFillShade="D9"/>
+          </w:tcPr>
+          <w:p>
+            <w:pPr>
+              <w:spacing w:before="40" w:after="40"/>
+              <w:jc w:val="center"/>
+              <w:rPr>
+                <w:b/>
+                <w:noProof/>
+                <w:lang w:val="bg-BG"/>
+              </w:rPr>
+            </w:pPr>
+            <w:r>
+              <w:rPr>
+                <w:b/>
+                <w:noProof/>
+                <w:lang w:val="bg-BG"/>
+              </w:rPr>
+              <w:t>Вход</w:t>
+            </w:r>
+          </w:p>
+        </w:tc>
+        <w:tc>
+          <w:tcPr>
+            <w:tcW w:w="1503" w:type="dxa"/>
+            <w:shd w:val="clear" w:color="auto" w:fill="D9D9D9" w:themeFill="background1" w:themeFillShade="D9"/>
+          </w:tcPr>
+          <w:p>
+            <w:pPr>
+              <w:spacing w:before="40" w:after="40"/>
+              <w:jc w:val="center"/>
+              <w:rPr>
+                <w:b/>
+                <w:noProof/>
+                <w:lang w:val="bg-BG"/>
+              </w:rPr>
+            </w:pPr>
+            <w:r>
+              <w:rPr>
+                <w:b/>
+                <w:noProof/>
+                <w:lang w:val="bg-BG"/>
+              </w:rPr>
+              <w:t>Изход</w:t>
+            </w:r>
+          </w:p>
+        </w:tc>
+      </w:tr>
+      <w:tr>
+        <w:trPr>
+          <w:trHeight w:val="1540"/>
+        </w:trPr>
+        <w:tc>
+          <w:tcPr>
+            <w:tcW w:w="1015" w:type="dxa"/>
+          </w:tcPr>
+          <w:p>
+            <w:pPr>
+              <w:spacing w:before="40" w:after="40"/>
+              <w:rPr>
+                <w:rFonts w:ascii="Consolas" w:hAnsi="Consolas"/>
+                <w:noProof/>
+              </w:rPr>
+            </w:pPr>
+            <w:r>
+              <w:rPr>
+                <w:rFonts w:ascii="Consolas" w:hAnsi="Consolas"/>
+                <w:bCs/>
+                <w:noProof/>
+              </w:rPr>
+              <w:t>3</w:t>
+            </w:r>
+          </w:p>
+        </w:tc>
+        <w:tc>
+          <w:tcPr>
+            <w:tcW w:w="1503" w:type="dxa"/>
+          </w:tcPr>
+          <w:p>
+            <w:pPr>
+              <w:spacing w:before="40" w:after="40"/>
+              <w:rPr>
+                <w:rFonts w:ascii="Consolas" w:hAnsi="Consolas"/>
+                <w:bCs/>
+                <w:noProof/>
+                <w:lang w:val="bg-BG"/>
+              </w:rPr>
+            </w:pPr>
+            <w:r>
+              <w:rPr>
+                <w:rFonts w:ascii="Consolas" w:hAnsi="Consolas"/>
+                <w:bCs/>
+                <w:noProof/>
+              </w:rPr>
+              <w:t>1</w:t>
+            </w:r>
+          </w:p>
+          <w:p>
+            <w:pPr>
+              <w:spacing w:before="40" w:after="40"/>
+              <w:rPr>
+                <w:rFonts w:ascii="Consolas" w:hAnsi="Consolas"/>
+                <w:bCs/>
+                <w:noProof/>
+                <w:lang w:val="bg-BG"/>
+              </w:rPr>
+            </w:pPr>
+            <w:r>
+              <w:rPr>
+                <w:rFonts w:ascii="Consolas" w:hAnsi="Consolas"/>
+                <w:bCs/>
+                <w:noProof/>
+              </w:rPr>
+              <w:t>1 2</w:t>
+            </w:r>
+          </w:p>
+          <w:p>
+            <w:pPr>
+              <w:spacing w:before="40" w:after="40"/>
+              <w:rPr>
+                <w:rFonts w:ascii="Consolas" w:hAnsi="Consolas"/>
+                <w:bCs/>
+                <w:noProof/>
+                <w:lang w:val="bg-BG"/>
+              </w:rPr>
+            </w:pPr>
+            <w:r>
+              <w:rPr>
+                <w:rFonts w:ascii="Consolas" w:hAnsi="Consolas"/>
+                <w:bCs/>
+                <w:noProof/>
+              </w:rPr>
+              <w:t>1 2 3</w:t>
+            </w:r>
+          </w:p>
+          <w:p>
+            <w:pPr>
+              <w:spacing w:before="40" w:after="40"/>
+              <w:rPr>
+                <w:rFonts w:ascii="Consolas" w:hAnsi="Consolas"/>
+                <w:bCs/>
+                <w:noProof/>
+                <w:lang w:val="bg-BG"/>
+              </w:rPr>
+            </w:pPr>
+            <w:r>
+              <w:rPr>
+                <w:rFonts w:ascii="Consolas" w:hAnsi="Consolas"/>
+                <w:bCs/>
+                <w:noProof/>
+              </w:rPr>
+              <w:t>1 2</w:t>
+            </w:r>
+          </w:p>
+          <w:p>
+            <w:pPr>
+              <w:spacing w:before="40" w:after="40"/>
+              <w:rPr>
+                <w:rFonts w:ascii="Consolas" w:hAnsi="Consolas"/>
+                <w:noProof/>
+              </w:rPr>
+            </w:pPr>
+            <w:r>
+              <w:rPr>
+                <w:rFonts w:ascii="Consolas" w:hAnsi="Consolas"/>
+                <w:bCs/>
+                <w:noProof/>
+              </w:rPr>
+              <w:t>1</w:t>
+            </w:r>
+          </w:p>
+        </w:tc>
+      </w:tr>
+      <w:tr>
+        <w:trPr>
+          <w:trHeight w:val="24"/>
+        </w:trPr>
+        <w:tc>
+          <w:tcPr>
+            <w:tcW w:w="1015" w:type="dxa"/>
+          </w:tcPr>
+          <w:p>
+            <w:pPr>
+              <w:spacing w:before="40" w:after="40"/>
+              <w:rPr>
+                <w:rFonts w:ascii="Consolas" w:eastAsia="Calibri" w:hAnsi="Consolas" w:cs="Times New Roman"/>
+                <w:noProof/>
+              </w:rPr>
+            </w:pPr>
+            <w:r>
+              <w:rPr>
+                <w:rFonts w:ascii="Consolas" w:hAnsi="Consolas"/>
+                <w:noProof/>
+              </w:rPr>
+              <w:t>4</w:t>
+            </w:r>
+          </w:p>
+        </w:tc>
+        <w:tc>
+          <w:tcPr>
+            <w:tcW w:w="1503" w:type="dxa"/>
+          </w:tcPr>
+          <w:p>
+            <w:pPr>
+              <w:spacing w:before="40" w:after="40"/>
+              <w:rPr>
+                <w:rFonts w:ascii="Consolas" w:eastAsia="Calibri" w:hAnsi="Consolas" w:cs="Times New Roman"/>
+                <w:noProof/>
+                <w:lang w:val="bg-BG"/>
+              </w:rPr>
+            </w:pPr>
+            <w:r>
+              <w:rPr>
+                <w:rFonts w:ascii="Consolas" w:eastAsia="Calibri" w:hAnsi="Consolas" w:cs="Times New Roman"/>
+                <w:noProof/>
+              </w:rPr>
+              <w:t>1</w:t>
+            </w:r>
+          </w:p>
+          <w:p>
+            <w:pPr>
+              <w:spacing w:before="40" w:after="40"/>
+              <w:rPr>
+                <w:rFonts w:ascii="Consolas" w:eastAsia="Calibri" w:hAnsi="Consolas" w:cs="Times New Roman"/>
+                <w:noProof/>
+                <w:lang w:val="bg-BG"/>
+              </w:rPr>
+            </w:pPr>
+            <w:r>
+              <w:rPr>
+                <w:rFonts w:ascii="Consolas" w:eastAsia="Calibri" w:hAnsi="Consolas" w:cs="Times New Roman"/>
+                <w:noProof/>
+              </w:rPr>
+              <w:t>1 2</w:t>
+            </w:r>
+          </w:p>
+          <w:p>
+            <w:pPr>
+              <w:spacing w:before="40" w:after="40"/>
+              <w:rPr>
+                <w:rFonts w:ascii="Consolas" w:eastAsia="Calibri" w:hAnsi="Consolas" w:cs="Times New Roman"/>
+                <w:noProof/>
+                <w:lang w:val="bg-BG"/>
+              </w:rPr>
+            </w:pPr>
+            <w:r>
+              <w:rPr>
+                <w:rFonts w:ascii="Consolas" w:eastAsia="Calibri" w:hAnsi="Consolas" w:cs="Times New Roman"/>
+                <w:noProof/>
+              </w:rPr>
+              <w:t xml:space="preserve">1 2 3 </w:t>
+            </w:r>
+          </w:p>
+          <w:p>
+            <w:pPr>
+              <w:spacing w:before="40" w:after="40"/>
+              <w:rPr>
+                <w:rFonts w:ascii="Consolas" w:eastAsia="Calibri" w:hAnsi="Consolas" w:cs="Times New Roman"/>
+                <w:noProof/>
+                <w:lang w:val="bg-BG"/>
+              </w:rPr>
+            </w:pPr>
+            <w:r>
+              <w:rPr>
+                <w:rFonts w:ascii="Consolas" w:eastAsia="Calibri" w:hAnsi="Consolas" w:cs="Times New Roman"/>
+                <w:noProof/>
+              </w:rPr>
+              <w:t>1 2 3 4</w:t>
+            </w:r>
+          </w:p>
+          <w:p>
+            <w:pPr>
+              <w:spacing w:before="40" w:after="40"/>
+              <w:rPr>
+                <w:rFonts w:ascii="Consolas" w:eastAsia="Calibri" w:hAnsi="Consolas" w:cs="Times New Roman"/>
+                <w:noProof/>
+                <w:lang w:val="bg-BG"/>
+              </w:rPr>
+            </w:pPr>
+            <w:r>
+              <w:rPr>
+                <w:rFonts w:ascii="Consolas" w:eastAsia="Calibri" w:hAnsi="Consolas" w:cs="Times New Roman"/>
+                <w:noProof/>
+              </w:rPr>
+              <w:t>1 2 3</w:t>
+            </w:r>
+          </w:p>
+          <w:p>
+            <w:pPr>
+              <w:spacing w:before="40" w:after="40"/>
+              <w:rPr>
+                <w:rFonts w:ascii="Consolas" w:eastAsia="Calibri" w:hAnsi="Consolas" w:cs="Times New Roman"/>
+                <w:noProof/>
+                <w:lang w:val="bg-BG"/>
+              </w:rPr>
+            </w:pPr>
+            <w:r>
+              <w:rPr>
+                <w:rFonts w:ascii="Consolas" w:eastAsia="Calibri" w:hAnsi="Consolas" w:cs="Times New Roman"/>
+                <w:noProof/>
+              </w:rPr>
+              <w:t>1 2</w:t>
+            </w:r>
+          </w:p>
+          <w:p>
+            <w:pPr>
+              <w:spacing w:before="40" w:after="40"/>
+              <w:rPr>
+                <w:rFonts w:ascii="Consolas" w:eastAsia="Calibri" w:hAnsi="Consolas" w:cs="Times New Roman"/>
+                <w:noProof/>
+              </w:rPr>
+            </w:pPr>
+            <w:r>
+              <w:rPr>
+                <w:rFonts w:ascii="Consolas" w:eastAsia="Calibri" w:hAnsi="Consolas" w:cs="Times New Roman"/>
+                <w:noProof/>
+              </w:rPr>
+              <w:t>1</w:t>
+            </w:r>
+          </w:p>
+        </w:tc>
+      </w:tr>
+    </w:tbl>
+    <w:p>
+      <w:pPr>
+        <w:pStyle w:val="Heading3"/>
+      </w:pPr>
+      <w:r>
+        <w:t>Насоки</w:t>
+      </w:r>
+    </w:p>
+    <w:p>
+      <w:pPr>
+        <w:pStyle w:val="ListParagraph"/>
+        <w:numPr>
+          <w:ilvl w:val="0"/>
+          <w:numId w:val="9"/>
+        </w:numPr>
+        <w:spacing w:line="240" w:lineRule="auto"/>
+        <w:rPr>
+          <w:noProof/>
+          <w:lang w:val="bg-BG"/>
+        </w:rPr>
+      </w:pPr>
+      <w:r>
+        <w:rPr>
+          <w:noProof/>
+          <w:lang w:val="bg-BG"/>
+        </w:rPr>
+        <w:t xml:space="preserve">Прочетете </w:t>
+      </w:r>
+      <w:r>
+        <w:rPr>
+          <w:b/>
+          <w:bCs/>
+          <w:noProof/>
+          <w:lang w:val="bg-BG"/>
+        </w:rPr>
+        <w:t>входните данни</w:t>
+      </w:r>
+    </w:p>
+    <w:p>
+      <w:pPr>
+        <w:pStyle w:val="ListParagraph"/>
+        <w:numPr>
+          <w:ilvl w:val="0"/>
+          <w:numId w:val="9"/>
+        </w:numPr>
+        <w:spacing w:line="240" w:lineRule="auto"/>
+        <w:rPr>
+          <w:noProof/>
+          <w:lang w:val="bg-BG"/>
+        </w:rPr>
+      </w:pPr>
+      <w:r>
+        <w:rPr>
+          <w:noProof/>
+          <w:lang w:val="bg-BG"/>
+        </w:rPr>
+        <w:t xml:space="preserve">Започнете, като създадете </w:t>
+      </w:r>
+      <w:r>
+        <w:rPr>
+          <w:b/>
+          <w:bCs/>
+          <w:noProof/>
+          <w:lang w:val="bg-BG"/>
+        </w:rPr>
+        <w:t>метод</w:t>
+      </w:r>
+      <w:r>
+        <w:rPr>
+          <w:noProof/>
+          <w:lang w:val="bg-BG"/>
+        </w:rPr>
+        <w:t xml:space="preserve">, който </w:t>
+      </w:r>
+      <w:r>
+        <w:rPr>
+          <w:b/>
+          <w:bCs/>
+          <w:noProof/>
+          <w:lang w:val="bg-BG"/>
+        </w:rPr>
+        <w:t xml:space="preserve">отпечатва един ред </w:t>
+      </w:r>
+      <w:r>
+        <w:rPr>
+          <w:noProof/>
+          <w:lang w:val="bg-BG"/>
+        </w:rPr>
+        <w:t xml:space="preserve">от </w:t>
+      </w:r>
+      <w:r>
+        <w:rPr>
+          <w:noProof/>
+          <w:lang w:val="bg-BG"/>
+        </w:rPr>
+        <w:t>зададено</w:t>
+      </w:r>
+      <w:r>
+        <w:rPr>
+          <w:b/>
+          <w:bCs/>
+          <w:noProof/>
+          <w:lang w:val="bg-BG"/>
+        </w:rPr>
+        <w:t xml:space="preserve"> начало </w:t>
+      </w:r>
+      <w:r>
+        <w:rPr>
+          <w:noProof/>
+          <w:lang w:val="bg-BG"/>
+        </w:rPr>
+        <w:t xml:space="preserve">до </w:t>
+      </w:r>
+      <w:r>
+        <w:rPr>
+          <w:noProof/>
+          <w:lang w:val="bg-BG"/>
+        </w:rPr>
+        <w:t>зададен</w:t>
+      </w:r>
+      <w:r>
+        <w:rPr>
+          <w:b/>
+          <w:bCs/>
+          <w:noProof/>
+          <w:lang w:val="bg-BG"/>
+        </w:rPr>
+        <w:t xml:space="preserve"> край</w:t>
+      </w:r>
+      <w:r>
+        <w:rPr>
+          <w:noProof/>
+          <w:lang w:val="bg-BG"/>
+        </w:rPr>
+        <w:t xml:space="preserve">. Изберете </w:t>
+      </w:r>
+      <w:r>
+        <w:rPr>
+          <w:b/>
+          <w:bCs/>
+          <w:noProof/>
+          <w:lang w:val="bg-BG"/>
+        </w:rPr>
+        <w:t>описателно име</w:t>
+      </w:r>
+      <w:r>
+        <w:rPr>
+          <w:noProof/>
+          <w:lang w:val="bg-BG"/>
+        </w:rPr>
+        <w:t xml:space="preserve"> за метода, което да </w:t>
+      </w:r>
+      <w:r>
+        <w:rPr>
+          <w:b/>
+          <w:bCs/>
+          <w:noProof/>
+          <w:lang w:val="bg-BG"/>
+        </w:rPr>
+        <w:t>отразява неговата цел</w:t>
+      </w:r>
+    </w:p>
+    <w:p>
+      <w:pPr>
+        <w:pStyle w:val="ListParagraph"/>
+        <w:spacing w:line="240" w:lineRule="auto"/>
+        <w:rPr>
+          <w:noProof/>
+          <w:lang w:val="bg-BG"/>
+        </w:rPr>
+      </w:pPr>
+      <w:r>
+        <w:rPr>
+          <w:noProof/>
+          <w:lang w:val="bg-BG"/>
+        </w:rPr>
+        <w:drawing>
+          <wp:inline distT="0" distB="0" distL="0" distR="0" wp14:anchorId="746D2587" wp14:editId="1A45A548">
+            <wp:extent cx="3812400" cy="1270800"/>
+            <wp:effectExtent l="12700" t="12700" r="10795" b="12065"/>
+            <wp:docPr id="27" name="Picture 27" descr="Graphical user interface&#10;&#10;Description automatically generated with low confidence"/>
+            <wp:cNvGraphicFramePr>
+              <a:graphicFrameLocks xmlns:a="http://schemas.openxmlformats.org/drawingml/2006/main" noChangeAspect="1"/>
+            </wp:cNvGraphicFramePr>
+            <a:graphic xmlns:a="http://schemas.openxmlformats.org/drawingml/2006/main">
+              <a:graphicData uri="http://schemas.openxmlformats.org/drawingml/2006/picture">
+                <pic:pic xmlns:pic="http://schemas.openxmlformats.org/drawingml/2006/picture">
+                  <pic:nvPicPr>
+                    <pic:cNvPr id="27" name="Picture 27" descr="Graphical user interface&#10;&#10;Description automatically generated with low confidence"/>
+                    <pic:cNvPicPr/>
+                  </pic:nvPicPr>
+                  <pic:blipFill>
+                    <a:blip r:embed="rId12"/>
+                    <a:stretch>
+                      <a:fillRect/>
+                    </a:stretch>
+                  </pic:blipFill>
+                  <pic:spPr>
+                    <a:xfrm>
+                      <a:off x="0" y="0"/>
+                      <a:ext cx="3812400" cy="1270800"/>
+                    </a:xfrm>
+                    <a:prstGeom prst="rect">
+                      <a:avLst/>
+                    </a:prstGeom>
+                    <a:ln>
+                      <a:solidFill>
+                        <a:schemeClr val="bg1">
+                          <a:lumMod val="75000"/>
+                        </a:schemeClr>
+                      </a:solidFill>
+                    </a:ln>
+                  </pic:spPr>
+                </pic:pic>
+              </a:graphicData>
+            </a:graphic>
+          </wp:inline>
+        </w:drawing>
+      </w:r>
+    </w:p>
+    <w:p>
+      <w:pPr>
+        <w:pStyle w:val="ListParagraph"/>
+        <w:numPr>
+          <w:ilvl w:val="0"/>
+          <w:numId w:val="9"/>
+        </w:numPr>
+        <w:spacing w:line="240" w:lineRule="auto"/>
+        <w:rPr>
+          <w:noProof/>
+          <w:lang w:val="bg-BG"/>
+        </w:rPr>
+      </w:pPr>
+      <w:r>
+        <w:rPr>
+          <w:noProof/>
+          <w:lang w:val="bg-BG"/>
+        </w:rPr>
+        <w:t xml:space="preserve">Създайте друг метод, който да </w:t>
+      </w:r>
+      <w:r>
+        <w:rPr>
+          <w:b/>
+          <w:bCs/>
+          <w:noProof/>
+          <w:lang w:val="bg-BG"/>
+        </w:rPr>
+        <w:t>отпечатва целия триъгълник.</w:t>
+      </w:r>
+    </w:p>
+    <w:p>
+      <w:pPr>
+        <w:pStyle w:val="ListParagraph"/>
+        <w:numPr>
+          <w:ilvl w:val="0"/>
+          <w:numId w:val="9"/>
+        </w:numPr>
+        <w:spacing w:line="240" w:lineRule="auto"/>
+        <w:rPr>
+          <w:noProof/>
+          <w:lang w:val="bg-BG"/>
+        </w:rPr>
+      </w:pPr>
+      <w:r>
+        <w:rPr>
+          <w:noProof/>
+          <w:lang w:val="bg-BG"/>
+        </w:rPr>
+        <w:lastRenderedPageBreak/>
+        <w:t xml:space="preserve">Един от начините да решите задачата е като създадете </w:t>
+      </w:r>
+      <w:r>
+        <w:rPr>
+          <w:b/>
+          <w:bCs/>
+          <w:noProof/>
+          <w:lang w:val="bg-BG"/>
+        </w:rPr>
+        <w:t>два</w:t>
+      </w:r>
+      <w:r>
+        <w:rPr>
+          <w:noProof/>
+          <w:lang w:val="bg-BG"/>
+        </w:rPr>
+        <w:t xml:space="preserve"> </w:t>
+      </w:r>
+      <w:r>
+        <w:rPr>
+          <w:b/>
+          <w:bCs/>
+          <w:noProof/>
+        </w:rPr>
+        <w:t xml:space="preserve">for </w:t>
+      </w:r>
+      <w:r>
+        <w:rPr>
+          <w:b/>
+          <w:bCs/>
+          <w:noProof/>
+          <w:lang w:val="bg-BG"/>
+        </w:rPr>
+        <w:t>цикъла</w:t>
+      </w:r>
+      <w:r>
+        <w:rPr>
+          <w:noProof/>
+          <w:lang w:val="bg-BG"/>
+        </w:rPr>
+        <w:t xml:space="preserve">, които използват метода </w:t>
+      </w:r>
+      <w:r>
+        <w:rPr>
+          <w:b/>
+          <w:bCs/>
+          <w:noProof/>
+        </w:rPr>
+        <w:t>PrintLine</w:t>
+      </w:r>
+      <w:r>
+        <w:rPr>
+          <w:noProof/>
+          <w:lang w:val="bg-BG"/>
+        </w:rPr>
+        <w:t>.</w:t>
+      </w:r>
+    </w:p>
+    <w:p>
+      <w:pPr>
+        <w:pStyle w:val="ListParagraph"/>
+        <w:numPr>
+          <w:ilvl w:val="0"/>
+          <w:numId w:val="9"/>
+        </w:numPr>
+        <w:spacing w:line="240" w:lineRule="auto"/>
+        <w:rPr>
+          <w:noProof/>
+          <w:lang w:val="bg-BG"/>
+        </w:rPr>
+      </w:pPr>
+      <w:r>
+        <w:rPr>
+          <w:b/>
+          <w:bCs/>
+          <w:noProof/>
+          <w:lang w:val="bg-BG"/>
+        </w:rPr>
+        <w:t>Първият</w:t>
+      </w:r>
+      <w:r>
+        <w:rPr>
+          <w:noProof/>
+          <w:lang w:val="bg-BG"/>
+        </w:rPr>
+        <w:t xml:space="preserve"> може да отпечатва </w:t>
+      </w:r>
+      <w:r>
+        <w:rPr>
+          <w:b/>
+          <w:bCs/>
+          <w:noProof/>
+          <w:lang w:val="bg-BG"/>
+        </w:rPr>
+        <w:t xml:space="preserve">първата половина </w:t>
+      </w:r>
+      <w:r>
+        <w:rPr>
+          <w:noProof/>
+          <w:lang w:val="bg-BG"/>
+        </w:rPr>
+        <w:t>от триъгълника</w:t>
+      </w:r>
+    </w:p>
+    <w:p>
+      <w:pPr>
+        <w:pStyle w:val="ListParagraph"/>
+        <w:spacing w:line="240" w:lineRule="auto"/>
+        <w:rPr>
+          <w:noProof/>
+          <w:lang w:val="bg-BG"/>
+        </w:rPr>
+      </w:pPr>
+      <w:r>
+        <w:rPr>
+          <w:noProof/>
+          <w:lang w:val="bg-BG"/>
+        </w:rPr>
+        <w:drawing>
+          <wp:inline distT="0" distB="0" distL="0" distR="0" wp14:anchorId="4BD1E97A" wp14:editId="2666CA4D">
+            <wp:extent cx="2052000" cy="633600"/>
+            <wp:effectExtent l="12700" t="12700" r="5715" b="14605"/>
+            <wp:docPr id="28" name="Picture 28" descr="A picture containing text&#10;&#10;Description automatically generated"/>
+            <wp:cNvGraphicFramePr>
+              <a:graphicFrameLocks xmlns:a="http://schemas.openxmlformats.org/drawingml/2006/main" noChangeAspect="1"/>
+            </wp:cNvGraphicFramePr>
+            <a:graphic xmlns:a="http://schemas.openxmlformats.org/drawingml/2006/main">
+              <a:graphicData uri="http://schemas.openxmlformats.org/drawingml/2006/picture">
+                <pic:pic xmlns:pic="http://schemas.openxmlformats.org/drawingml/2006/picture">
+                  <pic:nvPicPr>
+                    <pic:cNvPr id="28" name="Picture 28" descr="A picture containing text&#10;&#10;Description automatically generated"/>
+                    <pic:cNvPicPr/>
+                  </pic:nvPicPr>
+                  <pic:blipFill>
+                    <a:blip r:embed="rId13"/>
+                    <a:stretch>
+                      <a:fillRect/>
+                    </a:stretch>
+                  </pic:blipFill>
+                  <pic:spPr>
+                    <a:xfrm>
+                      <a:off x="0" y="0"/>
+                      <a:ext cx="2052000" cy="633600"/>
+                    </a:xfrm>
+                    <a:prstGeom prst="rect">
+                      <a:avLst/>
+                    </a:prstGeom>
+                    <a:ln>
+                      <a:solidFill>
+                        <a:schemeClr val="bg1">
+                          <a:lumMod val="75000"/>
+                        </a:schemeClr>
+                      </a:solidFill>
+                    </a:ln>
+                  </pic:spPr>
+                </pic:pic>
+              </a:graphicData>
+            </a:graphic>
+          </wp:inline>
+        </w:drawing>
+      </w:r>
+    </w:p>
+    <w:p>
+      <w:pPr>
+        <w:pStyle w:val="ListParagraph"/>
+        <w:numPr>
+          <w:ilvl w:val="0"/>
+          <w:numId w:val="9"/>
+        </w:numPr>
+        <w:spacing w:line="240" w:lineRule="auto"/>
+        <w:rPr>
+          <w:noProof/>
+          <w:lang w:val="bg-BG"/>
+        </w:rPr>
+      </w:pPr>
+      <w:r>
+        <w:rPr>
+          <w:b/>
+          <w:bCs/>
+          <w:noProof/>
+          <w:lang w:val="bg-BG"/>
+        </w:rPr>
+        <w:t>Вторият</w:t>
+      </w:r>
+      <w:r>
+        <w:rPr>
+          <w:noProof/>
+          <w:lang w:val="bg-BG"/>
+        </w:rPr>
+        <w:t xml:space="preserve"> може да отпечатва </w:t>
+      </w:r>
+      <w:r>
+        <w:rPr>
+          <w:b/>
+          <w:bCs/>
+          <w:noProof/>
+          <w:lang w:val="bg-BG"/>
+        </w:rPr>
+        <w:t xml:space="preserve">втората половина </w:t>
+      </w:r>
+      <w:r>
+        <w:rPr>
+          <w:noProof/>
+          <w:lang w:val="bg-BG"/>
+        </w:rPr>
+        <w:t>от триъгълника</w:t>
+      </w:r>
+    </w:p>
+    <w:p>
+      <w:pPr>
+        <w:pStyle w:val="Heading2"/>
+        <w:spacing w:line="240" w:lineRule="auto"/>
+        <w:rPr>
+          <w:bCs w:val="0"/>
+          <w:noProof/>
+          <w:lang w:val="bg-BG"/>
+        </w:rPr>
+      </w:pPr>
+      <w:r>
+        <w:rPr>
+          <w:bCs w:val="0"/>
+          <w:noProof/>
+          <w:lang w:val="bg-BG"/>
+        </w:rPr>
+        <w:t>Степени</w:t>
+      </w:r>
+    </w:p>
+    <w:p>
+      <w:r>
+        <w:rPr>
+          <w:lang w:val="bg-BG"/>
+        </w:rPr>
+        <w:t xml:space="preserve">Напишете метод, който изчислява и връща стойността на дадено число </w:t>
+      </w:r>
+      <w:r>
+        <w:rPr>
+          <w:noProof/>
+          <w:lang w:val="bg-BG"/>
+        </w:rPr>
+        <w:t>–</w:t>
+      </w:r>
+      <w:r>
+        <w:t xml:space="preserve"> </w:t>
+      </w:r>
+      <w:r>
+        <w:rPr>
+          <w:b/>
+          <w:bCs/>
+          <w:lang w:val="bg-BG"/>
+        </w:rPr>
+        <w:t>база</w:t>
+      </w:r>
+      <w:r>
+        <w:rPr>
+          <w:lang w:val="bg-BG"/>
+        </w:rPr>
+        <w:t xml:space="preserve">, повдигнато на определена </w:t>
+      </w:r>
+      <w:r>
+        <w:rPr>
+          <w:b/>
+          <w:bCs/>
+          <w:lang w:val="bg-BG"/>
+        </w:rPr>
+        <w:t>степен</w:t>
+      </w:r>
+      <w:r>
+        <w:t>.</w:t>
+      </w:r>
+    </w:p>
+    <w:p>
+      <w:pPr>
+        <w:pStyle w:val="Heading3"/>
+      </w:pPr>
+      <w:r>
+        <w:t>Примери</w:t>
       </w:r>
     </w:p>
     <w:tbl>
@@ -2086,15 +2959,7 @@
           <w:bCs/>
           <w:noProof/>
         </w:rPr>
-        <w:t>double</w:t>
-      </w:r>
-      <w:r>
-        <w:rPr>
-          <w:b/>
-          <w:bCs/>
-          <w:noProof/>
-        </w:rPr>
-        <w:t>:</w:t>
+        <w:t>double:</w:t>
       </w:r>
     </w:p>
     <w:p>
@@ -2113,7 +2978,7 @@
           <w:lang w:val="bg-BG"/>
         </w:rPr>
         <w:drawing>
-          <wp:inline distT="0" distB="0" distL="0" distR="0" wp14:anchorId="006A86A2" wp14:editId="6D9001C8">
+          <wp:inline distT="0" distB="0" distL="0" distR="0" wp14:anchorId="6501FF1A" wp14:editId="18A46775">
             <wp:extent cx="3855600" cy="810000"/>
             <wp:effectExtent l="12700" t="12700" r="5715" b="15875"/>
             <wp:docPr id="787080369" name="Picture 1" descr="A picture containing text, screenshot, font, line&#10;&#10;Description automatically generated"/>
@@ -2128,7 +2993,7 @@
                     <pic:cNvPicPr/>
                   </pic:nvPicPr>
                   <pic:blipFill>
-                    <a:blip r:embed="rId12"/>
+                    <a:blip r:embed="rId14"/>
                     <a:stretch>
                       <a:fillRect/>
                     </a:stretch>
@@ -2183,14 +3048,7 @@
           <w:noProof/>
           <w:lang w:val="bg-BG"/>
         </w:rPr>
-        <w:t>резултата</w:t>
-      </w:r>
-      <w:r>
-        <w:rPr>
-          <w:noProof/>
-          <w:lang w:val="bg-BG"/>
-        </w:rPr>
-        <w:t xml:space="preserve"> в </w:t>
+        <w:t xml:space="preserve">резултата в </w:t>
       </w:r>
       <w:r>
         <w:rPr>
@@ -2230,897 +3088,11 @@
           <w:noProof/>
           <w:lang w:val="bg-BG"/>
         </w:rPr>
-        <w:t xml:space="preserve">Отпечатване на </w:t>
-      </w:r>
-      <w:proofErr w:type="spellStart"/>
-      <w:r>
-        <w:t>триъгълник</w:t>
-      </w:r>
-      <w:proofErr w:type="spellEnd"/>
-    </w:p>
-    <w:p>
-      <w:r>
-        <w:rPr>
-          <w:lang w:val="bg-BG"/>
-        </w:rPr>
-        <w:t xml:space="preserve">Създайте метод, който </w:t>
-      </w:r>
-      <w:r>
-        <w:rPr>
-          <w:b/>
-          <w:bCs/>
-          <w:lang w:val="bg-BG"/>
-        </w:rPr>
-        <w:t>отпечатва триъгълник</w:t>
-      </w:r>
-      <w:r>
-        <w:rPr>
-          <w:lang w:val="bg-BG"/>
-        </w:rPr>
-        <w:t xml:space="preserve"> с различни размери, както е показано в примери</w:t>
-      </w:r>
-      <w:r>
-        <w:rPr>
-          <w:lang w:val="bg-BG"/>
-        </w:rPr>
-        <w:t>те по-долу</w:t>
-      </w:r>
-      <w:r>
-        <w:t>.</w:t>
-      </w:r>
-    </w:p>
-    <w:p>
-      <w:pPr>
-        <w:pStyle w:val="Heading3"/>
-      </w:pPr>
-      <w:r>
-        <w:t>Примери</w:t>
-      </w:r>
-    </w:p>
-    <w:tbl>
-      <w:tblPr>
-        <w:tblStyle w:val="TableGrid"/>
-        <w:tblW w:w="2518" w:type="dxa"/>
-        <w:tblInd w:w="23" w:type="dxa"/>
-        <w:tblCellMar>
-          <w:top w:w="85" w:type="dxa"/>
-          <w:left w:w="142" w:type="dxa"/>
-          <w:bottom w:w="85" w:type="dxa"/>
-          <w:right w:w="142" w:type="dxa"/>
-        </w:tblCellMar>
-        <w:tblLook w:val="04A0" w:firstRow="1" w:lastRow="0" w:firstColumn="1" w:lastColumn="0" w:noHBand="0" w:noVBand="1"/>
-      </w:tblPr>
-      <w:tblGrid>
-        <w:gridCol w:w="1015"/>
-        <w:gridCol w:w="1503"/>
-      </w:tblGrid>
-      <w:tr>
-        <w:trPr>
-          <w:trHeight w:val="18"/>
-        </w:trPr>
-        <w:tc>
-          <w:tcPr>
-            <w:tcW w:w="1015" w:type="dxa"/>
-            <w:shd w:val="clear" w:color="auto" w:fill="D9D9D9" w:themeFill="background1" w:themeFillShade="D9"/>
-          </w:tcPr>
-          <w:p>
-            <w:pPr>
-              <w:spacing w:before="40" w:after="40"/>
-              <w:jc w:val="center"/>
-              <w:rPr>
-                <w:b/>
-                <w:noProof/>
-                <w:lang w:val="bg-BG"/>
-              </w:rPr>
-            </w:pPr>
-            <w:r>
-              <w:rPr>
-                <w:b/>
-                <w:noProof/>
-                <w:lang w:val="bg-BG"/>
-              </w:rPr>
-              <w:t>Вход</w:t>
-            </w:r>
-          </w:p>
-        </w:tc>
-        <w:tc>
-          <w:tcPr>
-            <w:tcW w:w="1503" w:type="dxa"/>
-            <w:shd w:val="clear" w:color="auto" w:fill="D9D9D9" w:themeFill="background1" w:themeFillShade="D9"/>
-          </w:tcPr>
-          <w:p>
-            <w:pPr>
-              <w:spacing w:before="40" w:after="40"/>
-              <w:jc w:val="center"/>
-              <w:rPr>
-                <w:b/>
-                <w:noProof/>
-                <w:lang w:val="bg-BG"/>
-              </w:rPr>
-            </w:pPr>
-            <w:r>
-              <w:rPr>
-                <w:b/>
-                <w:noProof/>
-                <w:lang w:val="bg-BG"/>
-              </w:rPr>
-              <w:t>Изход</w:t>
-            </w:r>
-          </w:p>
-        </w:tc>
-      </w:tr>
-      <w:tr>
-        <w:trPr>
-          <w:trHeight w:val="1540"/>
-        </w:trPr>
-        <w:tc>
-          <w:tcPr>
-            <w:tcW w:w="1015" w:type="dxa"/>
-          </w:tcPr>
-          <w:p>
-            <w:pPr>
-              <w:spacing w:before="40" w:after="40"/>
-              <w:rPr>
-                <w:rFonts w:ascii="Consolas" w:hAnsi="Consolas"/>
-                <w:noProof/>
-              </w:rPr>
-            </w:pPr>
-            <w:r>
-              <w:rPr>
-                <w:rFonts w:ascii="Consolas" w:hAnsi="Consolas"/>
-                <w:bCs/>
-                <w:noProof/>
-              </w:rPr>
-              <w:lastRenderedPageBreak/>
-              <w:t>3</w:t>
-            </w:r>
-          </w:p>
-        </w:tc>
-        <w:tc>
-          <w:tcPr>
-            <w:tcW w:w="1503" w:type="dxa"/>
-          </w:tcPr>
-          <w:p>
-            <w:pPr>
-              <w:spacing w:before="40" w:after="40"/>
-              <w:rPr>
-                <w:rFonts w:ascii="Consolas" w:hAnsi="Consolas"/>
-                <w:bCs/>
-                <w:noProof/>
-                <w:lang w:val="bg-BG"/>
-              </w:rPr>
-            </w:pPr>
-            <w:r>
-              <w:rPr>
-                <w:rFonts w:ascii="Consolas" w:hAnsi="Consolas"/>
-                <w:bCs/>
-                <w:noProof/>
-              </w:rPr>
-              <w:t>1</w:t>
-            </w:r>
-          </w:p>
-          <w:p>
-            <w:pPr>
-              <w:spacing w:before="40" w:after="40"/>
-              <w:rPr>
-                <w:rFonts w:ascii="Consolas" w:hAnsi="Consolas"/>
-                <w:bCs/>
-                <w:noProof/>
-                <w:lang w:val="bg-BG"/>
-              </w:rPr>
-            </w:pPr>
-            <w:r>
-              <w:rPr>
-                <w:rFonts w:ascii="Consolas" w:hAnsi="Consolas"/>
-                <w:bCs/>
-                <w:noProof/>
-              </w:rPr>
-              <w:t>1 2</w:t>
-            </w:r>
-          </w:p>
-          <w:p>
-            <w:pPr>
-              <w:spacing w:before="40" w:after="40"/>
-              <w:rPr>
-                <w:rFonts w:ascii="Consolas" w:hAnsi="Consolas"/>
-                <w:bCs/>
-                <w:noProof/>
-                <w:lang w:val="bg-BG"/>
-              </w:rPr>
-            </w:pPr>
-            <w:r>
-              <w:rPr>
-                <w:rFonts w:ascii="Consolas" w:hAnsi="Consolas"/>
-                <w:bCs/>
-                <w:noProof/>
-              </w:rPr>
-              <w:t>1 2 3</w:t>
-            </w:r>
-          </w:p>
-          <w:p>
-            <w:pPr>
-              <w:spacing w:before="40" w:after="40"/>
-              <w:rPr>
-                <w:rFonts w:ascii="Consolas" w:hAnsi="Consolas"/>
-                <w:bCs/>
-                <w:noProof/>
-                <w:lang w:val="bg-BG"/>
-              </w:rPr>
-            </w:pPr>
-            <w:r>
-              <w:rPr>
-                <w:rFonts w:ascii="Consolas" w:hAnsi="Consolas"/>
-                <w:bCs/>
-                <w:noProof/>
-              </w:rPr>
-              <w:t>1 2</w:t>
-            </w:r>
-          </w:p>
-          <w:p>
-            <w:pPr>
-              <w:spacing w:before="40" w:after="40"/>
-              <w:rPr>
-                <w:rFonts w:ascii="Consolas" w:hAnsi="Consolas"/>
-                <w:noProof/>
-              </w:rPr>
-            </w:pPr>
-            <w:r>
-              <w:rPr>
-                <w:rFonts w:ascii="Consolas" w:hAnsi="Consolas"/>
-                <w:bCs/>
-                <w:noProof/>
-              </w:rPr>
-              <w:t>1</w:t>
-            </w:r>
-          </w:p>
-        </w:tc>
-      </w:tr>
-      <w:tr>
-        <w:trPr>
-          <w:trHeight w:val="24"/>
-        </w:trPr>
-        <w:tc>
-          <w:tcPr>
-            <w:tcW w:w="1015" w:type="dxa"/>
-          </w:tcPr>
-          <w:p>
-            <w:pPr>
-              <w:spacing w:before="40" w:after="40"/>
-              <w:rPr>
-                <w:rFonts w:ascii="Consolas" w:eastAsia="Calibri" w:hAnsi="Consolas" w:cs="Times New Roman"/>
-                <w:noProof/>
-              </w:rPr>
-            </w:pPr>
-            <w:r>
-              <w:rPr>
-                <w:rFonts w:ascii="Consolas" w:hAnsi="Consolas"/>
-                <w:noProof/>
-              </w:rPr>
-              <w:t>4</w:t>
-            </w:r>
-          </w:p>
-        </w:tc>
-        <w:tc>
-          <w:tcPr>
-            <w:tcW w:w="1503" w:type="dxa"/>
-          </w:tcPr>
-          <w:p>
-            <w:pPr>
-              <w:spacing w:before="40" w:after="40"/>
-              <w:rPr>
-                <w:rFonts w:ascii="Consolas" w:eastAsia="Calibri" w:hAnsi="Consolas" w:cs="Times New Roman"/>
-                <w:noProof/>
-                <w:lang w:val="bg-BG"/>
-              </w:rPr>
-            </w:pPr>
-            <w:r>
-              <w:rPr>
-                <w:rFonts w:ascii="Consolas" w:eastAsia="Calibri" w:hAnsi="Consolas" w:cs="Times New Roman"/>
-                <w:noProof/>
-              </w:rPr>
-              <w:t>1</w:t>
-            </w:r>
-          </w:p>
-          <w:p>
-            <w:pPr>
-              <w:spacing w:before="40" w:after="40"/>
-              <w:rPr>
-                <w:rFonts w:ascii="Consolas" w:eastAsia="Calibri" w:hAnsi="Consolas" w:cs="Times New Roman"/>
-                <w:noProof/>
-                <w:lang w:val="bg-BG"/>
-              </w:rPr>
-            </w:pPr>
-            <w:r>
-              <w:rPr>
-                <w:rFonts w:ascii="Consolas" w:eastAsia="Calibri" w:hAnsi="Consolas" w:cs="Times New Roman"/>
-                <w:noProof/>
-              </w:rPr>
-              <w:t>1 2</w:t>
-            </w:r>
-          </w:p>
-          <w:p>
-            <w:pPr>
-              <w:spacing w:before="40" w:after="40"/>
-              <w:rPr>
-                <w:rFonts w:ascii="Consolas" w:eastAsia="Calibri" w:hAnsi="Consolas" w:cs="Times New Roman"/>
-                <w:noProof/>
-                <w:lang w:val="bg-BG"/>
-              </w:rPr>
-            </w:pPr>
-            <w:r>
-              <w:rPr>
-                <w:rFonts w:ascii="Consolas" w:eastAsia="Calibri" w:hAnsi="Consolas" w:cs="Times New Roman"/>
-                <w:noProof/>
-              </w:rPr>
-              <w:t xml:space="preserve">1 2 3 </w:t>
-            </w:r>
-          </w:p>
-          <w:p>
-            <w:pPr>
-              <w:spacing w:before="40" w:after="40"/>
-              <w:rPr>
-                <w:rFonts w:ascii="Consolas" w:eastAsia="Calibri" w:hAnsi="Consolas" w:cs="Times New Roman"/>
-                <w:noProof/>
-                <w:lang w:val="bg-BG"/>
-              </w:rPr>
-            </w:pPr>
-            <w:r>
-              <w:rPr>
-                <w:rFonts w:ascii="Consolas" w:eastAsia="Calibri" w:hAnsi="Consolas" w:cs="Times New Roman"/>
-                <w:noProof/>
-              </w:rPr>
-              <w:t>1 2 3 4</w:t>
-            </w:r>
-          </w:p>
-          <w:p>
-            <w:pPr>
-              <w:spacing w:before="40" w:after="40"/>
-              <w:rPr>
-                <w:rFonts w:ascii="Consolas" w:eastAsia="Calibri" w:hAnsi="Consolas" w:cs="Times New Roman"/>
-                <w:noProof/>
-                <w:lang w:val="bg-BG"/>
-              </w:rPr>
-            </w:pPr>
-            <w:r>
-              <w:rPr>
-                <w:rFonts w:ascii="Consolas" w:eastAsia="Calibri" w:hAnsi="Consolas" w:cs="Times New Roman"/>
-                <w:noProof/>
-              </w:rPr>
-              <w:t>1 2 3</w:t>
-            </w:r>
-          </w:p>
-          <w:p>
-            <w:pPr>
-              <w:spacing w:before="40" w:after="40"/>
-              <w:rPr>
-                <w:rFonts w:ascii="Consolas" w:eastAsia="Calibri" w:hAnsi="Consolas" w:cs="Times New Roman"/>
-                <w:noProof/>
-                <w:lang w:val="bg-BG"/>
-              </w:rPr>
-            </w:pPr>
-            <w:r>
-              <w:rPr>
-                <w:rFonts w:ascii="Consolas" w:eastAsia="Calibri" w:hAnsi="Consolas" w:cs="Times New Roman"/>
-                <w:noProof/>
-              </w:rPr>
-              <w:t>1 2</w:t>
-            </w:r>
-          </w:p>
-          <w:p>
-            <w:pPr>
-              <w:spacing w:before="40" w:after="40"/>
-              <w:rPr>
-                <w:rFonts w:ascii="Consolas" w:eastAsia="Calibri" w:hAnsi="Consolas" w:cs="Times New Roman"/>
-                <w:noProof/>
-              </w:rPr>
-            </w:pPr>
-            <w:r>
-              <w:rPr>
-                <w:rFonts w:ascii="Consolas" w:eastAsia="Calibri" w:hAnsi="Consolas" w:cs="Times New Roman"/>
-                <w:noProof/>
-              </w:rPr>
-              <w:t>1</w:t>
-            </w:r>
-          </w:p>
-        </w:tc>
-      </w:tr>
-    </w:tbl>
-    <w:p>
-      <w:pPr>
-        <w:pStyle w:val="Heading3"/>
-      </w:pPr>
-      <w:r>
-        <w:t>Насоки</w:t>
-      </w:r>
-    </w:p>
-    <w:p>
-      <w:pPr>
-        <w:pStyle w:val="ListParagraph"/>
-        <w:numPr>
-          <w:ilvl w:val="0"/>
-          <w:numId w:val="9"/>
-        </w:numPr>
-        <w:spacing w:line="240" w:lineRule="auto"/>
-        <w:rPr>
-          <w:noProof/>
-          <w:lang w:val="bg-BG"/>
-        </w:rPr>
-      </w:pPr>
-      <w:r>
-        <w:rPr>
-          <w:noProof/>
-          <w:lang w:val="bg-BG"/>
-        </w:rPr>
-        <w:t xml:space="preserve">Прочетете </w:t>
-      </w:r>
-      <w:r>
-        <w:rPr>
-          <w:b/>
-          <w:bCs/>
-          <w:noProof/>
-          <w:lang w:val="bg-BG"/>
-        </w:rPr>
-        <w:t>входните данни</w:t>
-      </w:r>
-    </w:p>
-    <w:p>
-      <w:pPr>
-        <w:pStyle w:val="ListParagraph"/>
-        <w:numPr>
-          <w:ilvl w:val="0"/>
-          <w:numId w:val="9"/>
-        </w:numPr>
-        <w:spacing w:line="240" w:lineRule="auto"/>
-        <w:rPr>
-          <w:noProof/>
-          <w:lang w:val="bg-BG"/>
-        </w:rPr>
-      </w:pPr>
-      <w:r>
-        <w:rPr>
-          <w:noProof/>
-          <w:lang w:val="bg-BG"/>
-        </w:rPr>
-        <w:t xml:space="preserve">Започнете, като създадете </w:t>
-      </w:r>
-      <w:r>
-        <w:rPr>
-          <w:b/>
-          <w:bCs/>
-          <w:noProof/>
-          <w:lang w:val="bg-BG"/>
-        </w:rPr>
-        <w:t>метод</w:t>
-      </w:r>
-      <w:r>
-        <w:rPr>
-          <w:noProof/>
-          <w:lang w:val="bg-BG"/>
-        </w:rPr>
-        <w:t xml:space="preserve">, който </w:t>
-      </w:r>
-      <w:r>
-        <w:rPr>
-          <w:b/>
-          <w:bCs/>
-          <w:noProof/>
-          <w:lang w:val="bg-BG"/>
-        </w:rPr>
-        <w:t xml:space="preserve">отпечатва един ред </w:t>
-      </w:r>
-      <w:r>
-        <w:rPr>
-          <w:noProof/>
-          <w:lang w:val="bg-BG"/>
-        </w:rPr>
-        <w:t xml:space="preserve">от </w:t>
-      </w:r>
-      <w:r>
-        <w:rPr>
-          <w:noProof/>
-          <w:lang w:val="bg-BG"/>
-        </w:rPr>
-        <w:t>зададено</w:t>
-      </w:r>
-      <w:r>
-        <w:rPr>
-          <w:b/>
-          <w:bCs/>
-          <w:noProof/>
-          <w:lang w:val="bg-BG"/>
-        </w:rPr>
-        <w:t xml:space="preserve"> начало </w:t>
-      </w:r>
-      <w:r>
-        <w:rPr>
-          <w:noProof/>
-          <w:lang w:val="bg-BG"/>
-        </w:rPr>
-        <w:t xml:space="preserve">до </w:t>
-      </w:r>
-      <w:r>
-        <w:rPr>
-          <w:noProof/>
-          <w:lang w:val="bg-BG"/>
-        </w:rPr>
-        <w:t>зададен</w:t>
-      </w:r>
-      <w:r>
-        <w:rPr>
-          <w:b/>
-          <w:bCs/>
-          <w:noProof/>
-          <w:lang w:val="bg-BG"/>
-        </w:rPr>
-        <w:t xml:space="preserve"> край</w:t>
-      </w:r>
-      <w:r>
-        <w:rPr>
-          <w:noProof/>
-          <w:lang w:val="bg-BG"/>
-        </w:rPr>
-        <w:t xml:space="preserve">. Изберете </w:t>
-      </w:r>
-      <w:r>
-        <w:rPr>
-          <w:b/>
-          <w:bCs/>
-          <w:noProof/>
-          <w:lang w:val="bg-BG"/>
-        </w:rPr>
-        <w:t>описателно име</w:t>
-      </w:r>
-      <w:r>
-        <w:rPr>
-          <w:noProof/>
-          <w:lang w:val="bg-BG"/>
-        </w:rPr>
-        <w:t xml:space="preserve"> за метода, което да </w:t>
-      </w:r>
-      <w:r>
-        <w:rPr>
-          <w:b/>
-          <w:bCs/>
-          <w:noProof/>
-          <w:lang w:val="bg-BG"/>
-        </w:rPr>
-        <w:t>отразява неговата цел</w:t>
-      </w:r>
-    </w:p>
-    <w:p>
-      <w:pPr>
-        <w:pStyle w:val="ListParagraph"/>
-        <w:spacing w:line="240" w:lineRule="auto"/>
-        <w:rPr>
-          <w:noProof/>
-          <w:lang w:val="bg-BG"/>
-        </w:rPr>
-      </w:pPr>
-      <w:r>
-        <w:rPr>
-          <w:noProof/>
-          <w:lang w:val="bg-BG"/>
-        </w:rPr>
-        <w:drawing>
-          <wp:inline distT="0" distB="0" distL="0" distR="0" wp14:anchorId="746D2587" wp14:editId="1A45A548">
-            <wp:extent cx="3812400" cy="1270800"/>
-            <wp:effectExtent l="12700" t="12700" r="10795" b="12065"/>
-            <wp:docPr id="27" name="Picture 27" descr="Graphical user interface&#10;&#10;Description automatically generated with low confidence"/>
-            <wp:cNvGraphicFramePr>
-              <a:graphicFrameLocks xmlns:a="http://schemas.openxmlformats.org/drawingml/2006/main" noChangeAspect="1"/>
-            </wp:cNvGraphicFramePr>
-            <a:graphic xmlns:a="http://schemas.openxmlformats.org/drawingml/2006/main">
-              <a:graphicData uri="http://schemas.openxmlformats.org/drawingml/2006/picture">
-                <pic:pic xmlns:pic="http://schemas.openxmlformats.org/drawingml/2006/picture">
-                  <pic:nvPicPr>
-                    <pic:cNvPr id="27" name="Picture 27" descr="Graphical user interface&#10;&#10;Description automatically generated with low confidence"/>
-                    <pic:cNvPicPr/>
-                  </pic:nvPicPr>
-                  <pic:blipFill>
-                    <a:blip r:embed="rId13"/>
-                    <a:stretch>
-                      <a:fillRect/>
-                    </a:stretch>
-                  </pic:blipFill>
-                  <pic:spPr>
-                    <a:xfrm>
-                      <a:off x="0" y="0"/>
-                      <a:ext cx="3812400" cy="1270800"/>
-                    </a:xfrm>
-                    <a:prstGeom prst="rect">
-                      <a:avLst/>
-                    </a:prstGeom>
-                    <a:ln>
-                      <a:solidFill>
-                        <a:schemeClr val="bg1">
-                          <a:lumMod val="75000"/>
-                        </a:schemeClr>
-                      </a:solidFill>
-                    </a:ln>
-                  </pic:spPr>
-                </pic:pic>
-              </a:graphicData>
-            </a:graphic>
-          </wp:inline>
-        </w:drawing>
-      </w:r>
-    </w:p>
-    <w:p>
-      <w:pPr>
-        <w:pStyle w:val="ListParagraph"/>
-        <w:numPr>
-          <w:ilvl w:val="0"/>
-          <w:numId w:val="9"/>
-        </w:numPr>
-        <w:spacing w:line="240" w:lineRule="auto"/>
-        <w:rPr>
-          <w:noProof/>
-          <w:lang w:val="bg-BG"/>
-        </w:rPr>
-      </w:pPr>
-      <w:r>
-        <w:rPr>
-          <w:noProof/>
-          <w:lang w:val="bg-BG"/>
-        </w:rPr>
-        <w:t xml:space="preserve">Създайте друг метод, който да </w:t>
-      </w:r>
-      <w:r>
-        <w:rPr>
-          <w:b/>
-          <w:bCs/>
-          <w:noProof/>
-          <w:lang w:val="bg-BG"/>
-        </w:rPr>
-        <w:t>отпечатва целия триъгълник.</w:t>
-      </w:r>
-    </w:p>
-    <w:p>
-      <w:pPr>
-        <w:pStyle w:val="ListParagraph"/>
-        <w:numPr>
-          <w:ilvl w:val="0"/>
-          <w:numId w:val="9"/>
-        </w:numPr>
-        <w:spacing w:line="240" w:lineRule="auto"/>
-        <w:rPr>
-          <w:noProof/>
-          <w:lang w:val="bg-BG"/>
-        </w:rPr>
-      </w:pPr>
-      <w:r>
-        <w:rPr>
-          <w:noProof/>
-          <w:lang w:val="bg-BG"/>
-        </w:rPr>
-        <w:t xml:space="preserve">Един от начините да решите задачата е като създадете </w:t>
-      </w:r>
-      <w:r>
-        <w:rPr>
-          <w:b/>
-          <w:bCs/>
-          <w:noProof/>
-          <w:lang w:val="bg-BG"/>
-        </w:rPr>
-        <w:t>два</w:t>
-      </w:r>
-      <w:r>
-        <w:rPr>
-          <w:noProof/>
-          <w:lang w:val="bg-BG"/>
-        </w:rPr>
-        <w:t xml:space="preserve"> </w:t>
-      </w:r>
-      <w:r>
-        <w:rPr>
-          <w:b/>
-          <w:bCs/>
-          <w:noProof/>
-        </w:rPr>
-        <w:t xml:space="preserve">for </w:t>
-      </w:r>
-      <w:r>
-        <w:rPr>
-          <w:b/>
-          <w:bCs/>
-          <w:noProof/>
-          <w:lang w:val="bg-BG"/>
-        </w:rPr>
-        <w:t>цикъла</w:t>
-      </w:r>
-      <w:r>
-        <w:rPr>
-          <w:noProof/>
-          <w:lang w:val="bg-BG"/>
-        </w:rPr>
-        <w:t xml:space="preserve">, които използват метода </w:t>
-      </w:r>
-      <w:r>
-        <w:rPr>
-          <w:b/>
-          <w:bCs/>
-          <w:noProof/>
-        </w:rPr>
-        <w:t>PrintLine</w:t>
-      </w:r>
-      <w:r>
-        <w:rPr>
-          <w:noProof/>
-          <w:lang w:val="bg-BG"/>
-        </w:rPr>
-        <w:t>.</w:t>
-      </w:r>
-    </w:p>
-    <w:p>
-      <w:pPr>
-        <w:pStyle w:val="ListParagraph"/>
-        <w:numPr>
-          <w:ilvl w:val="0"/>
-          <w:numId w:val="9"/>
-        </w:numPr>
-        <w:spacing w:line="240" w:lineRule="auto"/>
-        <w:rPr>
-          <w:noProof/>
-          <w:lang w:val="bg-BG"/>
-        </w:rPr>
-      </w:pPr>
-      <w:r>
-        <w:rPr>
-          <w:b/>
-          <w:bCs/>
-          <w:noProof/>
-          <w:lang w:val="bg-BG"/>
-        </w:rPr>
-        <w:t>Първият</w:t>
-      </w:r>
-      <w:r>
-        <w:rPr>
-          <w:noProof/>
-          <w:lang w:val="bg-BG"/>
-        </w:rPr>
-        <w:t xml:space="preserve"> може да отпечатва </w:t>
-      </w:r>
-      <w:r>
-        <w:rPr>
-          <w:b/>
-          <w:bCs/>
-          <w:noProof/>
-          <w:lang w:val="bg-BG"/>
-        </w:rPr>
-        <w:t xml:space="preserve">първата половина </w:t>
-      </w:r>
-      <w:r>
-        <w:rPr>
-          <w:noProof/>
-          <w:lang w:val="bg-BG"/>
-        </w:rPr>
-        <w:t>от триъгълника</w:t>
-      </w:r>
-    </w:p>
-    <w:p>
-      <w:pPr>
-        <w:pStyle w:val="ListParagraph"/>
-        <w:spacing w:line="240" w:lineRule="auto"/>
-        <w:rPr>
-          <w:noProof/>
-          <w:lang w:val="bg-BG"/>
-        </w:rPr>
-      </w:pPr>
-      <w:r>
-        <w:rPr>
-          <w:noProof/>
-          <w:lang w:val="bg-BG"/>
-        </w:rPr>
-        <w:drawing>
-          <wp:inline distT="0" distB="0" distL="0" distR="0" wp14:anchorId="4BD1E97A" wp14:editId="2666CA4D">
-            <wp:extent cx="2052000" cy="633600"/>
-            <wp:effectExtent l="12700" t="12700" r="5715" b="14605"/>
-            <wp:docPr id="28" name="Picture 28" descr="A picture containing text&#10;&#10;Description automatically generated"/>
-            <wp:cNvGraphicFramePr>
-              <a:graphicFrameLocks xmlns:a="http://schemas.openxmlformats.org/drawingml/2006/main" noChangeAspect="1"/>
-            </wp:cNvGraphicFramePr>
-            <a:graphic xmlns:a="http://schemas.openxmlformats.org/drawingml/2006/main">
-              <a:graphicData uri="http://schemas.openxmlformats.org/drawingml/2006/picture">
-                <pic:pic xmlns:pic="http://schemas.openxmlformats.org/drawingml/2006/picture">
-                  <pic:nvPicPr>
-                    <pic:cNvPr id="28" name="Picture 28" descr="A picture containing text&#10;&#10;Description automatically generated"/>
-                    <pic:cNvPicPr/>
-                  </pic:nvPicPr>
-                  <pic:blipFill>
-                    <a:blip r:embed="rId14"/>
-                    <a:stretch>
-                      <a:fillRect/>
-                    </a:stretch>
-                  </pic:blipFill>
-                  <pic:spPr>
-                    <a:xfrm>
-                      <a:off x="0" y="0"/>
-                      <a:ext cx="2052000" cy="633600"/>
-                    </a:xfrm>
-                    <a:prstGeom prst="rect">
-                      <a:avLst/>
-                    </a:prstGeom>
-                    <a:ln>
-                      <a:solidFill>
-                        <a:schemeClr val="bg1">
-                          <a:lumMod val="75000"/>
-                        </a:schemeClr>
-                      </a:solidFill>
-                    </a:ln>
-                  </pic:spPr>
-                </pic:pic>
-              </a:graphicData>
-            </a:graphic>
-          </wp:inline>
-        </w:drawing>
-      </w:r>
-    </w:p>
-    <w:p>
-      <w:pPr>
-        <w:pStyle w:val="ListParagraph"/>
-        <w:numPr>
-          <w:ilvl w:val="0"/>
-          <w:numId w:val="9"/>
-        </w:numPr>
-        <w:spacing w:line="240" w:lineRule="auto"/>
-        <w:rPr>
-          <w:noProof/>
-          <w:lang w:val="bg-BG"/>
-        </w:rPr>
-      </w:pPr>
-      <w:r>
-        <w:rPr>
-          <w:b/>
-          <w:bCs/>
-          <w:noProof/>
-          <w:lang w:val="bg-BG"/>
-        </w:rPr>
-        <w:t>Вторият</w:t>
-      </w:r>
-      <w:r>
-        <w:rPr>
-          <w:noProof/>
-          <w:lang w:val="bg-BG"/>
-        </w:rPr>
-        <w:t xml:space="preserve"> може да отпечатва </w:t>
-      </w:r>
-      <w:r>
-        <w:rPr>
-          <w:b/>
-          <w:bCs/>
-          <w:noProof/>
-          <w:lang w:val="bg-BG"/>
-        </w:rPr>
-        <w:t xml:space="preserve">втората половина </w:t>
-      </w:r>
-      <w:r>
-        <w:rPr>
-          <w:noProof/>
-          <w:lang w:val="bg-BG"/>
-        </w:rPr>
-        <w:t>от триъгълника</w:t>
-      </w:r>
-    </w:p>
-    <w:p>
-      <w:pPr>
-        <w:pStyle w:val="Heading2"/>
-        <w:rPr>
-          <w:noProof/>
-          <w:lang w:val="bg-BG"/>
-        </w:rPr>
-      </w:pPr>
-      <w:r>
-        <w:rPr>
-          <w:noProof/>
-          <w:lang w:val="bg-BG"/>
-        </w:rPr>
         <w:t xml:space="preserve">Произведение от </w:t>
       </w:r>
-      <w:proofErr w:type="spellStart"/>
       <w:r>
         <w:t>четни</w:t>
       </w:r>
-      <w:proofErr w:type="spellEnd"/>
       <w:r>
         <w:rPr>
           <w:noProof/>
@@ -3629,7 +3601,6 @@
         <w:pStyle w:val="Heading3"/>
       </w:pPr>
       <w:r>
-        <w:lastRenderedPageBreak/>
         <w:t>Насоки</w:t>
       </w:r>
     </w:p>
@@ -3680,6 +3651,7 @@
           <w:noProof/>
           <w:lang w:val="bg-BG"/>
         </w:rPr>
+        <w:lastRenderedPageBreak/>
         <w:t>Създайте метод</w:t>
       </w:r>
       <w:r>
@@ -3805,11 +3777,9 @@
         </w:rPr>
         <w:t xml:space="preserve">Символи в определен </w:t>
       </w:r>
-      <w:proofErr w:type="spellStart"/>
       <w:r>
         <w:t>диапазон</w:t>
       </w:r>
-      <w:proofErr w:type="spellEnd"/>
     </w:p>
     <w:p>
       <w:pPr>
@@ -4200,11 +4170,9 @@
           <w:lang w:val="bg-BG"/>
         </w:rPr>
       </w:pPr>
-      <w:proofErr w:type="spellStart"/>
       <w:r>
         <w:t>Валидатор</w:t>
       </w:r>
-      <w:proofErr w:type="spellEnd"/>
       <w:r>
         <w:rPr>
           <w:noProof/>
@@ -4848,7 +4816,6 @@
                 <w:rFonts w:ascii="Consolas" w:hAnsi="Consolas"/>
                 <w:noProof/>
               </w:rPr>
-              <w:lastRenderedPageBreak/>
               <w:t>Pa$s$s</w:t>
             </w:r>
           </w:p>
@@ -4911,6 +4878,7 @@
           <w:noProof/>
           <w:lang w:val="bg-BG"/>
         </w:rPr>
+        <w:lastRenderedPageBreak/>
         <w:t>Централ</w:t>
       </w:r>
       <w:r>
@@ -5328,7 +5296,6 @@
         <w:t xml:space="preserve"> </w:t>
       </w:r>
       <w:hyperlink r:id="rId15" w:history="1">
-        <w:proofErr w:type="spellStart"/>
         <w:r>
           <w:rPr>
             <w:rStyle w:val="Hyperlink"/>
@@ -5337,7 +5304,6 @@
           </w:rPr>
           <w:t>факториела</w:t>
         </w:r>
-        <w:proofErr w:type="spellEnd"/>
       </w:hyperlink>
       <w:r>
         <w:rPr>
@@ -5745,11 +5711,9 @@
         </w:rPr>
         <w:t xml:space="preserve">Числа </w:t>
       </w:r>
-      <w:proofErr w:type="spellStart"/>
       <w:r>
         <w:t>палиндроми</w:t>
       </w:r>
-      <w:proofErr w:type="spellEnd"/>
     </w:p>
     <w:p>
       <w:pPr>
@@ -5947,18 +5911,8 @@
           <w:bCs/>
           <w:lang w:val="bg-BG"/>
         </w:rPr>
-        <w:t xml:space="preserve">дали числото е </w:t>
-      </w:r>
-      <w:proofErr w:type="spellStart"/>
-      <w:r>
-        <w:rPr>
-          <w:b/>
-          <w:bCs/>
-          <w:lang w:val="bg-BG"/>
-        </w:rPr>
-        <w:t>палиндром</w:t>
-      </w:r>
-      <w:proofErr w:type="spellEnd"/>
+        <w:t>дали числото е палиндром</w:t>
+      </w:r>
       <w:r>
         <w:rPr>
           <w:lang w:val="bg-BG"/>
@@ -6534,7 +6488,6 @@
           <w:noProof/>
           <w:lang w:val="bg-BG"/>
         </w:rPr>
-        <w:lastRenderedPageBreak/>
         <w:t>Топ число</w:t>
       </w:r>
     </w:p>
@@ -6688,6 +6641,7 @@
           <w:noProof/>
           <w:lang w:val="bg-BG"/>
         </w:rPr>
+        <w:lastRenderedPageBreak/>
         <w:t xml:space="preserve">Напишете програма, която </w:t>
       </w:r>
       <w:r>

</xml_diff>

<commit_message>
Minor fixes on methods advanced exercises
</commit_message>
<xml_diff>
--- a/Courses/Software-Sciences/Module-1-OOP/05.2-Methods-Advanced/05.2-Methods-Advanced-Exercises.docx
+++ b/Courses/Software-Sciences/Module-1-OOP/05.2-Methods-Advanced/05.2-Methods-Advanced-Exercises.docx
@@ -3754,13 +3754,6 @@
         </w:rPr>
         <w:t>за отрицателни числа</w:t>
       </w:r>
-    </w:p>
-    <w:p>
-      <w:pPr>
-        <w:rPr>
-          <w:lang w:val="bg-BG"/>
-        </w:rPr>
-      </w:pPr>
     </w:p>
     <w:p>
       <w:pPr>

</xml_diff>